<commit_message>
New: implemented new feature for creating financial statement document && modified Dockerfiles
</commit_message>
<xml_diff>
--- a/document-service/src/main/resources/static/financial-statement.docx
+++ b/document-service/src/main/resources/static/financial-statement.docx
@@ -1,24 +1,19 @@
 
 <file path=word/document.xml><?xml version="1.0" encoding="utf-8"?>
-<w:document xmlns:wpc="http://schemas.microsoft.com/office/word/2010/wordprocessingCanvas" xmlns:cx="http://schemas.microsoft.com/office/drawing/2014/chartex" xmlns:cx1="http://schemas.microsoft.com/office/drawing/2015/9/8/chartex" xmlns:mc="http://schemas.openxmlformats.org/markup-compatibility/2006" xmlns:o="urn:schemas-microsoft-com:office:office" xmlns:r="http://schemas.openxmlformats.org/officeDocument/2006/relationships" xmlns:m="http://schemas.openxmlformats.org/officeDocument/2006/math" xmlns:v="urn:schemas-microsoft-com:vml" xmlns:wp14="http://schemas.microsoft.com/office/word/2010/wordprocessingDrawing" xmlns:wp="http://schemas.openxmlformats.org/drawingml/2006/wordprocessingDrawing" xmlns:w10="urn:schemas-microsoft-com:office:word" xmlns:w="http://schemas.openxmlformats.org/wordprocessingml/2006/main" xmlns:w14="http://schemas.microsoft.com/office/word/2010/wordml" xmlns:w15="http://schemas.microsoft.com/office/word/2012/wordml" xmlns:w16se="http://schemas.microsoft.com/office/word/2015/wordml/symex" xmlns:wpg="http://schemas.microsoft.com/office/word/2010/wordprocessingGroup" xmlns:wpi="http://schemas.microsoft.com/office/word/2010/wordprocessingInk" xmlns:wne="http://schemas.microsoft.com/office/word/2006/wordml" xmlns:wps="http://schemas.microsoft.com/office/word/2010/wordprocessingShape" mc:Ignorable="w14 w15 w16se wp14">
+<w:document xmlns:wpc="http://schemas.microsoft.com/office/word/2010/wordprocessingCanvas" xmlns:cx="http://schemas.microsoft.com/office/drawing/2014/chartex" xmlns:cx1="http://schemas.microsoft.com/office/drawing/2015/9/8/chartex" xmlns:cx2="http://schemas.microsoft.com/office/drawing/2015/10/21/chartex" xmlns:cx3="http://schemas.microsoft.com/office/drawing/2016/5/9/chartex" xmlns:cx4="http://schemas.microsoft.com/office/drawing/2016/5/10/chartex" xmlns:cx5="http://schemas.microsoft.com/office/drawing/2016/5/11/chartex" xmlns:cx6="http://schemas.microsoft.com/office/drawing/2016/5/12/chartex" xmlns:cx7="http://schemas.microsoft.com/office/drawing/2016/5/13/chartex" xmlns:cx8="http://schemas.microsoft.com/office/drawing/2016/5/14/chartex" xmlns:mc="http://schemas.openxmlformats.org/markup-compatibility/2006" xmlns:aink="http://schemas.microsoft.com/office/drawing/2016/ink" xmlns:am3d="http://schemas.microsoft.com/office/drawing/2017/model3d" xmlns:o="urn:schemas-microsoft-com:office:office" xmlns:oel="http://schemas.microsoft.com/office/2019/extlst" xmlns:r="http://schemas.openxmlformats.org/officeDocument/2006/relationships" xmlns:m="http://schemas.openxmlformats.org/officeDocument/2006/math" xmlns:v="urn:schemas-microsoft-com:vml" xmlns:wp14="http://schemas.microsoft.com/office/word/2010/wordprocessingDrawing" xmlns:wp="http://schemas.openxmlformats.org/drawingml/2006/wordprocessingDrawing" xmlns:w10="urn:schemas-microsoft-com:office:word" xmlns:w="http://schemas.openxmlformats.org/wordprocessingml/2006/main" xmlns:w14="http://schemas.microsoft.com/office/word/2010/wordml" xmlns:w15="http://schemas.microsoft.com/office/word/2012/wordml" xmlns:w16cex="http://schemas.microsoft.com/office/word/2018/wordml/cex" xmlns:w16cid="http://schemas.microsoft.com/office/word/2016/wordml/cid" xmlns:w16="http://schemas.microsoft.com/office/word/2018/wordml" xmlns:w16du="http://schemas.microsoft.com/office/word/2023/wordml/word16du" xmlns:w16sdtdh="http://schemas.microsoft.com/office/word/2020/wordml/sdtdatahash" xmlns:w16sdtfl="http://schemas.microsoft.com/office/word/2024/wordml/sdtformatlock" xmlns:w16se="http://schemas.microsoft.com/office/word/2015/wordml/symex" xmlns:wpg="http://schemas.microsoft.com/office/word/2010/wordprocessingGroup" xmlns:wpi="http://schemas.microsoft.com/office/word/2010/wordprocessingInk" xmlns:wne="http://schemas.microsoft.com/office/word/2006/wordml" xmlns:wps="http://schemas.microsoft.com/office/word/2010/wordprocessingShape" mc:Ignorable="w14 w15 w16se w16cid w16 w16cex w16sdtdh w16sdtfl w16du wp14">
   <w:body>
     <w:p>
       <w:pPr>
         <w:jc w:val="center"/>
         <w:rPr>
-          <w:rFonts w:eastAsia="Aptos" w:cs="Aptos"/>
+          <w:rFonts w:ascii="Times New Roman" w:eastAsia="Times New Roman" w:hAnsi="Times New Roman" w:cs="Times New Roman"/>
           <w:b/>
           <w:bCs/>
           <w:sz w:val="40"/>
           <w:szCs w:val="40"/>
         </w:rPr>
       </w:pPr>
-      <w:bookmarkStart w:id="0" w:name="_GoBack"/>
-      <w:bookmarkEnd w:id="0"/>
-    </w:p>
-    <w:p>
-      <w:pPr>
-        <w:jc w:val="center"/>
+      <w:r>
         <w:rPr>
           <w:rFonts w:ascii="Times New Roman" w:eastAsia="Times New Roman" w:hAnsi="Times New Roman" w:cs="Times New Roman"/>
           <w:b/>
@@ -26,290 +21,533 @@
           <w:sz w:val="40"/>
           <w:szCs w:val="40"/>
         </w:rPr>
-      </w:pPr>
-      <w:r>
+        <w:t>FINANCIAL STATEMENT OF COMPANY</w:t>
+      </w:r>
+    </w:p>
+    <w:p>
+      <w:pPr>
+        <w:jc w:val="center"/>
+        <w:rPr>
+          <w:rFonts w:ascii="Times New Roman" w:eastAsia="Times New Roman" w:hAnsi="Times New Roman" w:cs="Times New Roman"/>
+          <w:sz w:val="32"/>
+          <w:szCs w:val="32"/>
+        </w:rPr>
+      </w:pPr>
+    </w:p>
+    <w:p>
+      <w:pPr>
+        <w:jc w:val="center"/>
+        <w:rPr>
+          <w:rFonts w:ascii="Times New Roman" w:eastAsia="Times New Roman" w:hAnsi="Times New Roman" w:cs="Times New Roman"/>
+          <w:sz w:val="36"/>
+          <w:szCs w:val="36"/>
+        </w:rPr>
+      </w:pPr>
+      <w:r>
+        <w:rPr>
+          <w:rFonts w:ascii="Times New Roman" w:eastAsia="Times New Roman" w:hAnsi="Times New Roman" w:cs="Times New Roman"/>
+          <w:sz w:val="36"/>
+          <w:szCs w:val="36"/>
+        </w:rPr>
+        <w:t>$</w:t>
+      </w:r>
+      <w:r>
+        <w:rPr>
+          <w:rFonts w:ascii="Times New Roman" w:eastAsia="Times New Roman" w:hAnsi="Times New Roman" w:cs="Times New Roman"/>
+          <w:sz w:val="36"/>
+          <w:szCs w:val="36"/>
+        </w:rPr>
+        <w:t>{</w:t>
+      </w:r>
+      <w:proofErr w:type="spellStart"/>
+      <w:r>
+        <w:rPr>
+          <w:rFonts w:ascii="Times New Roman" w:eastAsia="Times New Roman" w:hAnsi="Times New Roman" w:cs="Times New Roman"/>
+          <w:sz w:val="36"/>
+          <w:szCs w:val="36"/>
+        </w:rPr>
+        <w:t>companyName</w:t>
+      </w:r>
+      <w:proofErr w:type="spellEnd"/>
+      <w:r>
+        <w:rPr>
+          <w:rFonts w:ascii="Times New Roman" w:eastAsia="Times New Roman" w:hAnsi="Times New Roman" w:cs="Times New Roman"/>
+          <w:sz w:val="36"/>
+          <w:szCs w:val="36"/>
+        </w:rPr>
+        <w:t>}</w:t>
+      </w:r>
+    </w:p>
+    <w:p>
+      <w:pPr>
+        <w:jc w:val="center"/>
+        <w:rPr>
+          <w:rFonts w:ascii="Times New Roman" w:eastAsia="Times New Roman" w:hAnsi="Times New Roman" w:cs="Times New Roman"/>
+          <w:sz w:val="32"/>
+          <w:szCs w:val="32"/>
+        </w:rPr>
+      </w:pPr>
+    </w:p>
+    <w:p>
+      <w:pPr>
+        <w:jc w:val="center"/>
+        <w:rPr>
+          <w:rFonts w:ascii="Times New Roman" w:eastAsia="Times New Roman" w:hAnsi="Times New Roman" w:cs="Times New Roman"/>
+        </w:rPr>
+      </w:pPr>
+      <w:r>
+        <w:rPr>
+          <w:rFonts w:ascii="Times New Roman" w:eastAsia="Times New Roman" w:hAnsi="Times New Roman" w:cs="Times New Roman"/>
+        </w:rPr>
+        <w:t>$</w:t>
+      </w:r>
+      <w:r>
+        <w:rPr>
+          <w:rFonts w:ascii="Times New Roman" w:eastAsia="Times New Roman" w:hAnsi="Times New Roman" w:cs="Times New Roman"/>
+        </w:rPr>
+        <w:t>{</w:t>
+      </w:r>
+      <w:proofErr w:type="spellStart"/>
+      <w:r>
+        <w:rPr>
+          <w:rFonts w:ascii="Times New Roman" w:eastAsia="Times New Roman" w:hAnsi="Times New Roman" w:cs="Times New Roman"/>
+        </w:rPr>
+        <w:t>addressStreetName</w:t>
+      </w:r>
+      <w:proofErr w:type="spellEnd"/>
+      <w:r>
+        <w:rPr>
+          <w:rFonts w:ascii="Times New Roman" w:eastAsia="Times New Roman" w:hAnsi="Times New Roman" w:cs="Times New Roman"/>
+        </w:rPr>
+        <w:t xml:space="preserve">} </w:t>
+      </w:r>
+      <w:r>
+        <w:rPr>
+          <w:rFonts w:ascii="Times New Roman" w:eastAsia="Times New Roman" w:hAnsi="Times New Roman" w:cs="Times New Roman"/>
+        </w:rPr>
+        <w:t>$</w:t>
+      </w:r>
+      <w:r>
+        <w:rPr>
+          <w:rFonts w:ascii="Times New Roman" w:eastAsia="Times New Roman" w:hAnsi="Times New Roman" w:cs="Times New Roman"/>
+        </w:rPr>
+        <w:t>{</w:t>
+      </w:r>
+      <w:proofErr w:type="spellStart"/>
+      <w:r>
+        <w:rPr>
+          <w:rFonts w:ascii="Times New Roman" w:eastAsia="Times New Roman" w:hAnsi="Times New Roman" w:cs="Times New Roman"/>
+        </w:rPr>
+        <w:t>addressStreetNumber</w:t>
+      </w:r>
+      <w:proofErr w:type="spellEnd"/>
+      <w:r>
+        <w:rPr>
+          <w:rFonts w:ascii="Times New Roman" w:eastAsia="Times New Roman" w:hAnsi="Times New Roman" w:cs="Times New Roman"/>
+        </w:rPr>
+        <w:t xml:space="preserve">} </w:t>
+      </w:r>
+      <w:r>
+        <w:rPr>
+          <w:rFonts w:ascii="Times New Roman" w:eastAsia="Times New Roman" w:hAnsi="Times New Roman" w:cs="Times New Roman"/>
+        </w:rPr>
+        <w:t>$</w:t>
+      </w:r>
+      <w:r>
+        <w:rPr>
+          <w:rFonts w:ascii="Times New Roman" w:eastAsia="Times New Roman" w:hAnsi="Times New Roman" w:cs="Times New Roman"/>
+        </w:rPr>
+        <w:t>{</w:t>
+      </w:r>
+      <w:proofErr w:type="spellStart"/>
+      <w:r>
+        <w:rPr>
+          <w:rFonts w:ascii="Times New Roman" w:eastAsia="Times New Roman" w:hAnsi="Times New Roman" w:cs="Times New Roman"/>
+        </w:rPr>
+        <w:t>addressLocalNumber</w:t>
+      </w:r>
+      <w:proofErr w:type="spellEnd"/>
+      <w:r>
+        <w:rPr>
+          <w:rFonts w:ascii="Times New Roman" w:eastAsia="Times New Roman" w:hAnsi="Times New Roman" w:cs="Times New Roman"/>
+        </w:rPr>
+        <w:t>}</w:t>
+      </w:r>
+    </w:p>
+    <w:p>
+      <w:pPr>
+        <w:jc w:val="center"/>
+        <w:rPr>
+          <w:rFonts w:ascii="Times New Roman" w:eastAsia="Times New Roman" w:hAnsi="Times New Roman" w:cs="Times New Roman"/>
+        </w:rPr>
+      </w:pPr>
+      <w:r>
+        <w:rPr>
+          <w:rFonts w:ascii="Times New Roman" w:eastAsia="Times New Roman" w:hAnsi="Times New Roman" w:cs="Times New Roman"/>
+        </w:rPr>
+        <w:t>$</w:t>
+      </w:r>
+      <w:r>
+        <w:rPr>
+          <w:rFonts w:ascii="Times New Roman" w:eastAsia="Times New Roman" w:hAnsi="Times New Roman" w:cs="Times New Roman"/>
+        </w:rPr>
+        <w:t>{</w:t>
+      </w:r>
+      <w:proofErr w:type="spellStart"/>
+      <w:r>
+        <w:rPr>
+          <w:rFonts w:ascii="Times New Roman" w:eastAsia="Times New Roman" w:hAnsi="Times New Roman" w:cs="Times New Roman"/>
+        </w:rPr>
+        <w:t>addressPostalCode</w:t>
+      </w:r>
+      <w:proofErr w:type="spellEnd"/>
+      <w:r>
+        <w:rPr>
+          <w:rFonts w:ascii="Times New Roman" w:eastAsia="Times New Roman" w:hAnsi="Times New Roman" w:cs="Times New Roman"/>
+        </w:rPr>
+        <w:t xml:space="preserve">} </w:t>
+      </w:r>
+      <w:r>
+        <w:rPr>
+          <w:rFonts w:ascii="Times New Roman" w:eastAsia="Times New Roman" w:hAnsi="Times New Roman" w:cs="Times New Roman"/>
+        </w:rPr>
+        <w:t>$</w:t>
+      </w:r>
+      <w:r>
+        <w:rPr>
+          <w:rFonts w:ascii="Times New Roman" w:eastAsia="Times New Roman" w:hAnsi="Times New Roman" w:cs="Times New Roman"/>
+        </w:rPr>
+        <w:t>{</w:t>
+      </w:r>
+      <w:proofErr w:type="spellStart"/>
+      <w:r>
+        <w:rPr>
+          <w:rFonts w:ascii="Times New Roman" w:eastAsia="Times New Roman" w:hAnsi="Times New Roman" w:cs="Times New Roman"/>
+        </w:rPr>
+        <w:t>addressCity</w:t>
+      </w:r>
+      <w:proofErr w:type="spellEnd"/>
+      <w:r>
+        <w:rPr>
+          <w:rFonts w:ascii="Times New Roman" w:eastAsia="Times New Roman" w:hAnsi="Times New Roman" w:cs="Times New Roman"/>
+        </w:rPr>
+        <w:t>}</w:t>
+      </w:r>
+    </w:p>
+    <w:p>
+      <w:pPr>
+        <w:jc w:val="center"/>
+        <w:rPr>
+          <w:rFonts w:ascii="Times New Roman" w:eastAsia="Times New Roman" w:hAnsi="Times New Roman" w:cs="Times New Roman"/>
+        </w:rPr>
+      </w:pPr>
+    </w:p>
+    <w:p>
+      <w:pPr>
+        <w:jc w:val="center"/>
+        <w:rPr>
+          <w:rFonts w:ascii="Times New Roman" w:eastAsia="Times New Roman" w:hAnsi="Times New Roman" w:cs="Times New Roman"/>
+          <w:sz w:val="32"/>
+          <w:szCs w:val="32"/>
+        </w:rPr>
+      </w:pPr>
+      <w:r>
+        <w:rPr>
+          <w:rFonts w:ascii="Times New Roman" w:eastAsia="Times New Roman" w:hAnsi="Times New Roman" w:cs="Times New Roman"/>
+          <w:sz w:val="32"/>
+          <w:szCs w:val="32"/>
+        </w:rPr>
+        <w:t>for the financial period</w:t>
+      </w:r>
+    </w:p>
+    <w:p>
+      <w:pPr>
+        <w:jc w:val="center"/>
+        <w:rPr>
+          <w:rFonts w:ascii="Times New Roman" w:eastAsia="Times New Roman" w:hAnsi="Times New Roman" w:cs="Times New Roman"/>
+          <w:sz w:val="32"/>
+          <w:szCs w:val="32"/>
+        </w:rPr>
+      </w:pPr>
+    </w:p>
+    <w:p>
+      <w:pPr>
+        <w:jc w:val="center"/>
+        <w:rPr>
+          <w:rFonts w:ascii="Times New Roman" w:eastAsia="Times New Roman" w:hAnsi="Times New Roman" w:cs="Times New Roman"/>
+          <w:sz w:val="32"/>
+          <w:szCs w:val="32"/>
+        </w:rPr>
+      </w:pPr>
+      <w:r>
+        <w:rPr>
+          <w:rFonts w:ascii="Times New Roman" w:eastAsia="Times New Roman" w:hAnsi="Times New Roman" w:cs="Times New Roman"/>
+          <w:sz w:val="32"/>
+          <w:szCs w:val="32"/>
+        </w:rPr>
+        <w:t xml:space="preserve">from </w:t>
+      </w:r>
+      <w:r>
+        <w:rPr>
+          <w:rFonts w:ascii="Times New Roman" w:eastAsia="Times New Roman" w:hAnsi="Times New Roman" w:cs="Times New Roman"/>
+          <w:sz w:val="32"/>
+          <w:szCs w:val="32"/>
+        </w:rPr>
+        <w:t>$</w:t>
+      </w:r>
+      <w:r>
+        <w:rPr>
+          <w:rFonts w:ascii="Times New Roman" w:eastAsia="Times New Roman" w:hAnsi="Times New Roman" w:cs="Times New Roman"/>
+          <w:sz w:val="32"/>
+          <w:szCs w:val="32"/>
+        </w:rPr>
+        <w:t>{</w:t>
+      </w:r>
+      <w:proofErr w:type="spellStart"/>
+      <w:r>
+        <w:rPr>
+          <w:rFonts w:ascii="Times New Roman" w:eastAsia="Times New Roman" w:hAnsi="Times New Roman" w:cs="Times New Roman"/>
+          <w:sz w:val="32"/>
+          <w:szCs w:val="32"/>
+        </w:rPr>
+        <w:t>periodStartDate</w:t>
+      </w:r>
+      <w:proofErr w:type="spellEnd"/>
+      <w:r>
+        <w:rPr>
+          <w:rFonts w:ascii="Times New Roman" w:eastAsia="Times New Roman" w:hAnsi="Times New Roman" w:cs="Times New Roman"/>
+          <w:sz w:val="32"/>
+          <w:szCs w:val="32"/>
+        </w:rPr>
+        <w:t xml:space="preserve">} to </w:t>
+      </w:r>
+      <w:r>
+        <w:rPr>
+          <w:rFonts w:ascii="Times New Roman" w:eastAsia="Times New Roman" w:hAnsi="Times New Roman" w:cs="Times New Roman"/>
+          <w:sz w:val="32"/>
+          <w:szCs w:val="32"/>
+        </w:rPr>
+        <w:t>$</w:t>
+      </w:r>
+      <w:r>
+        <w:rPr>
+          <w:rFonts w:ascii="Times New Roman" w:eastAsia="Times New Roman" w:hAnsi="Times New Roman" w:cs="Times New Roman"/>
+          <w:sz w:val="32"/>
+          <w:szCs w:val="32"/>
+        </w:rPr>
+        <w:t>{</w:t>
+      </w:r>
+      <w:proofErr w:type="spellStart"/>
+      <w:r>
+        <w:rPr>
+          <w:rFonts w:ascii="Times New Roman" w:eastAsia="Times New Roman" w:hAnsi="Times New Roman" w:cs="Times New Roman"/>
+          <w:sz w:val="32"/>
+          <w:szCs w:val="32"/>
+        </w:rPr>
+        <w:t>periodEndDate</w:t>
+      </w:r>
+      <w:proofErr w:type="spellEnd"/>
+      <w:r>
+        <w:rPr>
+          <w:rFonts w:ascii="Times New Roman" w:eastAsia="Times New Roman" w:hAnsi="Times New Roman" w:cs="Times New Roman"/>
+          <w:sz w:val="32"/>
+          <w:szCs w:val="32"/>
+        </w:rPr>
+        <w:t>}</w:t>
+      </w:r>
+    </w:p>
+    <w:p>
+      <w:pPr>
+        <w:jc w:val="center"/>
+        <w:rPr>
+          <w:rFonts w:ascii="Times New Roman" w:eastAsia="Times New Roman" w:hAnsi="Times New Roman" w:cs="Times New Roman"/>
+          <w:sz w:val="32"/>
+          <w:szCs w:val="32"/>
+        </w:rPr>
+      </w:pPr>
+    </w:p>
+    <w:p>
+      <w:pPr>
+        <w:rPr>
+          <w:rFonts w:ascii="Times New Roman" w:eastAsia="Times New Roman" w:hAnsi="Times New Roman" w:cs="Times New Roman"/>
+        </w:rPr>
+      </w:pPr>
+      <w:r>
+        <w:rPr>
+          <w:rFonts w:ascii="Times New Roman" w:eastAsia="Times New Roman" w:hAnsi="Times New Roman" w:cs="Times New Roman"/>
+        </w:rPr>
+        <w:t>1. Introduction to the Financial Statements</w:t>
+      </w:r>
+    </w:p>
+    <w:p>
+      <w:pPr>
+        <w:rPr>
+          <w:rFonts w:ascii="Times New Roman" w:eastAsia="Times New Roman" w:hAnsi="Times New Roman" w:cs="Times New Roman"/>
+        </w:rPr>
+      </w:pPr>
+      <w:r>
+        <w:rPr>
+          <w:rFonts w:ascii="Times New Roman" w:eastAsia="Times New Roman" w:hAnsi="Times New Roman" w:cs="Times New Roman"/>
+        </w:rPr>
+        <w:t>2. Balance Sheet</w:t>
+      </w:r>
+    </w:p>
+    <w:p>
+      <w:pPr>
+        <w:rPr>
+          <w:rFonts w:ascii="Times New Roman" w:eastAsia="Times New Roman" w:hAnsi="Times New Roman" w:cs="Times New Roman"/>
+        </w:rPr>
+      </w:pPr>
+      <w:r>
+        <w:rPr>
+          <w:rFonts w:ascii="Times New Roman" w:eastAsia="Times New Roman" w:hAnsi="Times New Roman" w:cs="Times New Roman"/>
+        </w:rPr>
+        <w:t>3. Profit and Loss Statement</w:t>
+      </w:r>
+    </w:p>
+    <w:p>
+      <w:pPr>
+        <w:rPr>
+          <w:rFonts w:ascii="Times New Roman" w:eastAsia="Times New Roman" w:hAnsi="Times New Roman" w:cs="Times New Roman"/>
+        </w:rPr>
+      </w:pPr>
+    </w:p>
+    <w:p>
+      <w:pPr>
+        <w:rPr>
+          <w:rFonts w:ascii="Times New Roman" w:eastAsia="Times New Roman" w:hAnsi="Times New Roman" w:cs="Times New Roman"/>
+          <w:u w:val="single"/>
+        </w:rPr>
+      </w:pPr>
+      <w:r>
+        <w:rPr>
+          <w:rFonts w:ascii="Times New Roman" w:eastAsia="Times New Roman" w:hAnsi="Times New Roman" w:cs="Times New Roman"/>
+          <w:u w:val="single"/>
+        </w:rPr>
+        <w:t>The report was presented by the Management Board composed of:</w:t>
+      </w:r>
+    </w:p>
+    <w:p>
+      <w:pPr>
+        <w:rPr>
+          <w:rFonts w:ascii="Times New Roman" w:eastAsia="Times New Roman" w:hAnsi="Times New Roman" w:cs="Times New Roman"/>
+        </w:rPr>
+      </w:pPr>
+    </w:p>
+    <w:p>
+      <w:pPr>
         <w:rPr>
           <w:rFonts w:ascii="Times New Roman" w:eastAsia="Times New Roman" w:hAnsi="Times New Roman" w:cs="Times New Roman"/>
           <w:b/>
           <w:bCs/>
-          <w:sz w:val="40"/>
-          <w:szCs w:val="40"/>
-        </w:rPr>
-        <w:t>FINANCIAL STATEMENT OF COMPANY</w:t>
-      </w:r>
-    </w:p>
-    <w:p>
-      <w:pPr>
-        <w:jc w:val="center"/>
-        <w:rPr>
-          <w:rFonts w:ascii="Times New Roman" w:eastAsia="Times New Roman" w:hAnsi="Times New Roman" w:cs="Times New Roman"/>
-          <w:sz w:val="32"/>
-          <w:szCs w:val="32"/>
-        </w:rPr>
-      </w:pPr>
-    </w:p>
-    <w:p>
-      <w:pPr>
-        <w:jc w:val="center"/>
-        <w:rPr>
-          <w:rFonts w:ascii="Times New Roman" w:eastAsia="Times New Roman" w:hAnsi="Times New Roman" w:cs="Times New Roman"/>
-          <w:sz w:val="36"/>
-          <w:szCs w:val="36"/>
-        </w:rPr>
-      </w:pPr>
-      <w:r>
-        <w:rPr>
-          <w:rFonts w:ascii="Times New Roman" w:eastAsia="Times New Roman" w:hAnsi="Times New Roman" w:cs="Times New Roman"/>
-          <w:sz w:val="36"/>
-          <w:szCs w:val="36"/>
-        </w:rPr>
-        <w:t>{{companyName}}</w:t>
-      </w:r>
-    </w:p>
-    <w:p>
-      <w:pPr>
-        <w:jc w:val="center"/>
-        <w:rPr>
-          <w:rFonts w:ascii="Times New Roman" w:eastAsia="Times New Roman" w:hAnsi="Times New Roman" w:cs="Times New Roman"/>
-          <w:sz w:val="32"/>
-          <w:szCs w:val="32"/>
-        </w:rPr>
-      </w:pPr>
-    </w:p>
-    <w:p>
-      <w:pPr>
-        <w:jc w:val="center"/>
-        <w:rPr>
-          <w:rFonts w:ascii="Times New Roman" w:eastAsia="Times New Roman" w:hAnsi="Times New Roman" w:cs="Times New Roman"/>
-        </w:rPr>
-      </w:pPr>
-      <w:r>
-        <w:rPr>
-          <w:rFonts w:ascii="Times New Roman" w:eastAsia="Times New Roman" w:hAnsi="Times New Roman" w:cs="Times New Roman"/>
-        </w:rPr>
-        <w:t>{{addressStreetName}} {{addressStreetNumber}} {{addressLocalNumber}}</w:t>
-      </w:r>
-    </w:p>
-    <w:p>
-      <w:pPr>
-        <w:jc w:val="center"/>
-        <w:rPr>
-          <w:rFonts w:ascii="Times New Roman" w:eastAsia="Times New Roman" w:hAnsi="Times New Roman" w:cs="Times New Roman"/>
-        </w:rPr>
-      </w:pPr>
-      <w:r>
-        <w:rPr>
-          <w:rFonts w:ascii="Times New Roman" w:eastAsia="Times New Roman" w:hAnsi="Times New Roman" w:cs="Times New Roman"/>
-        </w:rPr>
-        <w:t>{{addressPostalCode}} {{addressCity}}</w:t>
-      </w:r>
-    </w:p>
-    <w:p>
-      <w:pPr>
-        <w:jc w:val="center"/>
-        <w:rPr>
-          <w:rFonts w:ascii="Times New Roman" w:eastAsia="Times New Roman" w:hAnsi="Times New Roman" w:cs="Times New Roman"/>
-        </w:rPr>
-      </w:pPr>
-    </w:p>
-    <w:p>
-      <w:pPr>
-        <w:jc w:val="center"/>
-        <w:rPr>
-          <w:rFonts w:ascii="Times New Roman" w:eastAsia="Times New Roman" w:hAnsi="Times New Roman" w:cs="Times New Roman"/>
-          <w:sz w:val="32"/>
-          <w:szCs w:val="32"/>
-        </w:rPr>
-      </w:pPr>
-      <w:r>
-        <w:rPr>
-          <w:rFonts w:ascii="Times New Roman" w:eastAsia="Times New Roman" w:hAnsi="Times New Roman" w:cs="Times New Roman"/>
-          <w:sz w:val="32"/>
-          <w:szCs w:val="32"/>
-        </w:rPr>
-        <w:t>for the financial period</w:t>
-      </w:r>
-    </w:p>
-    <w:p>
-      <w:pPr>
-        <w:jc w:val="center"/>
-        <w:rPr>
-          <w:rFonts w:ascii="Times New Roman" w:eastAsia="Times New Roman" w:hAnsi="Times New Roman" w:cs="Times New Roman"/>
-          <w:sz w:val="32"/>
-          <w:szCs w:val="32"/>
-        </w:rPr>
-      </w:pPr>
-    </w:p>
-    <w:p>
-      <w:pPr>
-        <w:jc w:val="center"/>
-        <w:rPr>
-          <w:rFonts w:ascii="Times New Roman" w:eastAsia="Times New Roman" w:hAnsi="Times New Roman" w:cs="Times New Roman"/>
-          <w:sz w:val="32"/>
-          <w:szCs w:val="32"/>
-        </w:rPr>
-      </w:pPr>
-      <w:r>
-        <w:rPr>
-          <w:rFonts w:ascii="Times New Roman" w:eastAsia="Times New Roman" w:hAnsi="Times New Roman" w:cs="Times New Roman"/>
-          <w:sz w:val="32"/>
-          <w:szCs w:val="32"/>
-        </w:rPr>
-        <w:t>from {{periodStartDate}} to {{periodEndDate}}</w:t>
-      </w:r>
-    </w:p>
-    <w:p>
-      <w:pPr>
-        <w:jc w:val="center"/>
-        <w:rPr>
-          <w:rFonts w:ascii="Times New Roman" w:eastAsia="Times New Roman" w:hAnsi="Times New Roman" w:cs="Times New Roman"/>
-          <w:sz w:val="32"/>
-          <w:szCs w:val="32"/>
-        </w:rPr>
-      </w:pPr>
-    </w:p>
-    <w:p>
-      <w:pPr>
-        <w:rPr>
-          <w:rFonts w:ascii="Times New Roman" w:eastAsia="Times New Roman" w:hAnsi="Times New Roman" w:cs="Times New Roman"/>
-        </w:rPr>
-      </w:pPr>
-      <w:r>
-        <w:rPr>
-          <w:rFonts w:ascii="Times New Roman" w:eastAsia="Times New Roman" w:hAnsi="Times New Roman" w:cs="Times New Roman"/>
-        </w:rPr>
-        <w:t>1. Introduction to the Financial Statements</w:t>
-      </w:r>
-    </w:p>
-    <w:p>
-      <w:pPr>
-        <w:rPr>
-          <w:rFonts w:ascii="Times New Roman" w:eastAsia="Times New Roman" w:hAnsi="Times New Roman" w:cs="Times New Roman"/>
-        </w:rPr>
-      </w:pPr>
-      <w:r>
-        <w:rPr>
-          <w:rFonts w:ascii="Times New Roman" w:eastAsia="Times New Roman" w:hAnsi="Times New Roman" w:cs="Times New Roman"/>
-        </w:rPr>
-        <w:t>2. Balance Sheet</w:t>
-      </w:r>
-    </w:p>
-    <w:p>
-      <w:pPr>
-        <w:rPr>
-          <w:rFonts w:ascii="Times New Roman" w:eastAsia="Times New Roman" w:hAnsi="Times New Roman" w:cs="Times New Roman"/>
-        </w:rPr>
-      </w:pPr>
-      <w:r>
-        <w:rPr>
-          <w:rFonts w:ascii="Times New Roman" w:eastAsia="Times New Roman" w:hAnsi="Times New Roman" w:cs="Times New Roman"/>
-        </w:rPr>
-        <w:t>3. Profit and Loss Statement</w:t>
-      </w:r>
-    </w:p>
-    <w:p>
-      <w:pPr>
-        <w:rPr>
-          <w:rFonts w:ascii="Times New Roman" w:eastAsia="Times New Roman" w:hAnsi="Times New Roman" w:cs="Times New Roman"/>
-        </w:rPr>
-      </w:pPr>
-    </w:p>
-    <w:p>
-      <w:pPr>
-        <w:rPr>
-          <w:rFonts w:ascii="Times New Roman" w:eastAsia="Times New Roman" w:hAnsi="Times New Roman" w:cs="Times New Roman"/>
-          <w:u w:val="single"/>
-        </w:rPr>
-      </w:pPr>
-      <w:r>
-        <w:rPr>
-          <w:rFonts w:ascii="Times New Roman" w:eastAsia="Times New Roman" w:hAnsi="Times New Roman" w:cs="Times New Roman"/>
-          <w:u w:val="single"/>
-        </w:rPr>
-        <w:t>The report was presented by the Management Board composed of:</w:t>
-      </w:r>
-    </w:p>
-    <w:p>
-      <w:pPr>
-        <w:rPr>
-          <w:rFonts w:ascii="Times New Roman" w:eastAsia="Times New Roman" w:hAnsi="Times New Roman" w:cs="Times New Roman"/>
-        </w:rPr>
-      </w:pPr>
-    </w:p>
-    <w:p>
-      <w:pPr>
+        </w:rPr>
+      </w:pPr>
+      <w:r>
         <w:rPr>
           <w:rFonts w:ascii="Times New Roman" w:eastAsia="Times New Roman" w:hAnsi="Times New Roman" w:cs="Times New Roman"/>
           <w:b/>
           <w:bCs/>
         </w:rPr>
-      </w:pPr>
-      <w:r>
+        <w:t>President of the Management Board:</w:t>
+      </w:r>
+    </w:p>
+    <w:p>
+      <w:pPr>
+        <w:rPr>
+          <w:rFonts w:ascii="Times New Roman" w:eastAsia="Times New Roman" w:hAnsi="Times New Roman" w:cs="Times New Roman"/>
+        </w:rPr>
+      </w:pPr>
+      <w:r>
+        <w:rPr>
+          <w:rFonts w:ascii="Times New Roman" w:eastAsia="Times New Roman" w:hAnsi="Times New Roman" w:cs="Times New Roman"/>
+        </w:rPr>
+        <w:t>$</w:t>
+      </w:r>
+      <w:r>
+        <w:rPr>
+          <w:rFonts w:ascii="Times New Roman" w:eastAsia="Times New Roman" w:hAnsi="Times New Roman" w:cs="Times New Roman"/>
+        </w:rPr>
+        <w:t>{</w:t>
+      </w:r>
+      <w:proofErr w:type="spellStart"/>
+      <w:r>
+        <w:rPr>
+          <w:rFonts w:ascii="Times New Roman" w:eastAsia="Times New Roman" w:hAnsi="Times New Roman" w:cs="Times New Roman"/>
+        </w:rPr>
+        <w:t>managementBoardPresident</w:t>
+      </w:r>
+      <w:proofErr w:type="spellEnd"/>
+      <w:r>
+        <w:rPr>
+          <w:rFonts w:ascii="Times New Roman" w:eastAsia="Times New Roman" w:hAnsi="Times New Roman" w:cs="Times New Roman"/>
+        </w:rPr>
+        <w:t>}</w:t>
+      </w:r>
+    </w:p>
+    <w:p>
+      <w:pPr>
         <w:rPr>
           <w:rFonts w:ascii="Times New Roman" w:eastAsia="Times New Roman" w:hAnsi="Times New Roman" w:cs="Times New Roman"/>
           <w:b/>
           <w:bCs/>
         </w:rPr>
-        <w:t>President of the Management Board:</w:t>
-      </w:r>
-    </w:p>
-    <w:p>
-      <w:pPr>
-        <w:rPr>
-          <w:rFonts w:ascii="Times New Roman" w:eastAsia="Times New Roman" w:hAnsi="Times New Roman" w:cs="Times New Roman"/>
-        </w:rPr>
-      </w:pPr>
-      <w:r>
-        <w:rPr>
-          <w:rFonts w:ascii="Times New Roman" w:eastAsia="Times New Roman" w:hAnsi="Times New Roman" w:cs="Times New Roman"/>
-        </w:rPr>
-        <w:t>{{managementBoardPresident}}</w:t>
-      </w:r>
-    </w:p>
-    <w:p>
-      <w:pPr>
+      </w:pPr>
+      <w:r>
         <w:rPr>
           <w:rFonts w:ascii="Times New Roman" w:eastAsia="Times New Roman" w:hAnsi="Times New Roman" w:cs="Times New Roman"/>
           <w:b/>
           <w:bCs/>
         </w:rPr>
-      </w:pPr>
-      <w:r>
+        <w:t>Chairman of the Supervisory Board:</w:t>
+      </w:r>
+    </w:p>
+    <w:p>
+      <w:pPr>
+        <w:rPr>
+          <w:rFonts w:ascii="Times New Roman" w:eastAsia="Times New Roman" w:hAnsi="Times New Roman" w:cs="Times New Roman"/>
+        </w:rPr>
+      </w:pPr>
+      <w:r>
+        <w:rPr>
+          <w:rFonts w:ascii="Times New Roman" w:eastAsia="Times New Roman" w:hAnsi="Times New Roman" w:cs="Times New Roman"/>
+        </w:rPr>
+        <w:t>$</w:t>
+      </w:r>
+      <w:r>
+        <w:rPr>
+          <w:rFonts w:ascii="Times New Roman" w:eastAsia="Times New Roman" w:hAnsi="Times New Roman" w:cs="Times New Roman"/>
+        </w:rPr>
+        <w:t>{</w:t>
+      </w:r>
+      <w:proofErr w:type="spellStart"/>
+      <w:r>
+        <w:rPr>
+          <w:rFonts w:ascii="Times New Roman" w:eastAsia="Times New Roman" w:hAnsi="Times New Roman" w:cs="Times New Roman"/>
+        </w:rPr>
+        <w:t>supervisoryBoardChairman</w:t>
+      </w:r>
+      <w:proofErr w:type="spellEnd"/>
+      <w:r>
+        <w:rPr>
+          <w:rFonts w:ascii="Times New Roman" w:eastAsia="Times New Roman" w:hAnsi="Times New Roman" w:cs="Times New Roman"/>
+        </w:rPr>
+        <w:t>}</w:t>
+      </w:r>
+    </w:p>
+    <w:p>
+      <w:pPr>
         <w:rPr>
           <w:rFonts w:ascii="Times New Roman" w:eastAsia="Times New Roman" w:hAnsi="Times New Roman" w:cs="Times New Roman"/>
           <w:b/>
           <w:bCs/>
         </w:rPr>
-        <w:t>Chairman of the Supervisory Board:</w:t>
-      </w:r>
-    </w:p>
-    <w:p>
-      <w:pPr>
-        <w:rPr>
-          <w:rFonts w:ascii="Times New Roman" w:eastAsia="Times New Roman" w:hAnsi="Times New Roman" w:cs="Times New Roman"/>
-        </w:rPr>
-      </w:pPr>
-      <w:r>
-        <w:rPr>
-          <w:rFonts w:ascii="Times New Roman" w:eastAsia="Times New Roman" w:hAnsi="Times New Roman" w:cs="Times New Roman"/>
-        </w:rPr>
-        <w:t>{{supervisoryBoardChairman}}</w:t>
-      </w:r>
-    </w:p>
-    <w:p>
-      <w:pPr>
+      </w:pPr>
+      <w:r>
         <w:rPr>
           <w:rFonts w:ascii="Times New Roman" w:eastAsia="Times New Roman" w:hAnsi="Times New Roman" w:cs="Times New Roman"/>
           <w:b/>
           <w:bCs/>
         </w:rPr>
-      </w:pPr>
-      <w:r>
-        <w:rPr>
-          <w:rFonts w:ascii="Times New Roman" w:eastAsia="Times New Roman" w:hAnsi="Times New Roman" w:cs="Times New Roman"/>
-          <w:b/>
-          <w:bCs/>
-        </w:rPr>
         <w:t>Members of the Supervisory Board:</w:t>
       </w:r>
     </w:p>
@@ -323,8 +561,35 @@
         <w:rPr>
           <w:rFonts w:ascii="Times New Roman" w:eastAsia="Times New Roman" w:hAnsi="Times New Roman" w:cs="Times New Roman"/>
         </w:rPr>
-        <w:t>{{supervisoryBoardMembers}}</w:t>
-      </w:r>
+        <w:t>$</w:t>
+      </w:r>
+      <w:r>
+        <w:rPr>
+          <w:rFonts w:ascii="Times New Roman" w:eastAsia="Times New Roman" w:hAnsi="Times New Roman" w:cs="Times New Roman"/>
+        </w:rPr>
+        <w:t>{</w:t>
+      </w:r>
+      <w:proofErr w:type="spellStart"/>
+      <w:r>
+        <w:rPr>
+          <w:rFonts w:ascii="Times New Roman" w:eastAsia="Times New Roman" w:hAnsi="Times New Roman" w:cs="Times New Roman"/>
+        </w:rPr>
+        <w:t>supervisoryBoardMembers</w:t>
+      </w:r>
+      <w:proofErr w:type="spellEnd"/>
+      <w:r>
+        <w:rPr>
+          <w:rFonts w:ascii="Times New Roman" w:eastAsia="Times New Roman" w:hAnsi="Times New Roman" w:cs="Times New Roman"/>
+        </w:rPr>
+        <w:t>}</w:t>
+      </w:r>
+    </w:p>
+    <w:p>
+      <w:pPr>
+        <w:rPr>
+          <w:rFonts w:ascii="Times New Roman" w:eastAsia="Times New Roman" w:hAnsi="Times New Roman" w:cs="Times New Roman"/>
+        </w:rPr>
+      </w:pPr>
     </w:p>
     <w:p>
       <w:pPr>
@@ -370,32 +635,16 @@
         <w:rPr>
           <w:rFonts w:ascii="Times New Roman" w:eastAsia="Times New Roman" w:hAnsi="Times New Roman" w:cs="Times New Roman"/>
         </w:rPr>
-        <w:t xml:space="preserve">In accordance with the </w:t>
-      </w:r>
-      <w:r>
-        <w:rPr>
-          <w:rFonts w:ascii="Times New Roman" w:eastAsia="Times New Roman" w:hAnsi="Times New Roman" w:cs="Times New Roman"/>
-        </w:rPr>
-        <w:t>Accounting Act of September 29, 1994, the Company's Management Board ensured the preparation of annual financial statements that accurately and clearly presented all information essential for assessing the company's assets and financial position, as well a</w:t>
-      </w:r>
-      <w:r>
-        <w:rPr>
-          <w:rFonts w:ascii="Times New Roman" w:eastAsia="Times New Roman" w:hAnsi="Times New Roman" w:cs="Times New Roman"/>
-        </w:rPr>
-        <w:t xml:space="preserve">s its financial results. In preparing the financial statements, the Company's Management Board ensured the selection of appropriate valuation principles and the preparation of the financial statements. In valuing assets and liabilities and determining the </w:t>
-      </w:r>
-      <w:r>
-        <w:rPr>
-          <w:rFonts w:ascii="Times New Roman" w:eastAsia="Times New Roman" w:hAnsi="Times New Roman" w:cs="Times New Roman"/>
-        </w:rPr>
-        <w:t>financial result, it was assumed that the Company would continue its business operations in the foreseeable future without material reduction, consistent with the factual and legal circumstances. The Company's Management Board is responsible for fulfilling</w:t>
-      </w:r>
-      <w:r>
-        <w:rPr>
-          <w:rFonts w:ascii="Times New Roman" w:eastAsia="Times New Roman" w:hAnsi="Times New Roman" w:cs="Times New Roman"/>
-        </w:rPr>
-        <w:t xml:space="preserve"> its accounting obligations, as defined by law.</w:t>
-      </w:r>
+        <w:t>In accordance with the Accounting Act of September 29, 1994, the Company's Management Board ensured the preparation of annual financial statements that accurately and clearly presented all information essential for assessing the company's assets and financial position, as well as its financial results. In preparing the financial statements, the Company's Management Board ensured the selection of appropriate valuation principles and the preparation of the financial statements. In valuing assets and liabilities and determining the financial result, it was assumed that the Company would continue its business operations in the foreseeable future without material reduction, consistent with the factual and legal circumstances. The Company's Management Board is responsible for fulfilling its accounting obligations, as defined by law.</w:t>
+      </w:r>
+    </w:p>
+    <w:p>
+      <w:pPr>
+        <w:jc w:val="both"/>
+        <w:rPr>
+          <w:rFonts w:ascii="Times New Roman" w:eastAsia="Times New Roman" w:hAnsi="Times New Roman" w:cs="Times New Roman"/>
+        </w:rPr>
+      </w:pPr>
     </w:p>
     <w:p>
       <w:pPr>
@@ -416,7 +665,7 @@
         <w:pStyle w:val="ListParagraph"/>
         <w:numPr>
           <w:ilvl w:val="0"/>
-          <w:numId w:val="1"/>
+          <w:numId w:val="4"/>
         </w:numPr>
         <w:jc w:val="both"/>
         <w:rPr>
@@ -435,7 +684,7 @@
         <w:pStyle w:val="ListParagraph"/>
         <w:numPr>
           <w:ilvl w:val="0"/>
-          <w:numId w:val="1"/>
+          <w:numId w:val="4"/>
         </w:numPr>
         <w:jc w:val="both"/>
         <w:rPr>
@@ -446,7 +695,59 @@
         <w:rPr>
           <w:rFonts w:ascii="Times New Roman" w:eastAsia="Times New Roman" w:hAnsi="Times New Roman" w:cs="Times New Roman"/>
         </w:rPr>
-        <w:t>The balance sheet as of {{periodEndDate}}, showing total assets and total liabilities of PLN {{companyTotalSum}}</w:t>
+        <w:t xml:space="preserve">The balance sheet as of </w:t>
+      </w:r>
+      <w:r>
+        <w:rPr>
+          <w:rFonts w:ascii="Times New Roman" w:eastAsia="Times New Roman" w:hAnsi="Times New Roman" w:cs="Times New Roman"/>
+        </w:rPr>
+        <w:t>$</w:t>
+      </w:r>
+      <w:r>
+        <w:rPr>
+          <w:rFonts w:ascii="Times New Roman" w:eastAsia="Times New Roman" w:hAnsi="Times New Roman" w:cs="Times New Roman"/>
+        </w:rPr>
+        <w:t>{</w:t>
+      </w:r>
+      <w:proofErr w:type="spellStart"/>
+      <w:r>
+        <w:rPr>
+          <w:rFonts w:ascii="Times New Roman" w:eastAsia="Times New Roman" w:hAnsi="Times New Roman" w:cs="Times New Roman"/>
+        </w:rPr>
+        <w:t>periodEndDate</w:t>
+      </w:r>
+      <w:proofErr w:type="spellEnd"/>
+      <w:r>
+        <w:rPr>
+          <w:rFonts w:ascii="Times New Roman" w:eastAsia="Times New Roman" w:hAnsi="Times New Roman" w:cs="Times New Roman"/>
+        </w:rPr>
+        <w:t xml:space="preserve">}, showing total assets and total liabilities of PLN </w:t>
+      </w:r>
+      <w:r>
+        <w:rPr>
+          <w:rFonts w:ascii="Times New Roman" w:eastAsia="Times New Roman" w:hAnsi="Times New Roman" w:cs="Times New Roman"/>
+        </w:rPr>
+        <w:t>$</w:t>
+      </w:r>
+      <w:r>
+        <w:rPr>
+          <w:rFonts w:ascii="Times New Roman" w:eastAsia="Times New Roman" w:hAnsi="Times New Roman" w:cs="Times New Roman"/>
+        </w:rPr>
+        <w:t>{</w:t>
+      </w:r>
+      <w:proofErr w:type="spellStart"/>
+      <w:r>
+        <w:rPr>
+          <w:rFonts w:ascii="Times New Roman" w:eastAsia="Times New Roman" w:hAnsi="Times New Roman" w:cs="Times New Roman"/>
+        </w:rPr>
+        <w:t>companyTotalSum</w:t>
+      </w:r>
+      <w:proofErr w:type="spellEnd"/>
+      <w:r>
+        <w:rPr>
+          <w:rFonts w:ascii="Times New Roman" w:eastAsia="Times New Roman" w:hAnsi="Times New Roman" w:cs="Times New Roman"/>
+        </w:rPr>
+        <w:t>}</w:t>
       </w:r>
     </w:p>
     <w:p>
@@ -454,7 +755,7 @@
         <w:pStyle w:val="ListParagraph"/>
         <w:numPr>
           <w:ilvl w:val="0"/>
-          <w:numId w:val="1"/>
+          <w:numId w:val="4"/>
         </w:numPr>
         <w:jc w:val="both"/>
         <w:rPr>
@@ -465,13 +766,85 @@
         <w:rPr>
           <w:rFonts w:ascii="Times New Roman" w:eastAsia="Times New Roman" w:hAnsi="Times New Roman" w:cs="Times New Roman"/>
         </w:rPr>
-        <w:t>The profit and lo</w:t>
-      </w:r>
-      <w:r>
-        <w:rPr>
-          <w:rFonts w:ascii="Times New Roman" w:eastAsia="Times New Roman" w:hAnsi="Times New Roman" w:cs="Times New Roman"/>
-        </w:rPr>
-        <w:t>ss account for the period from {{periodStartDate}} to {{periodEndDate}}, showing a net profit of PLN {{companyNetProfit}}</w:t>
+        <w:t xml:space="preserve">The profit and loss account for the period from </w:t>
+      </w:r>
+      <w:r>
+        <w:rPr>
+          <w:rFonts w:ascii="Times New Roman" w:eastAsia="Times New Roman" w:hAnsi="Times New Roman" w:cs="Times New Roman"/>
+        </w:rPr>
+        <w:t>$</w:t>
+      </w:r>
+      <w:r>
+        <w:rPr>
+          <w:rFonts w:ascii="Times New Roman" w:eastAsia="Times New Roman" w:hAnsi="Times New Roman" w:cs="Times New Roman"/>
+        </w:rPr>
+        <w:t>{</w:t>
+      </w:r>
+      <w:proofErr w:type="spellStart"/>
+      <w:r>
+        <w:rPr>
+          <w:rFonts w:ascii="Times New Roman" w:eastAsia="Times New Roman" w:hAnsi="Times New Roman" w:cs="Times New Roman"/>
+        </w:rPr>
+        <w:t>periodStartDate</w:t>
+      </w:r>
+      <w:proofErr w:type="spellEnd"/>
+      <w:r>
+        <w:rPr>
+          <w:rFonts w:ascii="Times New Roman" w:eastAsia="Times New Roman" w:hAnsi="Times New Roman" w:cs="Times New Roman"/>
+        </w:rPr>
+        <w:t xml:space="preserve">} to </w:t>
+      </w:r>
+      <w:r>
+        <w:rPr>
+          <w:rFonts w:ascii="Times New Roman" w:eastAsia="Times New Roman" w:hAnsi="Times New Roman" w:cs="Times New Roman"/>
+        </w:rPr>
+        <w:t>$</w:t>
+      </w:r>
+      <w:r>
+        <w:rPr>
+          <w:rFonts w:ascii="Times New Roman" w:eastAsia="Times New Roman" w:hAnsi="Times New Roman" w:cs="Times New Roman"/>
+        </w:rPr>
+        <w:t>{</w:t>
+      </w:r>
+      <w:proofErr w:type="spellStart"/>
+      <w:r>
+        <w:rPr>
+          <w:rFonts w:ascii="Times New Roman" w:eastAsia="Times New Roman" w:hAnsi="Times New Roman" w:cs="Times New Roman"/>
+        </w:rPr>
+        <w:t>periodEndDate</w:t>
+      </w:r>
+      <w:proofErr w:type="spellEnd"/>
+      <w:r>
+        <w:rPr>
+          <w:rFonts w:ascii="Times New Roman" w:eastAsia="Times New Roman" w:hAnsi="Times New Roman" w:cs="Times New Roman"/>
+        </w:rPr>
+        <w:t xml:space="preserve">}, showing a net profit of PLN </w:t>
+      </w:r>
+      <w:r>
+        <w:rPr>
+          <w:rFonts w:ascii="Times New Roman" w:eastAsia="Times New Roman" w:hAnsi="Times New Roman" w:cs="Times New Roman"/>
+        </w:rPr>
+        <w:t>$</w:t>
+      </w:r>
+      <w:r>
+        <w:rPr>
+          <w:rFonts w:ascii="Times New Roman" w:eastAsia="Times New Roman" w:hAnsi="Times New Roman" w:cs="Times New Roman"/>
+        </w:rPr>
+        <w:t>{</w:t>
+      </w:r>
+      <w:proofErr w:type="spellStart"/>
+      <w:r>
+        <w:rPr>
+          <w:rFonts w:ascii="Times New Roman" w:eastAsia="Times New Roman" w:hAnsi="Times New Roman" w:cs="Times New Roman"/>
+        </w:rPr>
+        <w:t>companyNetProfit</w:t>
+      </w:r>
+      <w:proofErr w:type="spellEnd"/>
+      <w:r>
+        <w:rPr>
+          <w:rFonts w:ascii="Times New Roman" w:eastAsia="Times New Roman" w:hAnsi="Times New Roman" w:cs="Times New Roman"/>
+        </w:rPr>
+        <w:t>}</w:t>
       </w:r>
     </w:p>
     <w:p>
@@ -479,7 +852,7 @@
         <w:pStyle w:val="ListParagraph"/>
         <w:numPr>
           <w:ilvl w:val="0"/>
-          <w:numId w:val="1"/>
+          <w:numId w:val="4"/>
         </w:numPr>
         <w:jc w:val="both"/>
         <w:rPr>
@@ -490,13 +863,85 @@
         <w:rPr>
           <w:rFonts w:ascii="Times New Roman" w:eastAsia="Times New Roman" w:hAnsi="Times New Roman" w:cs="Times New Roman"/>
         </w:rPr>
-        <w:t xml:space="preserve">The statement of changes in equity for the period from {{periodStartDate}} to {{periodEndDate}}, showing an increase in equity of PLN </w:t>
-      </w:r>
-      <w:r>
-        <w:rPr>
-          <w:rFonts w:ascii="Times New Roman" w:eastAsia="Times New Roman" w:hAnsi="Times New Roman" w:cs="Times New Roman"/>
-        </w:rPr>
-        <w:t>{{companyEquity}}</w:t>
+        <w:t xml:space="preserve">The statement of changes in equity for the period from </w:t>
+      </w:r>
+      <w:r>
+        <w:rPr>
+          <w:rFonts w:ascii="Times New Roman" w:eastAsia="Times New Roman" w:hAnsi="Times New Roman" w:cs="Times New Roman"/>
+        </w:rPr>
+        <w:t>$</w:t>
+      </w:r>
+      <w:r>
+        <w:rPr>
+          <w:rFonts w:ascii="Times New Roman" w:eastAsia="Times New Roman" w:hAnsi="Times New Roman" w:cs="Times New Roman"/>
+        </w:rPr>
+        <w:t>{</w:t>
+      </w:r>
+      <w:proofErr w:type="spellStart"/>
+      <w:r>
+        <w:rPr>
+          <w:rFonts w:ascii="Times New Roman" w:eastAsia="Times New Roman" w:hAnsi="Times New Roman" w:cs="Times New Roman"/>
+        </w:rPr>
+        <w:t>periodStartDate</w:t>
+      </w:r>
+      <w:proofErr w:type="spellEnd"/>
+      <w:r>
+        <w:rPr>
+          <w:rFonts w:ascii="Times New Roman" w:eastAsia="Times New Roman" w:hAnsi="Times New Roman" w:cs="Times New Roman"/>
+        </w:rPr>
+        <w:t xml:space="preserve">} to </w:t>
+      </w:r>
+      <w:r>
+        <w:rPr>
+          <w:rFonts w:ascii="Times New Roman" w:eastAsia="Times New Roman" w:hAnsi="Times New Roman" w:cs="Times New Roman"/>
+        </w:rPr>
+        <w:t>$</w:t>
+      </w:r>
+      <w:r>
+        <w:rPr>
+          <w:rFonts w:ascii="Times New Roman" w:eastAsia="Times New Roman" w:hAnsi="Times New Roman" w:cs="Times New Roman"/>
+        </w:rPr>
+        <w:t>{</w:t>
+      </w:r>
+      <w:proofErr w:type="spellStart"/>
+      <w:r>
+        <w:rPr>
+          <w:rFonts w:ascii="Times New Roman" w:eastAsia="Times New Roman" w:hAnsi="Times New Roman" w:cs="Times New Roman"/>
+        </w:rPr>
+        <w:t>periodEndDate</w:t>
+      </w:r>
+      <w:proofErr w:type="spellEnd"/>
+      <w:r>
+        <w:rPr>
+          <w:rFonts w:ascii="Times New Roman" w:eastAsia="Times New Roman" w:hAnsi="Times New Roman" w:cs="Times New Roman"/>
+        </w:rPr>
+        <w:t xml:space="preserve">}, showing an increase in equity of PLN </w:t>
+      </w:r>
+      <w:r>
+        <w:rPr>
+          <w:rFonts w:ascii="Times New Roman" w:eastAsia="Times New Roman" w:hAnsi="Times New Roman" w:cs="Times New Roman"/>
+        </w:rPr>
+        <w:t>$</w:t>
+      </w:r>
+      <w:r>
+        <w:rPr>
+          <w:rFonts w:ascii="Times New Roman" w:eastAsia="Times New Roman" w:hAnsi="Times New Roman" w:cs="Times New Roman"/>
+        </w:rPr>
+        <w:t>{</w:t>
+      </w:r>
+      <w:proofErr w:type="spellStart"/>
+      <w:r>
+        <w:rPr>
+          <w:rFonts w:ascii="Times New Roman" w:eastAsia="Times New Roman" w:hAnsi="Times New Roman" w:cs="Times New Roman"/>
+        </w:rPr>
+        <w:t>companyEquity</w:t>
+      </w:r>
+      <w:proofErr w:type="spellEnd"/>
+      <w:r>
+        <w:rPr>
+          <w:rFonts w:ascii="Times New Roman" w:eastAsia="Times New Roman" w:hAnsi="Times New Roman" w:cs="Times New Roman"/>
+        </w:rPr>
+        <w:t>}</w:t>
       </w:r>
     </w:p>
     <w:p>
@@ -504,7 +949,7 @@
         <w:pStyle w:val="ListParagraph"/>
         <w:numPr>
           <w:ilvl w:val="0"/>
-          <w:numId w:val="1"/>
+          <w:numId w:val="4"/>
         </w:numPr>
         <w:jc w:val="both"/>
         <w:rPr>
@@ -515,7 +960,85 @@
         <w:rPr>
           <w:rFonts w:ascii="Times New Roman" w:eastAsia="Times New Roman" w:hAnsi="Times New Roman" w:cs="Times New Roman"/>
         </w:rPr>
-        <w:t>The cash flow statement for the period from {{periodStartDate}} to {{periodEndDate}}, showing a net increase in cash of PLN {{companyNetIncrease}}</w:t>
+        <w:t xml:space="preserve">The cash flow statement for the period from </w:t>
+      </w:r>
+      <w:r>
+        <w:rPr>
+          <w:rFonts w:ascii="Times New Roman" w:eastAsia="Times New Roman" w:hAnsi="Times New Roman" w:cs="Times New Roman"/>
+        </w:rPr>
+        <w:t>$</w:t>
+      </w:r>
+      <w:r>
+        <w:rPr>
+          <w:rFonts w:ascii="Times New Roman" w:eastAsia="Times New Roman" w:hAnsi="Times New Roman" w:cs="Times New Roman"/>
+        </w:rPr>
+        <w:t>{</w:t>
+      </w:r>
+      <w:proofErr w:type="spellStart"/>
+      <w:r>
+        <w:rPr>
+          <w:rFonts w:ascii="Times New Roman" w:eastAsia="Times New Roman" w:hAnsi="Times New Roman" w:cs="Times New Roman"/>
+        </w:rPr>
+        <w:t>periodStartDate</w:t>
+      </w:r>
+      <w:proofErr w:type="spellEnd"/>
+      <w:r>
+        <w:rPr>
+          <w:rFonts w:ascii="Times New Roman" w:eastAsia="Times New Roman" w:hAnsi="Times New Roman" w:cs="Times New Roman"/>
+        </w:rPr>
+        <w:t xml:space="preserve">} to </w:t>
+      </w:r>
+      <w:r>
+        <w:rPr>
+          <w:rFonts w:ascii="Times New Roman" w:eastAsia="Times New Roman" w:hAnsi="Times New Roman" w:cs="Times New Roman"/>
+        </w:rPr>
+        <w:t>$</w:t>
+      </w:r>
+      <w:r>
+        <w:rPr>
+          <w:rFonts w:ascii="Times New Roman" w:eastAsia="Times New Roman" w:hAnsi="Times New Roman" w:cs="Times New Roman"/>
+        </w:rPr>
+        <w:t>{</w:t>
+      </w:r>
+      <w:proofErr w:type="spellStart"/>
+      <w:r>
+        <w:rPr>
+          <w:rFonts w:ascii="Times New Roman" w:eastAsia="Times New Roman" w:hAnsi="Times New Roman" w:cs="Times New Roman"/>
+        </w:rPr>
+        <w:t>periodEndDate</w:t>
+      </w:r>
+      <w:proofErr w:type="spellEnd"/>
+      <w:r>
+        <w:rPr>
+          <w:rFonts w:ascii="Times New Roman" w:eastAsia="Times New Roman" w:hAnsi="Times New Roman" w:cs="Times New Roman"/>
+        </w:rPr>
+        <w:t xml:space="preserve">}, showing a net increase in cash of PLN </w:t>
+      </w:r>
+      <w:r>
+        <w:rPr>
+          <w:rFonts w:ascii="Times New Roman" w:eastAsia="Times New Roman" w:hAnsi="Times New Roman" w:cs="Times New Roman"/>
+        </w:rPr>
+        <w:t>$</w:t>
+      </w:r>
+      <w:r>
+        <w:rPr>
+          <w:rFonts w:ascii="Times New Roman" w:eastAsia="Times New Roman" w:hAnsi="Times New Roman" w:cs="Times New Roman"/>
+        </w:rPr>
+        <w:t>{</w:t>
+      </w:r>
+      <w:proofErr w:type="spellStart"/>
+      <w:r>
+        <w:rPr>
+          <w:rFonts w:ascii="Times New Roman" w:eastAsia="Times New Roman" w:hAnsi="Times New Roman" w:cs="Times New Roman"/>
+        </w:rPr>
+        <w:t>companyNetIncrease</w:t>
+      </w:r>
+      <w:proofErr w:type="spellEnd"/>
+      <w:r>
+        <w:rPr>
+          <w:rFonts w:ascii="Times New Roman" w:eastAsia="Times New Roman" w:hAnsi="Times New Roman" w:cs="Times New Roman"/>
+        </w:rPr>
+        <w:t>}</w:t>
       </w:r>
     </w:p>
     <w:p>
@@ -523,7 +1046,7 @@
         <w:pStyle w:val="ListParagraph"/>
         <w:numPr>
           <w:ilvl w:val="0"/>
-          <w:numId w:val="1"/>
+          <w:numId w:val="4"/>
         </w:numPr>
         <w:jc w:val="both"/>
         <w:rPr>
@@ -579,13 +1102,33 @@
         <w:rPr>
           <w:rFonts w:ascii="Times New Roman" w:eastAsia="Times New Roman" w:hAnsi="Times New Roman" w:cs="Times New Roman"/>
         </w:rPr>
-        <w:t xml:space="preserve"> {{companyNam</w:t>
-      </w:r>
-      <w:r>
-        <w:rPr>
-          <w:rFonts w:ascii="Times New Roman" w:eastAsia="Times New Roman" w:hAnsi="Times New Roman" w:cs="Times New Roman"/>
-        </w:rPr>
-        <w:t>e}}</w:t>
+        <w:t xml:space="preserve"> </w:t>
+      </w:r>
+      <w:r>
+        <w:rPr>
+          <w:rFonts w:ascii="Times New Roman" w:eastAsia="Times New Roman" w:hAnsi="Times New Roman" w:cs="Times New Roman"/>
+        </w:rPr>
+        <w:t>$</w:t>
+      </w:r>
+      <w:r>
+        <w:rPr>
+          <w:rFonts w:ascii="Times New Roman" w:eastAsia="Times New Roman" w:hAnsi="Times New Roman" w:cs="Times New Roman"/>
+        </w:rPr>
+        <w:t>{</w:t>
+      </w:r>
+      <w:proofErr w:type="spellStart"/>
+      <w:r>
+        <w:rPr>
+          <w:rFonts w:ascii="Times New Roman" w:eastAsia="Times New Roman" w:hAnsi="Times New Roman" w:cs="Times New Roman"/>
+        </w:rPr>
+        <w:t>companyName</w:t>
+      </w:r>
+      <w:proofErr w:type="spellEnd"/>
+      <w:r>
+        <w:rPr>
+          <w:rFonts w:ascii="Times New Roman" w:eastAsia="Times New Roman" w:hAnsi="Times New Roman" w:cs="Times New Roman"/>
+        </w:rPr>
+        <w:t>}</w:t>
       </w:r>
     </w:p>
     <w:p>
@@ -604,7 +1147,137 @@
         <w:rPr>
           <w:rFonts w:ascii="Times New Roman" w:eastAsia="Times New Roman" w:hAnsi="Times New Roman" w:cs="Times New Roman"/>
         </w:rPr>
-        <w:t xml:space="preserve"> {{addressStreetName}} {{addressStreetNumber}} {{addressLocalNumber}}, {{addressPostalCode}} {{addressCity}}</w:t>
+        <w:t xml:space="preserve"> </w:t>
+      </w:r>
+      <w:r>
+        <w:rPr>
+          <w:rFonts w:ascii="Times New Roman" w:eastAsia="Times New Roman" w:hAnsi="Times New Roman" w:cs="Times New Roman"/>
+        </w:rPr>
+        <w:t>$</w:t>
+      </w:r>
+      <w:r>
+        <w:rPr>
+          <w:rFonts w:ascii="Times New Roman" w:eastAsia="Times New Roman" w:hAnsi="Times New Roman" w:cs="Times New Roman"/>
+        </w:rPr>
+        <w:t>{</w:t>
+      </w:r>
+      <w:proofErr w:type="spellStart"/>
+      <w:r>
+        <w:rPr>
+          <w:rFonts w:ascii="Times New Roman" w:eastAsia="Times New Roman" w:hAnsi="Times New Roman" w:cs="Times New Roman"/>
+        </w:rPr>
+        <w:t>addressStreetName</w:t>
+      </w:r>
+      <w:proofErr w:type="spellEnd"/>
+      <w:r>
+        <w:rPr>
+          <w:rFonts w:ascii="Times New Roman" w:eastAsia="Times New Roman" w:hAnsi="Times New Roman" w:cs="Times New Roman"/>
+        </w:rPr>
+        <w:t xml:space="preserve">} </w:t>
+      </w:r>
+      <w:r>
+        <w:rPr>
+          <w:rFonts w:ascii="Times New Roman" w:eastAsia="Times New Roman" w:hAnsi="Times New Roman" w:cs="Times New Roman"/>
+        </w:rPr>
+        <w:t>$</w:t>
+      </w:r>
+      <w:r>
+        <w:rPr>
+          <w:rFonts w:ascii="Times New Roman" w:eastAsia="Times New Roman" w:hAnsi="Times New Roman" w:cs="Times New Roman"/>
+        </w:rPr>
+        <w:t>{</w:t>
+      </w:r>
+      <w:proofErr w:type="spellStart"/>
+      <w:r>
+        <w:rPr>
+          <w:rFonts w:ascii="Times New Roman" w:eastAsia="Times New Roman" w:hAnsi="Times New Roman" w:cs="Times New Roman"/>
+        </w:rPr>
+        <w:t>addressStreetNumber</w:t>
+      </w:r>
+      <w:proofErr w:type="spellEnd"/>
+      <w:r>
+        <w:rPr>
+          <w:rFonts w:ascii="Times New Roman" w:eastAsia="Times New Roman" w:hAnsi="Times New Roman" w:cs="Times New Roman"/>
+        </w:rPr>
+        <w:t xml:space="preserve">} </w:t>
+      </w:r>
+      <w:r>
+        <w:rPr>
+          <w:rFonts w:ascii="Times New Roman" w:eastAsia="Times New Roman" w:hAnsi="Times New Roman" w:cs="Times New Roman"/>
+        </w:rPr>
+        <w:t>$</w:t>
+      </w:r>
+      <w:r>
+        <w:rPr>
+          <w:rFonts w:ascii="Times New Roman" w:eastAsia="Times New Roman" w:hAnsi="Times New Roman" w:cs="Times New Roman"/>
+        </w:rPr>
+        <w:t>{</w:t>
+      </w:r>
+      <w:proofErr w:type="spellStart"/>
+      <w:r>
+        <w:rPr>
+          <w:rFonts w:ascii="Times New Roman" w:eastAsia="Times New Roman" w:hAnsi="Times New Roman" w:cs="Times New Roman"/>
+        </w:rPr>
+        <w:t>addressLocalNumber</w:t>
+      </w:r>
+      <w:proofErr w:type="spellEnd"/>
+      <w:r>
+        <w:rPr>
+          <w:rFonts w:ascii="Times New Roman" w:eastAsia="Times New Roman" w:hAnsi="Times New Roman" w:cs="Times New Roman"/>
+        </w:rPr>
+        <w:t xml:space="preserve">}, </w:t>
+      </w:r>
+      <w:r>
+        <w:rPr>
+          <w:rFonts w:ascii="Times New Roman" w:eastAsia="Times New Roman" w:hAnsi="Times New Roman" w:cs="Times New Roman"/>
+        </w:rPr>
+        <w:t>$</w:t>
+      </w:r>
+      <w:r>
+        <w:rPr>
+          <w:rFonts w:ascii="Times New Roman" w:eastAsia="Times New Roman" w:hAnsi="Times New Roman" w:cs="Times New Roman"/>
+        </w:rPr>
+        <w:t>{</w:t>
+      </w:r>
+      <w:proofErr w:type="spellStart"/>
+      <w:r>
+        <w:rPr>
+          <w:rFonts w:ascii="Times New Roman" w:eastAsia="Times New Roman" w:hAnsi="Times New Roman" w:cs="Times New Roman"/>
+        </w:rPr>
+        <w:t>addressPostalCode</w:t>
+      </w:r>
+      <w:proofErr w:type="spellEnd"/>
+      <w:r>
+        <w:rPr>
+          <w:rFonts w:ascii="Times New Roman" w:eastAsia="Times New Roman" w:hAnsi="Times New Roman" w:cs="Times New Roman"/>
+        </w:rPr>
+        <w:t xml:space="preserve">} </w:t>
+      </w:r>
+      <w:r>
+        <w:rPr>
+          <w:rFonts w:ascii="Times New Roman" w:eastAsia="Times New Roman" w:hAnsi="Times New Roman" w:cs="Times New Roman"/>
+        </w:rPr>
+        <w:t>$</w:t>
+      </w:r>
+      <w:r>
+        <w:rPr>
+          <w:rFonts w:ascii="Times New Roman" w:eastAsia="Times New Roman" w:hAnsi="Times New Roman" w:cs="Times New Roman"/>
+        </w:rPr>
+        <w:t>{</w:t>
+      </w:r>
+      <w:proofErr w:type="spellStart"/>
+      <w:r>
+        <w:rPr>
+          <w:rFonts w:ascii="Times New Roman" w:eastAsia="Times New Roman" w:hAnsi="Times New Roman" w:cs="Times New Roman"/>
+        </w:rPr>
+        <w:t>addressCity</w:t>
+      </w:r>
+      <w:proofErr w:type="spellEnd"/>
+      <w:r>
+        <w:rPr>
+          <w:rFonts w:ascii="Times New Roman" w:eastAsia="Times New Roman" w:hAnsi="Times New Roman" w:cs="Times New Roman"/>
+        </w:rPr>
+        <w:t>}</w:t>
       </w:r>
     </w:p>
     <w:p>
@@ -642,7 +1315,33 @@
         <w:rPr>
           <w:rFonts w:ascii="Times New Roman" w:eastAsia="Times New Roman" w:hAnsi="Times New Roman" w:cs="Times New Roman"/>
         </w:rPr>
-        <w:t xml:space="preserve"> District Court for {{addressCity}}</w:t>
+        <w:t xml:space="preserve"> District Court for </w:t>
+      </w:r>
+      <w:r>
+        <w:rPr>
+          <w:rFonts w:ascii="Times New Roman" w:eastAsia="Times New Roman" w:hAnsi="Times New Roman" w:cs="Times New Roman"/>
+        </w:rPr>
+        <w:t>$</w:t>
+      </w:r>
+      <w:r>
+        <w:rPr>
+          <w:rFonts w:ascii="Times New Roman" w:eastAsia="Times New Roman" w:hAnsi="Times New Roman" w:cs="Times New Roman"/>
+        </w:rPr>
+        <w:t>{</w:t>
+      </w:r>
+      <w:proofErr w:type="spellStart"/>
+      <w:r>
+        <w:rPr>
+          <w:rFonts w:ascii="Times New Roman" w:eastAsia="Times New Roman" w:hAnsi="Times New Roman" w:cs="Times New Roman"/>
+        </w:rPr>
+        <w:t>addressCity</w:t>
+      </w:r>
+      <w:proofErr w:type="spellEnd"/>
+      <w:r>
+        <w:rPr>
+          <w:rFonts w:ascii="Times New Roman" w:eastAsia="Times New Roman" w:hAnsi="Times New Roman" w:cs="Times New Roman"/>
+        </w:rPr>
+        <w:t>}</w:t>
       </w:r>
     </w:p>
     <w:p>
@@ -661,7 +1360,33 @@
         <w:rPr>
           <w:rFonts w:ascii="Times New Roman" w:eastAsia="Times New Roman" w:hAnsi="Times New Roman" w:cs="Times New Roman"/>
         </w:rPr>
-        <w:t xml:space="preserve"> {{companyKrsNumber}}</w:t>
+        <w:t xml:space="preserve"> </w:t>
+      </w:r>
+      <w:r>
+        <w:rPr>
+          <w:rFonts w:ascii="Times New Roman" w:eastAsia="Times New Roman" w:hAnsi="Times New Roman" w:cs="Times New Roman"/>
+        </w:rPr>
+        <w:t>$</w:t>
+      </w:r>
+      <w:r>
+        <w:rPr>
+          <w:rFonts w:ascii="Times New Roman" w:eastAsia="Times New Roman" w:hAnsi="Times New Roman" w:cs="Times New Roman"/>
+        </w:rPr>
+        <w:t>{</w:t>
+      </w:r>
+      <w:proofErr w:type="spellStart"/>
+      <w:r>
+        <w:rPr>
+          <w:rFonts w:ascii="Times New Roman" w:eastAsia="Times New Roman" w:hAnsi="Times New Roman" w:cs="Times New Roman"/>
+        </w:rPr>
+        <w:t>companyKrsNumber</w:t>
+      </w:r>
+      <w:proofErr w:type="spellEnd"/>
+      <w:r>
+        <w:rPr>
+          <w:rFonts w:ascii="Times New Roman" w:eastAsia="Times New Roman" w:hAnsi="Times New Roman" w:cs="Times New Roman"/>
+        </w:rPr>
+        <w:t>}</w:t>
       </w:r>
     </w:p>
     <w:p>
@@ -674,40 +1399,84 @@
           <w:i/>
           <w:iCs/>
         </w:rPr>
-        <w:t>NIP</w:t>
-      </w:r>
+        <w:t>NIP:</w:t>
+      </w:r>
+      <w:r>
+        <w:rPr>
+          <w:rFonts w:ascii="Times New Roman" w:eastAsia="Times New Roman" w:hAnsi="Times New Roman" w:cs="Times New Roman"/>
+        </w:rPr>
+        <w:t xml:space="preserve"> </w:t>
+      </w:r>
+      <w:r>
+        <w:rPr>
+          <w:rFonts w:ascii="Times New Roman" w:eastAsia="Times New Roman" w:hAnsi="Times New Roman" w:cs="Times New Roman"/>
+        </w:rPr>
+        <w:t>$</w:t>
+      </w:r>
+      <w:r>
+        <w:rPr>
+          <w:rFonts w:ascii="Times New Roman" w:eastAsia="Times New Roman" w:hAnsi="Times New Roman" w:cs="Times New Roman"/>
+        </w:rPr>
+        <w:t>{</w:t>
+      </w:r>
+      <w:proofErr w:type="spellStart"/>
+      <w:r>
+        <w:rPr>
+          <w:rFonts w:ascii="Times New Roman" w:eastAsia="Times New Roman" w:hAnsi="Times New Roman" w:cs="Times New Roman"/>
+        </w:rPr>
+        <w:t>companyNipNumber</w:t>
+      </w:r>
+      <w:proofErr w:type="spellEnd"/>
+      <w:r>
+        <w:rPr>
+          <w:rFonts w:ascii="Times New Roman" w:eastAsia="Times New Roman" w:hAnsi="Times New Roman" w:cs="Times New Roman"/>
+        </w:rPr>
+        <w:t>}</w:t>
+      </w:r>
+    </w:p>
+    <w:p>
+      <w:pPr>
+        <w:jc w:val="both"/>
+      </w:pPr>
       <w:r>
         <w:rPr>
           <w:rFonts w:ascii="Times New Roman" w:eastAsia="Times New Roman" w:hAnsi="Times New Roman" w:cs="Times New Roman"/>
           <w:i/>
           <w:iCs/>
         </w:rPr>
-        <w:t>:</w:t>
-      </w:r>
-      <w:r>
-        <w:rPr>
-          <w:rFonts w:ascii="Times New Roman" w:eastAsia="Times New Roman" w:hAnsi="Times New Roman" w:cs="Times New Roman"/>
-        </w:rPr>
-        <w:t xml:space="preserve"> {{companyNipNumber}}</w:t>
-      </w:r>
-    </w:p>
-    <w:p>
-      <w:pPr>
-        <w:jc w:val="both"/>
-      </w:pPr>
-      <w:r>
-        <w:rPr>
-          <w:rFonts w:ascii="Times New Roman" w:eastAsia="Times New Roman" w:hAnsi="Times New Roman" w:cs="Times New Roman"/>
-          <w:i/>
-          <w:iCs/>
-        </w:rPr>
         <w:t>REGON:</w:t>
       </w:r>
       <w:r>
         <w:rPr>
           <w:rFonts w:ascii="Times New Roman" w:eastAsia="Times New Roman" w:hAnsi="Times New Roman" w:cs="Times New Roman"/>
         </w:rPr>
-        <w:t xml:space="preserve"> {{companyRegonNumber}}</w:t>
+        <w:t xml:space="preserve"> </w:t>
+      </w:r>
+      <w:r>
+        <w:rPr>
+          <w:rFonts w:ascii="Times New Roman" w:eastAsia="Times New Roman" w:hAnsi="Times New Roman" w:cs="Times New Roman"/>
+        </w:rPr>
+        <w:t>$</w:t>
+      </w:r>
+      <w:r>
+        <w:rPr>
+          <w:rFonts w:ascii="Times New Roman" w:eastAsia="Times New Roman" w:hAnsi="Times New Roman" w:cs="Times New Roman"/>
+        </w:rPr>
+        <w:t>{</w:t>
+      </w:r>
+      <w:proofErr w:type="spellStart"/>
+      <w:r>
+        <w:rPr>
+          <w:rFonts w:ascii="Times New Roman" w:eastAsia="Times New Roman" w:hAnsi="Times New Roman" w:cs="Times New Roman"/>
+        </w:rPr>
+        <w:t>companyRegonNumber</w:t>
+      </w:r>
+      <w:proofErr w:type="spellEnd"/>
+      <w:r>
+        <w:rPr>
+          <w:rFonts w:ascii="Times New Roman" w:eastAsia="Times New Roman" w:hAnsi="Times New Roman" w:cs="Times New Roman"/>
+        </w:rPr>
+        <w:t>}</w:t>
       </w:r>
     </w:p>
     <w:p>
@@ -767,29 +1536,103 @@
           <w:b/>
           <w:bCs/>
         </w:rPr>
-        <w:t xml:space="preserve">3. Period covered by the </w:t>
-      </w:r>
+        <w:t xml:space="preserve">3. Period covered by the financial statements: </w:t>
+      </w:r>
+    </w:p>
+    <w:p>
+      <w:pPr>
+        <w:jc w:val="both"/>
+        <w:rPr>
+          <w:rFonts w:ascii="Times New Roman" w:eastAsia="Times New Roman" w:hAnsi="Times New Roman" w:cs="Times New Roman"/>
+        </w:rPr>
+      </w:pPr>
+      <w:r>
+        <w:rPr>
+          <w:rFonts w:ascii="Times New Roman" w:eastAsia="Times New Roman" w:hAnsi="Times New Roman" w:cs="Times New Roman"/>
+        </w:rPr>
+        <w:t xml:space="preserve">The financial statements were prepared for the period from </w:t>
+      </w:r>
+      <w:r>
+        <w:rPr>
+          <w:rFonts w:ascii="Times New Roman" w:eastAsia="Times New Roman" w:hAnsi="Times New Roman" w:cs="Times New Roman"/>
+        </w:rPr>
+        <w:t>$</w:t>
+      </w:r>
+      <w:r>
+        <w:rPr>
+          <w:rFonts w:ascii="Times New Roman" w:eastAsia="Times New Roman" w:hAnsi="Times New Roman" w:cs="Times New Roman"/>
+        </w:rPr>
+        <w:t>{</w:t>
+      </w:r>
+      <w:proofErr w:type="spellStart"/>
+      <w:r>
+        <w:rPr>
+          <w:rFonts w:ascii="Times New Roman" w:eastAsia="Times New Roman" w:hAnsi="Times New Roman" w:cs="Times New Roman"/>
+        </w:rPr>
+        <w:t>periodStartDate</w:t>
+      </w:r>
+      <w:proofErr w:type="spellEnd"/>
+      <w:r>
+        <w:rPr>
+          <w:rFonts w:ascii="Times New Roman" w:eastAsia="Times New Roman" w:hAnsi="Times New Roman" w:cs="Times New Roman"/>
+        </w:rPr>
+        <w:t xml:space="preserve">}, to </w:t>
+      </w:r>
+      <w:r>
+        <w:rPr>
+          <w:rFonts w:ascii="Times New Roman" w:eastAsia="Times New Roman" w:hAnsi="Times New Roman" w:cs="Times New Roman"/>
+        </w:rPr>
+        <w:t>$</w:t>
+      </w:r>
+      <w:r>
+        <w:rPr>
+          <w:rFonts w:ascii="Times New Roman" w:eastAsia="Times New Roman" w:hAnsi="Times New Roman" w:cs="Times New Roman"/>
+        </w:rPr>
+        <w:t>{</w:t>
+      </w:r>
+      <w:proofErr w:type="spellStart"/>
+      <w:r>
+        <w:rPr>
+          <w:rFonts w:ascii="Times New Roman" w:eastAsia="Times New Roman" w:hAnsi="Times New Roman" w:cs="Times New Roman"/>
+        </w:rPr>
+        <w:t>periodEndDate</w:t>
+      </w:r>
+      <w:proofErr w:type="spellEnd"/>
+      <w:r>
+        <w:rPr>
+          <w:rFonts w:ascii="Times New Roman" w:eastAsia="Times New Roman" w:hAnsi="Times New Roman" w:cs="Times New Roman"/>
+        </w:rPr>
+        <w:t xml:space="preserve">}. </w:t>
+      </w:r>
+    </w:p>
+    <w:p>
+      <w:pPr>
+        <w:jc w:val="both"/>
+      </w:pPr>
       <w:r>
         <w:rPr>
           <w:rFonts w:ascii="Times New Roman" w:eastAsia="Times New Roman" w:hAnsi="Times New Roman" w:cs="Times New Roman"/>
           <w:b/>
           <w:bCs/>
         </w:rPr>
-        <w:t xml:space="preserve">financial statements: </w:t>
+        <w:t>4. Indication whether the financial statements contain aggregate data if the entity includes internal organizational units that prepare separate financial statements:</w:t>
+      </w:r>
+      <w:r>
+        <w:rPr>
+          <w:rFonts w:ascii="Times New Roman" w:eastAsia="Times New Roman" w:hAnsi="Times New Roman" w:cs="Times New Roman"/>
+        </w:rPr>
+        <w:t xml:space="preserve"> </w:t>
       </w:r>
     </w:p>
     <w:p>
       <w:pPr>
         <w:jc w:val="both"/>
-        <w:rPr>
-          <w:rFonts w:ascii="Times New Roman" w:eastAsia="Times New Roman" w:hAnsi="Times New Roman" w:cs="Times New Roman"/>
-        </w:rPr>
-      </w:pPr>
-      <w:r>
-        <w:rPr>
-          <w:rFonts w:ascii="Times New Roman" w:eastAsia="Times New Roman" w:hAnsi="Times New Roman" w:cs="Times New Roman"/>
-        </w:rPr>
-        <w:t xml:space="preserve">The financial statements were prepared for the period from {{periodStartDate}}, to {{periodEndDate}}. </w:t>
+      </w:pPr>
+      <w:r>
+        <w:rPr>
+          <w:rFonts w:ascii="Times New Roman" w:eastAsia="Times New Roman" w:hAnsi="Times New Roman" w:cs="Times New Roman"/>
+        </w:rPr>
+        <w:t xml:space="preserve">The company does not include internal organizational units that prepare separate financial statements. </w:t>
       </w:r>
     </w:p>
     <w:p>
@@ -802,15 +1645,63 @@
           <w:b/>
           <w:bCs/>
         </w:rPr>
-        <w:t xml:space="preserve">4. Indication whether the financial statements contain aggregate data if the entity includes internal organizational units that </w:t>
-      </w:r>
+        <w:t>5. Going concern assumption:</w:t>
+      </w:r>
+      <w:r>
+        <w:rPr>
+          <w:rFonts w:ascii="Times New Roman" w:eastAsia="Times New Roman" w:hAnsi="Times New Roman" w:cs="Times New Roman"/>
+        </w:rPr>
+        <w:t xml:space="preserve"> </w:t>
+      </w:r>
+    </w:p>
+    <w:p>
+      <w:pPr>
+        <w:jc w:val="both"/>
+      </w:pPr>
+      <w:r>
+        <w:rPr>
+          <w:rFonts w:ascii="Times New Roman" w:eastAsia="Times New Roman" w:hAnsi="Times New Roman" w:cs="Times New Roman"/>
+        </w:rPr>
+        <w:t xml:space="preserve">The company's financial statements have been prepared assuming that the company will continue its business operations for at least 12 months after the balance sheet date, i.e., after </w:t>
+      </w:r>
+      <w:r>
+        <w:rPr>
+          <w:rFonts w:ascii="Times New Roman" w:eastAsia="Times New Roman" w:hAnsi="Times New Roman" w:cs="Times New Roman"/>
+        </w:rPr>
+        <w:t>$</w:t>
+      </w:r>
+      <w:r>
+        <w:rPr>
+          <w:rFonts w:ascii="Times New Roman" w:eastAsia="Times New Roman" w:hAnsi="Times New Roman" w:cs="Times New Roman"/>
+        </w:rPr>
+        <w:t>{</w:t>
+      </w:r>
+      <w:proofErr w:type="spellStart"/>
+      <w:r>
+        <w:rPr>
+          <w:rFonts w:ascii="Times New Roman" w:eastAsia="Times New Roman" w:hAnsi="Times New Roman" w:cs="Times New Roman"/>
+        </w:rPr>
+        <w:t>periodEndDate</w:t>
+      </w:r>
+      <w:proofErr w:type="spellEnd"/>
+      <w:r>
+        <w:rPr>
+          <w:rFonts w:ascii="Times New Roman" w:eastAsia="Times New Roman" w:hAnsi="Times New Roman" w:cs="Times New Roman"/>
+        </w:rPr>
+        <w:t xml:space="preserve">}. As of the date of signing the financial statements, the Company's Management Board is not aware of any facts or circumstances that would indicate a threat to the Company's ability to continue as a going concern for at least 12 months after the balance sheet date due to an intentional or enforced discontinuation or significant limitation of its current operations. </w:t>
+      </w:r>
+    </w:p>
+    <w:p>
+      <w:pPr>
+        <w:jc w:val="both"/>
+      </w:pPr>
       <w:r>
         <w:rPr>
           <w:rFonts w:ascii="Times New Roman" w:eastAsia="Times New Roman" w:hAnsi="Times New Roman" w:cs="Times New Roman"/>
           <w:b/>
           <w:bCs/>
         </w:rPr>
-        <w:t>prepare separate financial statements:</w:t>
+        <w:t>6. Indication of whether a merger of companies occurred during the period covered by the financial statements:</w:t>
       </w:r>
       <w:r>
         <w:rPr>
@@ -827,54 +1718,17 @@
         <w:rPr>
           <w:rFonts w:ascii="Times New Roman" w:eastAsia="Times New Roman" w:hAnsi="Times New Roman" w:cs="Times New Roman"/>
         </w:rPr>
-        <w:t xml:space="preserve">The company does not include internal organizational units that prepare separate financial statements. </w:t>
+        <w:t>The financial statements do not include the effects of the settlement of the merger of companies.</w:t>
       </w:r>
     </w:p>
     <w:p>
       <w:pPr>
         <w:jc w:val="both"/>
-      </w:pPr>
-      <w:r>
         <w:rPr>
           <w:rFonts w:ascii="Times New Roman" w:eastAsia="Times New Roman" w:hAnsi="Times New Roman" w:cs="Times New Roman"/>
           <w:b/>
           <w:bCs/>
         </w:rPr>
-        <w:t>5. Going concern assumption:</w:t>
-      </w:r>
-      <w:r>
-        <w:rPr>
-          <w:rFonts w:ascii="Times New Roman" w:eastAsia="Times New Roman" w:hAnsi="Times New Roman" w:cs="Times New Roman"/>
-        </w:rPr>
-        <w:t xml:space="preserve"> </w:t>
-      </w:r>
-    </w:p>
-    <w:p>
-      <w:pPr>
-        <w:jc w:val="both"/>
-      </w:pPr>
-      <w:r>
-        <w:rPr>
-          <w:rFonts w:ascii="Times New Roman" w:eastAsia="Times New Roman" w:hAnsi="Times New Roman" w:cs="Times New Roman"/>
-        </w:rPr>
-        <w:t>The company's financial statements have been prepared assuming that the company wi</w:t>
-      </w:r>
-      <w:r>
-        <w:rPr>
-          <w:rFonts w:ascii="Times New Roman" w:eastAsia="Times New Roman" w:hAnsi="Times New Roman" w:cs="Times New Roman"/>
-        </w:rPr>
-        <w:t>ll continue its business operations for at least 12 months after the balance sheet date, i.e., after {{periodEndDate}}. As of the date of signing the financial statements, the Company's Management Board is not aware of any facts or circumstances that would</w:t>
-      </w:r>
-      <w:r>
-        <w:rPr>
-          <w:rFonts w:ascii="Times New Roman" w:eastAsia="Times New Roman" w:hAnsi="Times New Roman" w:cs="Times New Roman"/>
-        </w:rPr>
-        <w:t xml:space="preserve"> indicate a threat to the Company's ability to continue as a going concern for at least 12 months after the balance sheet date due to an intentional or enforced discontinuation or significant limitation of its current operations. </w:t>
-      </w:r>
-    </w:p>
-    <w:p>
-      <w:pPr>
-        <w:jc w:val="both"/>
       </w:pPr>
       <w:r>
         <w:rPr>
@@ -882,74 +1736,25 @@
           <w:b/>
           <w:bCs/>
         </w:rPr>
-        <w:t xml:space="preserve">6. Indication of whether </w:t>
-      </w:r>
-      <w:r>
+        <w:t>7. Discussion of the adopted accounting principles (policies), including methods for valuing assets and liabilities (including depreciation), measuring the financial result, and the method of preparing the financial statements to the extent that the Act allows the entity to choose, and presenting the reasons and effects of any changes to them compared to the previous year:</w:t>
+      </w:r>
+    </w:p>
+    <w:p>
+      <w:pPr>
+        <w:jc w:val="both"/>
         <w:rPr>
           <w:rFonts w:ascii="Times New Roman" w:eastAsia="Times New Roman" w:hAnsi="Times New Roman" w:cs="Times New Roman"/>
           <w:b/>
           <w:bCs/>
         </w:rPr>
-        <w:t>a merger of companies occurred during the period covered by the financial statements:</w:t>
-      </w:r>
-      <w:r>
-        <w:rPr>
-          <w:rFonts w:ascii="Times New Roman" w:eastAsia="Times New Roman" w:hAnsi="Times New Roman" w:cs="Times New Roman"/>
-        </w:rPr>
-        <w:t xml:space="preserve"> </w:t>
-      </w:r>
-    </w:p>
-    <w:p>
-      <w:pPr>
-        <w:jc w:val="both"/>
-      </w:pPr>
-      <w:r>
-        <w:rPr>
-          <w:rFonts w:ascii="Times New Roman" w:eastAsia="Times New Roman" w:hAnsi="Times New Roman" w:cs="Times New Roman"/>
-        </w:rPr>
-        <w:t>The financial statements do not include the effects of the settlement of the merger of companies.</w:t>
-      </w:r>
-    </w:p>
-    <w:p>
-      <w:pPr>
-        <w:jc w:val="both"/>
-        <w:rPr>
-          <w:rFonts w:ascii="Times New Roman" w:eastAsia="Times New Roman" w:hAnsi="Times New Roman" w:cs="Times New Roman"/>
-          <w:b/>
-          <w:bCs/>
-        </w:rPr>
-      </w:pPr>
-      <w:r>
-        <w:rPr>
-          <w:rFonts w:ascii="Times New Roman" w:eastAsia="Times New Roman" w:hAnsi="Times New Roman" w:cs="Times New Roman"/>
-          <w:b/>
-          <w:bCs/>
-        </w:rPr>
-        <w:t>7. Discussion of the adopted accounting principles (policies), includin</w:t>
-      </w:r>
-      <w:r>
-        <w:rPr>
-          <w:rFonts w:ascii="Times New Roman" w:eastAsia="Times New Roman" w:hAnsi="Times New Roman" w:cs="Times New Roman"/>
-          <w:b/>
-          <w:bCs/>
-        </w:rPr>
-        <w:t>g methods for valuing assets and liabilities (including depreciation), measuring the financial result, and the method of preparing the financial statements to the extent that the Act allows the entity to choose, and presenting the reasons and effects of an</w:t>
-      </w:r>
-      <w:r>
-        <w:rPr>
-          <w:rFonts w:ascii="Times New Roman" w:eastAsia="Times New Roman" w:hAnsi="Times New Roman" w:cs="Times New Roman"/>
-          <w:b/>
-          <w:bCs/>
-        </w:rPr>
-        <w:t>y changes to them compared to the previous year:</w:t>
-      </w:r>
+      </w:pPr>
     </w:p>
     <w:p>
       <w:pPr>
         <w:pStyle w:val="ListParagraph"/>
         <w:numPr>
           <w:ilvl w:val="0"/>
-          <w:numId w:val="2"/>
+          <w:numId w:val="3"/>
         </w:numPr>
         <w:jc w:val="both"/>
         <w:rPr>
@@ -968,7 +1773,7 @@
         <w:pStyle w:val="ListParagraph"/>
         <w:numPr>
           <w:ilvl w:val="0"/>
-          <w:numId w:val="2"/>
+          <w:numId w:val="3"/>
         </w:numPr>
         <w:jc w:val="both"/>
       </w:pPr>
@@ -984,7 +1789,7 @@
         <w:pStyle w:val="ListParagraph"/>
         <w:numPr>
           <w:ilvl w:val="0"/>
-          <w:numId w:val="2"/>
+          <w:numId w:val="3"/>
         </w:numPr>
         <w:jc w:val="both"/>
         <w:rPr>
@@ -1003,7 +1808,7 @@
         <w:pStyle w:val="ListParagraph"/>
         <w:numPr>
           <w:ilvl w:val="0"/>
-          <w:numId w:val="2"/>
+          <w:numId w:val="3"/>
         </w:numPr>
         <w:spacing w:before="240" w:after="240"/>
         <w:rPr>
@@ -1022,7 +1827,7 @@
         <w:pStyle w:val="ListParagraph"/>
         <w:numPr>
           <w:ilvl w:val="0"/>
-          <w:numId w:val="2"/>
+          <w:numId w:val="3"/>
         </w:numPr>
         <w:spacing w:before="240" w:after="240"/>
         <w:rPr>
@@ -1041,7 +1846,7 @@
         <w:pStyle w:val="ListParagraph"/>
         <w:numPr>
           <w:ilvl w:val="0"/>
-          <w:numId w:val="2"/>
+          <w:numId w:val="3"/>
         </w:numPr>
         <w:spacing w:before="240" w:after="240"/>
         <w:rPr>
@@ -1052,13 +1857,7 @@
         <w:rPr>
           <w:rFonts w:ascii="Times New Roman" w:eastAsia="Times New Roman" w:hAnsi="Times New Roman" w:cs="Times New Roman"/>
         </w:rPr>
-        <w:t>In</w:t>
-      </w:r>
-      <w:r>
-        <w:rPr>
-          <w:rFonts w:ascii="Times New Roman" w:eastAsia="Times New Roman" w:hAnsi="Times New Roman" w:cs="Times New Roman"/>
-        </w:rPr>
-        <w:t>tangible assets</w:t>
+        <w:t>Intangible assets</w:t>
       </w:r>
     </w:p>
     <w:p>
@@ -1066,7 +1865,7 @@
         <w:pStyle w:val="ListParagraph"/>
         <w:numPr>
           <w:ilvl w:val="0"/>
-          <w:numId w:val="2"/>
+          <w:numId w:val="3"/>
         </w:numPr>
         <w:spacing w:before="240" w:after="240"/>
         <w:rPr>
@@ -1085,7 +1884,7 @@
         <w:pStyle w:val="ListParagraph"/>
         <w:numPr>
           <w:ilvl w:val="0"/>
-          <w:numId w:val="2"/>
+          <w:numId w:val="3"/>
         </w:numPr>
         <w:spacing w:before="240" w:after="240"/>
         <w:rPr>
@@ -1104,7 +1903,7 @@
         <w:pStyle w:val="ListParagraph"/>
         <w:numPr>
           <w:ilvl w:val="0"/>
-          <w:numId w:val="2"/>
+          <w:numId w:val="3"/>
         </w:numPr>
         <w:spacing w:before="240" w:after="240"/>
         <w:rPr>
@@ -1123,26 +1922,28 @@
         <w:pStyle w:val="ListParagraph"/>
         <w:numPr>
           <w:ilvl w:val="0"/>
-          <w:numId w:val="2"/>
+          <w:numId w:val="3"/>
         </w:numPr>
         <w:spacing w:before="240" w:after="240"/>
         <w:rPr>
           <w:rFonts w:ascii="Times New Roman" w:eastAsia="Times New Roman" w:hAnsi="Times New Roman" w:cs="Times New Roman"/>
         </w:rPr>
       </w:pPr>
+      <w:proofErr w:type="gramStart"/>
       <w:r>
         <w:rPr>
           <w:rFonts w:ascii="Times New Roman" w:eastAsia="Times New Roman" w:hAnsi="Times New Roman" w:cs="Times New Roman"/>
         </w:rPr>
         <w:t>Reserves</w:t>
       </w:r>
+      <w:proofErr w:type="gramEnd"/>
     </w:p>
     <w:p>
       <w:pPr>
         <w:pStyle w:val="ListParagraph"/>
         <w:numPr>
           <w:ilvl w:val="0"/>
-          <w:numId w:val="2"/>
+          <w:numId w:val="3"/>
         </w:numPr>
         <w:spacing w:before="240" w:after="240"/>
         <w:rPr>
@@ -1161,7 +1962,7 @@
         <w:pStyle w:val="ListParagraph"/>
         <w:numPr>
           <w:ilvl w:val="0"/>
-          <w:numId w:val="2"/>
+          <w:numId w:val="3"/>
         </w:numPr>
         <w:spacing w:before="240" w:after="240"/>
         <w:rPr>
@@ -1180,7 +1981,7 @@
         <w:pStyle w:val="ListParagraph"/>
         <w:numPr>
           <w:ilvl w:val="0"/>
-          <w:numId w:val="2"/>
+          <w:numId w:val="3"/>
         </w:numPr>
         <w:spacing w:before="240" w:after="240"/>
         <w:rPr>
@@ -1199,7 +2000,7 @@
         <w:pStyle w:val="ListParagraph"/>
         <w:numPr>
           <w:ilvl w:val="0"/>
-          <w:numId w:val="2"/>
+          <w:numId w:val="3"/>
         </w:numPr>
         <w:spacing w:before="240" w:after="240"/>
         <w:rPr>
@@ -1218,7 +2019,7 @@
         <w:pStyle w:val="ListParagraph"/>
         <w:numPr>
           <w:ilvl w:val="0"/>
-          <w:numId w:val="2"/>
+          <w:numId w:val="3"/>
         </w:numPr>
         <w:rPr>
           <w:rFonts w:ascii="Times New Roman" w:eastAsia="Times New Roman" w:hAnsi="Times New Roman" w:cs="Times New Roman"/>
@@ -1228,8 +2029,16 @@
         <w:rPr>
           <w:rFonts w:ascii="Times New Roman" w:eastAsia="Times New Roman" w:hAnsi="Times New Roman" w:cs="Times New Roman"/>
         </w:rPr>
-        <w:t>Financial result</w:t>
-      </w:r>
+        <w:t xml:space="preserve">Financial </w:t>
+      </w:r>
+      <w:proofErr w:type="gramStart"/>
+      <w:r>
+        <w:rPr>
+          <w:rFonts w:ascii="Times New Roman" w:eastAsia="Times New Roman" w:hAnsi="Times New Roman" w:cs="Times New Roman"/>
+        </w:rPr>
+        <w:t>result</w:t>
+      </w:r>
+      <w:proofErr w:type="gramEnd"/>
     </w:p>
     <w:p>
       <w:pPr>
@@ -1270,7 +2079,27 @@
         <w:rPr>
           <w:rFonts w:ascii="Times New Roman" w:eastAsia="Times New Roman" w:hAnsi="Times New Roman" w:cs="Times New Roman"/>
         </w:rPr>
-        <w:t>{{currentUser}}</w:t>
+        <w:t>$</w:t>
+      </w:r>
+      <w:r>
+        <w:rPr>
+          <w:rFonts w:ascii="Times New Roman" w:eastAsia="Times New Roman" w:hAnsi="Times New Roman" w:cs="Times New Roman"/>
+        </w:rPr>
+        <w:t>{</w:t>
+      </w:r>
+      <w:proofErr w:type="spellStart"/>
+      <w:r>
+        <w:rPr>
+          <w:rFonts w:ascii="Times New Roman" w:eastAsia="Times New Roman" w:hAnsi="Times New Roman" w:cs="Times New Roman"/>
+        </w:rPr>
+        <w:t>currentUser</w:t>
+      </w:r>
+      <w:proofErr w:type="spellEnd"/>
+      <w:r>
+        <w:rPr>
+          <w:rFonts w:ascii="Times New Roman" w:eastAsia="Times New Roman" w:hAnsi="Times New Roman" w:cs="Times New Roman"/>
+        </w:rPr>
+        <w:t>}</w:t>
       </w:r>
     </w:p>
     <w:p>
@@ -1318,12 +2147,6 @@
         <w:gridCol w:w="9360"/>
       </w:tblGrid>
       <w:tr>
-        <w:tblPrEx>
-          <w:tblCellMar>
-            <w:top w:w="0" w:type="dxa"/>
-            <w:bottom w:w="0" w:type="dxa"/>
-          </w:tblCellMar>
-        </w:tblPrEx>
         <w:trPr>
           <w:trHeight w:val="5843"/>
         </w:trPr>
@@ -1391,7 +2214,27 @@
         <w:rPr>
           <w:rFonts w:ascii="Times New Roman" w:eastAsia="Times New Roman" w:hAnsi="Times New Roman" w:cs="Times New Roman"/>
         </w:rPr>
-        <w:t>{{currentDate}}</w:t>
+        <w:t>$</w:t>
+      </w:r>
+      <w:r>
+        <w:rPr>
+          <w:rFonts w:ascii="Times New Roman" w:eastAsia="Times New Roman" w:hAnsi="Times New Roman" w:cs="Times New Roman"/>
+        </w:rPr>
+        <w:t>{</w:t>
+      </w:r>
+      <w:proofErr w:type="spellStart"/>
+      <w:r>
+        <w:rPr>
+          <w:rFonts w:ascii="Times New Roman" w:eastAsia="Times New Roman" w:hAnsi="Times New Roman" w:cs="Times New Roman"/>
+        </w:rPr>
+        <w:t>currentDate</w:t>
+      </w:r>
+      <w:proofErr w:type="spellEnd"/>
+      <w:r>
+        <w:rPr>
+          <w:rFonts w:ascii="Times New Roman" w:eastAsia="Times New Roman" w:hAnsi="Times New Roman" w:cs="Times New Roman"/>
+        </w:rPr>
+        <w:t>}</w:t>
       </w:r>
     </w:p>
     <w:sectPr>
@@ -1404,7 +2247,7 @@
 </file>
 
 <file path=word/endnotes.xml><?xml version="1.0" encoding="utf-8"?>
-<w:endnotes xmlns:wpc="http://schemas.microsoft.com/office/word/2010/wordprocessingCanvas" xmlns:cx="http://schemas.microsoft.com/office/drawing/2014/chartex" xmlns:cx1="http://schemas.microsoft.com/office/drawing/2015/9/8/chartex" xmlns:mc="http://schemas.openxmlformats.org/markup-compatibility/2006" xmlns:o="urn:schemas-microsoft-com:office:office" xmlns:r="http://schemas.openxmlformats.org/officeDocument/2006/relationships" xmlns:m="http://schemas.openxmlformats.org/officeDocument/2006/math" xmlns:v="urn:schemas-microsoft-com:vml" xmlns:wp14="http://schemas.microsoft.com/office/word/2010/wordprocessingDrawing" xmlns:wp="http://schemas.openxmlformats.org/drawingml/2006/wordprocessingDrawing" xmlns:w10="urn:schemas-microsoft-com:office:word" xmlns:w="http://schemas.openxmlformats.org/wordprocessingml/2006/main" xmlns:w14="http://schemas.microsoft.com/office/word/2010/wordml" xmlns:w15="http://schemas.microsoft.com/office/word/2012/wordml" xmlns:w16se="http://schemas.microsoft.com/office/word/2015/wordml/symex" xmlns:wpg="http://schemas.microsoft.com/office/word/2010/wordprocessingGroup" xmlns:wpi="http://schemas.microsoft.com/office/word/2010/wordprocessingInk" xmlns:wne="http://schemas.microsoft.com/office/word/2006/wordml" xmlns:wps="http://schemas.microsoft.com/office/word/2010/wordprocessingShape" mc:Ignorable="w14 w15 w16se wp14">
+<w:endnotes xmlns:wpc="http://schemas.microsoft.com/office/word/2010/wordprocessingCanvas" xmlns:cx="http://schemas.microsoft.com/office/drawing/2014/chartex" xmlns:cx1="http://schemas.microsoft.com/office/drawing/2015/9/8/chartex" xmlns:cx2="http://schemas.microsoft.com/office/drawing/2015/10/21/chartex" xmlns:cx3="http://schemas.microsoft.com/office/drawing/2016/5/9/chartex" xmlns:cx4="http://schemas.microsoft.com/office/drawing/2016/5/10/chartex" xmlns:cx5="http://schemas.microsoft.com/office/drawing/2016/5/11/chartex" xmlns:cx6="http://schemas.microsoft.com/office/drawing/2016/5/12/chartex" xmlns:cx7="http://schemas.microsoft.com/office/drawing/2016/5/13/chartex" xmlns:cx8="http://schemas.microsoft.com/office/drawing/2016/5/14/chartex" xmlns:mc="http://schemas.openxmlformats.org/markup-compatibility/2006" xmlns:aink="http://schemas.microsoft.com/office/drawing/2016/ink" xmlns:am3d="http://schemas.microsoft.com/office/drawing/2017/model3d" xmlns:o="urn:schemas-microsoft-com:office:office" xmlns:oel="http://schemas.microsoft.com/office/2019/extlst" xmlns:r="http://schemas.openxmlformats.org/officeDocument/2006/relationships" xmlns:m="http://schemas.openxmlformats.org/officeDocument/2006/math" xmlns:v="urn:schemas-microsoft-com:vml" xmlns:wp14="http://schemas.microsoft.com/office/word/2010/wordprocessingDrawing" xmlns:wp="http://schemas.openxmlformats.org/drawingml/2006/wordprocessingDrawing" xmlns:w10="urn:schemas-microsoft-com:office:word" xmlns:w="http://schemas.openxmlformats.org/wordprocessingml/2006/main" xmlns:w14="http://schemas.microsoft.com/office/word/2010/wordml" xmlns:w15="http://schemas.microsoft.com/office/word/2012/wordml" xmlns:w16cex="http://schemas.microsoft.com/office/word/2018/wordml/cex" xmlns:w16cid="http://schemas.microsoft.com/office/word/2016/wordml/cid" xmlns:w16="http://schemas.microsoft.com/office/word/2018/wordml" xmlns:w16du="http://schemas.microsoft.com/office/word/2023/wordml/word16du" xmlns:w16sdtdh="http://schemas.microsoft.com/office/word/2020/wordml/sdtdatahash" xmlns:w16sdtfl="http://schemas.microsoft.com/office/word/2024/wordml/sdtformatlock" xmlns:w16se="http://schemas.microsoft.com/office/word/2015/wordml/symex" xmlns:wpg="http://schemas.microsoft.com/office/word/2010/wordprocessingGroup" xmlns:wpi="http://schemas.microsoft.com/office/word/2010/wordprocessingInk" xmlns:wne="http://schemas.microsoft.com/office/word/2006/wordml" xmlns:wps="http://schemas.microsoft.com/office/word/2010/wordprocessingShape" mc:Ignorable="w14 w15 w16se w16cid w16 w16cex w16sdtdh w16sdtfl w16du wp14">
   <w:endnote w:type="separator" w:id="-1">
     <w:p>
       <w:pPr>
@@ -1429,7 +2272,7 @@
 </file>
 
 <file path=word/footnotes.xml><?xml version="1.0" encoding="utf-8"?>
-<w:footnotes xmlns:wpc="http://schemas.microsoft.com/office/word/2010/wordprocessingCanvas" xmlns:cx="http://schemas.microsoft.com/office/drawing/2014/chartex" xmlns:cx1="http://schemas.microsoft.com/office/drawing/2015/9/8/chartex" xmlns:mc="http://schemas.openxmlformats.org/markup-compatibility/2006" xmlns:o="urn:schemas-microsoft-com:office:office" xmlns:r="http://schemas.openxmlformats.org/officeDocument/2006/relationships" xmlns:m="http://schemas.openxmlformats.org/officeDocument/2006/math" xmlns:v="urn:schemas-microsoft-com:vml" xmlns:wp14="http://schemas.microsoft.com/office/word/2010/wordprocessingDrawing" xmlns:wp="http://schemas.openxmlformats.org/drawingml/2006/wordprocessingDrawing" xmlns:w10="urn:schemas-microsoft-com:office:word" xmlns:w="http://schemas.openxmlformats.org/wordprocessingml/2006/main" xmlns:w14="http://schemas.microsoft.com/office/word/2010/wordml" xmlns:w15="http://schemas.microsoft.com/office/word/2012/wordml" xmlns:w16se="http://schemas.microsoft.com/office/word/2015/wordml/symex" xmlns:wpg="http://schemas.microsoft.com/office/word/2010/wordprocessingGroup" xmlns:wpi="http://schemas.microsoft.com/office/word/2010/wordprocessingInk" xmlns:wne="http://schemas.microsoft.com/office/word/2006/wordml" xmlns:wps="http://schemas.microsoft.com/office/word/2010/wordprocessingShape" mc:Ignorable="w14 w15 w16se wp14">
+<w:footnotes xmlns:wpc="http://schemas.microsoft.com/office/word/2010/wordprocessingCanvas" xmlns:cx="http://schemas.microsoft.com/office/drawing/2014/chartex" xmlns:cx1="http://schemas.microsoft.com/office/drawing/2015/9/8/chartex" xmlns:cx2="http://schemas.microsoft.com/office/drawing/2015/10/21/chartex" xmlns:cx3="http://schemas.microsoft.com/office/drawing/2016/5/9/chartex" xmlns:cx4="http://schemas.microsoft.com/office/drawing/2016/5/10/chartex" xmlns:cx5="http://schemas.microsoft.com/office/drawing/2016/5/11/chartex" xmlns:cx6="http://schemas.microsoft.com/office/drawing/2016/5/12/chartex" xmlns:cx7="http://schemas.microsoft.com/office/drawing/2016/5/13/chartex" xmlns:cx8="http://schemas.microsoft.com/office/drawing/2016/5/14/chartex" xmlns:mc="http://schemas.openxmlformats.org/markup-compatibility/2006" xmlns:aink="http://schemas.microsoft.com/office/drawing/2016/ink" xmlns:am3d="http://schemas.microsoft.com/office/drawing/2017/model3d" xmlns:o="urn:schemas-microsoft-com:office:office" xmlns:oel="http://schemas.microsoft.com/office/2019/extlst" xmlns:r="http://schemas.openxmlformats.org/officeDocument/2006/relationships" xmlns:m="http://schemas.openxmlformats.org/officeDocument/2006/math" xmlns:v="urn:schemas-microsoft-com:vml" xmlns:wp14="http://schemas.microsoft.com/office/word/2010/wordprocessingDrawing" xmlns:wp="http://schemas.openxmlformats.org/drawingml/2006/wordprocessingDrawing" xmlns:w10="urn:schemas-microsoft-com:office:word" xmlns:w="http://schemas.openxmlformats.org/wordprocessingml/2006/main" xmlns:w14="http://schemas.microsoft.com/office/word/2010/wordml" xmlns:w15="http://schemas.microsoft.com/office/word/2012/wordml" xmlns:w16cex="http://schemas.microsoft.com/office/word/2018/wordml/cex" xmlns:w16cid="http://schemas.microsoft.com/office/word/2016/wordml/cid" xmlns:w16="http://schemas.microsoft.com/office/word/2018/wordml" xmlns:w16du="http://schemas.microsoft.com/office/word/2023/wordml/word16du" xmlns:w16sdtdh="http://schemas.microsoft.com/office/word/2020/wordml/sdtdatahash" xmlns:w16sdtfl="http://schemas.microsoft.com/office/word/2024/wordml/sdtformatlock" xmlns:w16se="http://schemas.microsoft.com/office/word/2015/wordml/symex" xmlns:wpg="http://schemas.microsoft.com/office/word/2010/wordprocessingGroup" xmlns:wpi="http://schemas.microsoft.com/office/word/2010/wordprocessingInk" xmlns:wne="http://schemas.microsoft.com/office/word/2006/wordml" xmlns:wps="http://schemas.microsoft.com/office/word/2010/wordprocessingShape" mc:Ignorable="w14 w15 w16se w16cid w16 w16cex w16sdtdh w16sdtfl w16du wp14">
   <w:footnote w:type="separator" w:id="-1">
     <w:p>
       <w:pPr>
@@ -1457,21 +2300,19 @@
 </file>
 
 <file path=word/numbering.xml><?xml version="1.0" encoding="utf-8"?>
-<w:numbering xmlns:wpc="http://schemas.microsoft.com/office/word/2010/wordprocessingCanvas" xmlns:cx="http://schemas.microsoft.com/office/drawing/2014/chartex" xmlns:cx1="http://schemas.microsoft.com/office/drawing/2015/9/8/chartex" xmlns:mc="http://schemas.openxmlformats.org/markup-compatibility/2006" xmlns:o="urn:schemas-microsoft-com:office:office" xmlns:r="http://schemas.openxmlformats.org/officeDocument/2006/relationships" xmlns:m="http://schemas.openxmlformats.org/officeDocument/2006/math" xmlns:v="urn:schemas-microsoft-com:vml" xmlns:wp14="http://schemas.microsoft.com/office/word/2010/wordprocessingDrawing" xmlns:wp="http://schemas.openxmlformats.org/drawingml/2006/wordprocessingDrawing" xmlns:w10="urn:schemas-microsoft-com:office:word" xmlns:w="http://schemas.openxmlformats.org/wordprocessingml/2006/main" xmlns:w14="http://schemas.microsoft.com/office/word/2010/wordml" xmlns:w15="http://schemas.microsoft.com/office/word/2012/wordml" xmlns:w16se="http://schemas.microsoft.com/office/word/2015/wordml/symex" xmlns:wpg="http://schemas.microsoft.com/office/word/2010/wordprocessingGroup" xmlns:wpi="http://schemas.microsoft.com/office/word/2010/wordprocessingInk" xmlns:wne="http://schemas.microsoft.com/office/word/2006/wordml" xmlns:wps="http://schemas.microsoft.com/office/word/2010/wordprocessingShape" mc:Ignorable="w14 w15 w16se wp14">
+<w:numbering xmlns:wpc="http://schemas.microsoft.com/office/word/2010/wordprocessingCanvas" xmlns:cx="http://schemas.microsoft.com/office/drawing/2014/chartex" xmlns:cx1="http://schemas.microsoft.com/office/drawing/2015/9/8/chartex" xmlns:cx2="http://schemas.microsoft.com/office/drawing/2015/10/21/chartex" xmlns:cx3="http://schemas.microsoft.com/office/drawing/2016/5/9/chartex" xmlns:cx4="http://schemas.microsoft.com/office/drawing/2016/5/10/chartex" xmlns:cx5="http://schemas.microsoft.com/office/drawing/2016/5/11/chartex" xmlns:cx6="http://schemas.microsoft.com/office/drawing/2016/5/12/chartex" xmlns:cx7="http://schemas.microsoft.com/office/drawing/2016/5/13/chartex" xmlns:cx8="http://schemas.microsoft.com/office/drawing/2016/5/14/chartex" xmlns:mc="http://schemas.openxmlformats.org/markup-compatibility/2006" xmlns:aink="http://schemas.microsoft.com/office/drawing/2016/ink" xmlns:am3d="http://schemas.microsoft.com/office/drawing/2017/model3d" xmlns:o="urn:schemas-microsoft-com:office:office" xmlns:oel="http://schemas.microsoft.com/office/2019/extlst" xmlns:r="http://schemas.openxmlformats.org/officeDocument/2006/relationships" xmlns:m="http://schemas.openxmlformats.org/officeDocument/2006/math" xmlns:v="urn:schemas-microsoft-com:vml" xmlns:wp14="http://schemas.microsoft.com/office/word/2010/wordprocessingDrawing" xmlns:wp="http://schemas.openxmlformats.org/drawingml/2006/wordprocessingDrawing" xmlns:w10="urn:schemas-microsoft-com:office:word" xmlns:w="http://schemas.openxmlformats.org/wordprocessingml/2006/main" xmlns:w14="http://schemas.microsoft.com/office/word/2010/wordml" xmlns:w15="http://schemas.microsoft.com/office/word/2012/wordml" xmlns:w16cex="http://schemas.microsoft.com/office/word/2018/wordml/cex" xmlns:w16cid="http://schemas.microsoft.com/office/word/2016/wordml/cid" xmlns:w16="http://schemas.microsoft.com/office/word/2018/wordml" xmlns:w16du="http://schemas.microsoft.com/office/word/2023/wordml/word16du" xmlns:w16sdtdh="http://schemas.microsoft.com/office/word/2020/wordml/sdtdatahash" xmlns:w16sdtfl="http://schemas.microsoft.com/office/word/2024/wordml/sdtformatlock" xmlns:w16se="http://schemas.microsoft.com/office/word/2015/wordml/symex" xmlns:wpg="http://schemas.microsoft.com/office/word/2010/wordprocessingGroup" xmlns:wpi="http://schemas.microsoft.com/office/word/2010/wordprocessingInk" xmlns:wne="http://schemas.microsoft.com/office/word/2006/wordml" xmlns:wps="http://schemas.microsoft.com/office/word/2010/wordprocessingShape" mc:Ignorable="w14 w15 w16se w16cid w16 w16cex w16sdtdh w16sdtfl w16du wp14">
   <w:abstractNum w:abstractNumId="0" w15:restartNumberingAfterBreak="0">
     <w:nsid w:val="11800E88"/>
     <w:multiLevelType w:val="multilevel"/>
-    <w:tmpl w:val="4D4A7B3E"/>
+    <w:tmpl w:val="6958BFCC"/>
     <w:lvl w:ilvl="0">
-      <w:numFmt w:val="bullet"/>
-      <w:lvlText w:val=""/>
+      <w:start w:val="1"/>
+      <w:numFmt w:val="lowerLetter"/>
+      <w:lvlText w:val="%1)"/>
       <w:lvlJc w:val="left"/>
       <w:pPr>
         <w:ind w:left="720" w:hanging="360"/>
       </w:pPr>
-      <w:rPr>
-        <w:rFonts w:ascii="Symbol" w:hAnsi="Symbol"/>
-      </w:rPr>
     </w:lvl>
     <w:lvl w:ilvl="1">
       <w:numFmt w:val="bullet"/>
@@ -1563,19 +2404,17 @@
     </w:lvl>
   </w:abstractNum>
   <w:abstractNum w:abstractNumId="1" w15:restartNumberingAfterBreak="0">
-    <w:nsid w:val="70AB2F94"/>
+    <w:nsid w:val="3ADA0394"/>
     <w:multiLevelType w:val="multilevel"/>
-    <w:tmpl w:val="DD06BCE2"/>
+    <w:tmpl w:val="32C4F464"/>
     <w:lvl w:ilvl="0">
-      <w:numFmt w:val="bullet"/>
-      <w:lvlText w:val=""/>
+      <w:start w:val="1"/>
+      <w:numFmt w:val="lowerLetter"/>
+      <w:lvlText w:val="%1)"/>
       <w:lvlJc w:val="left"/>
       <w:pPr>
         <w:ind w:left="720" w:hanging="360"/>
       </w:pPr>
-      <w:rPr>
-        <w:rFonts w:ascii="Symbol" w:hAnsi="Symbol"/>
-      </w:rPr>
     </w:lvl>
     <w:lvl w:ilvl="1">
       <w:numFmt w:val="bullet"/>
@@ -1666,17 +2505,227 @@
       </w:rPr>
     </w:lvl>
   </w:abstractNum>
-  <w:num w:numId="1">
+  <w:abstractNum w:abstractNumId="2" w15:restartNumberingAfterBreak="0">
+    <w:nsid w:val="5E8D225A"/>
+    <w:multiLevelType w:val="multilevel"/>
+    <w:tmpl w:val="6958BFCC"/>
+    <w:lvl w:ilvl="0">
+      <w:start w:val="1"/>
+      <w:numFmt w:val="lowerLetter"/>
+      <w:lvlText w:val="%1)"/>
+      <w:lvlJc w:val="left"/>
+      <w:pPr>
+        <w:ind w:left="720" w:hanging="360"/>
+      </w:pPr>
+    </w:lvl>
+    <w:lvl w:ilvl="1">
+      <w:numFmt w:val="bullet"/>
+      <w:lvlText w:val="o"/>
+      <w:lvlJc w:val="left"/>
+      <w:pPr>
+        <w:ind w:left="1440" w:hanging="360"/>
+      </w:pPr>
+      <w:rPr>
+        <w:rFonts w:ascii="Courier New" w:hAnsi="Courier New"/>
+      </w:rPr>
+    </w:lvl>
+    <w:lvl w:ilvl="2">
+      <w:numFmt w:val="bullet"/>
+      <w:lvlText w:val=""/>
+      <w:lvlJc w:val="left"/>
+      <w:pPr>
+        <w:ind w:left="2160" w:hanging="360"/>
+      </w:pPr>
+      <w:rPr>
+        <w:rFonts w:ascii="Wingdings" w:hAnsi="Wingdings"/>
+      </w:rPr>
+    </w:lvl>
+    <w:lvl w:ilvl="3">
+      <w:numFmt w:val="bullet"/>
+      <w:lvlText w:val=""/>
+      <w:lvlJc w:val="left"/>
+      <w:pPr>
+        <w:ind w:left="2880" w:hanging="360"/>
+      </w:pPr>
+      <w:rPr>
+        <w:rFonts w:ascii="Symbol" w:hAnsi="Symbol"/>
+      </w:rPr>
+    </w:lvl>
+    <w:lvl w:ilvl="4">
+      <w:numFmt w:val="bullet"/>
+      <w:lvlText w:val="o"/>
+      <w:lvlJc w:val="left"/>
+      <w:pPr>
+        <w:ind w:left="3600" w:hanging="360"/>
+      </w:pPr>
+      <w:rPr>
+        <w:rFonts w:ascii="Courier New" w:hAnsi="Courier New"/>
+      </w:rPr>
+    </w:lvl>
+    <w:lvl w:ilvl="5">
+      <w:numFmt w:val="bullet"/>
+      <w:lvlText w:val=""/>
+      <w:lvlJc w:val="left"/>
+      <w:pPr>
+        <w:ind w:left="4320" w:hanging="360"/>
+      </w:pPr>
+      <w:rPr>
+        <w:rFonts w:ascii="Wingdings" w:hAnsi="Wingdings"/>
+      </w:rPr>
+    </w:lvl>
+    <w:lvl w:ilvl="6">
+      <w:numFmt w:val="bullet"/>
+      <w:lvlText w:val=""/>
+      <w:lvlJc w:val="left"/>
+      <w:pPr>
+        <w:ind w:left="5040" w:hanging="360"/>
+      </w:pPr>
+      <w:rPr>
+        <w:rFonts w:ascii="Symbol" w:hAnsi="Symbol"/>
+      </w:rPr>
+    </w:lvl>
+    <w:lvl w:ilvl="7">
+      <w:numFmt w:val="bullet"/>
+      <w:lvlText w:val="o"/>
+      <w:lvlJc w:val="left"/>
+      <w:pPr>
+        <w:ind w:left="5760" w:hanging="360"/>
+      </w:pPr>
+      <w:rPr>
+        <w:rFonts w:ascii="Courier New" w:hAnsi="Courier New"/>
+      </w:rPr>
+    </w:lvl>
+    <w:lvl w:ilvl="8">
+      <w:numFmt w:val="bullet"/>
+      <w:lvlText w:val=""/>
+      <w:lvlJc w:val="left"/>
+      <w:pPr>
+        <w:ind w:left="6480" w:hanging="360"/>
+      </w:pPr>
+      <w:rPr>
+        <w:rFonts w:ascii="Wingdings" w:hAnsi="Wingdings"/>
+      </w:rPr>
+    </w:lvl>
+  </w:abstractNum>
+  <w:abstractNum w:abstractNumId="3" w15:restartNumberingAfterBreak="0">
+    <w:nsid w:val="70AB2F94"/>
+    <w:multiLevelType w:val="multilevel"/>
+    <w:tmpl w:val="544C80AC"/>
+    <w:lvl w:ilvl="0">
+      <w:start w:val="1"/>
+      <w:numFmt w:val="decimal"/>
+      <w:lvlText w:val="%1."/>
+      <w:lvlJc w:val="left"/>
+      <w:pPr>
+        <w:ind w:left="720" w:hanging="360"/>
+      </w:pPr>
+    </w:lvl>
+    <w:lvl w:ilvl="1">
+      <w:numFmt w:val="bullet"/>
+      <w:lvlText w:val="o"/>
+      <w:lvlJc w:val="left"/>
+      <w:pPr>
+        <w:ind w:left="1440" w:hanging="360"/>
+      </w:pPr>
+      <w:rPr>
+        <w:rFonts w:ascii="Courier New" w:hAnsi="Courier New"/>
+      </w:rPr>
+    </w:lvl>
+    <w:lvl w:ilvl="2">
+      <w:numFmt w:val="bullet"/>
+      <w:lvlText w:val=""/>
+      <w:lvlJc w:val="left"/>
+      <w:pPr>
+        <w:ind w:left="2160" w:hanging="360"/>
+      </w:pPr>
+      <w:rPr>
+        <w:rFonts w:ascii="Wingdings" w:hAnsi="Wingdings"/>
+      </w:rPr>
+    </w:lvl>
+    <w:lvl w:ilvl="3">
+      <w:numFmt w:val="bullet"/>
+      <w:lvlText w:val=""/>
+      <w:lvlJc w:val="left"/>
+      <w:pPr>
+        <w:ind w:left="2880" w:hanging="360"/>
+      </w:pPr>
+      <w:rPr>
+        <w:rFonts w:ascii="Symbol" w:hAnsi="Symbol"/>
+      </w:rPr>
+    </w:lvl>
+    <w:lvl w:ilvl="4">
+      <w:numFmt w:val="bullet"/>
+      <w:lvlText w:val="o"/>
+      <w:lvlJc w:val="left"/>
+      <w:pPr>
+        <w:ind w:left="3600" w:hanging="360"/>
+      </w:pPr>
+      <w:rPr>
+        <w:rFonts w:ascii="Courier New" w:hAnsi="Courier New"/>
+      </w:rPr>
+    </w:lvl>
+    <w:lvl w:ilvl="5">
+      <w:numFmt w:val="bullet"/>
+      <w:lvlText w:val=""/>
+      <w:lvlJc w:val="left"/>
+      <w:pPr>
+        <w:ind w:left="4320" w:hanging="360"/>
+      </w:pPr>
+      <w:rPr>
+        <w:rFonts w:ascii="Wingdings" w:hAnsi="Wingdings"/>
+      </w:rPr>
+    </w:lvl>
+    <w:lvl w:ilvl="6">
+      <w:numFmt w:val="bullet"/>
+      <w:lvlText w:val=""/>
+      <w:lvlJc w:val="left"/>
+      <w:pPr>
+        <w:ind w:left="5040" w:hanging="360"/>
+      </w:pPr>
+      <w:rPr>
+        <w:rFonts w:ascii="Symbol" w:hAnsi="Symbol"/>
+      </w:rPr>
+    </w:lvl>
+    <w:lvl w:ilvl="7">
+      <w:numFmt w:val="bullet"/>
+      <w:lvlText w:val="o"/>
+      <w:lvlJc w:val="left"/>
+      <w:pPr>
+        <w:ind w:left="5760" w:hanging="360"/>
+      </w:pPr>
+      <w:rPr>
+        <w:rFonts w:ascii="Courier New" w:hAnsi="Courier New"/>
+      </w:rPr>
+    </w:lvl>
+    <w:lvl w:ilvl="8">
+      <w:numFmt w:val="bullet"/>
+      <w:lvlText w:val=""/>
+      <w:lvlJc w:val="left"/>
+      <w:pPr>
+        <w:ind w:left="6480" w:hanging="360"/>
+      </w:pPr>
+      <w:rPr>
+        <w:rFonts w:ascii="Wingdings" w:hAnsi="Wingdings"/>
+      </w:rPr>
+    </w:lvl>
+  </w:abstractNum>
+  <w:num w:numId="1" w16cid:durableId="1137407865">
     <w:abstractNumId w:val="0"/>
   </w:num>
-  <w:num w:numId="2">
+  <w:num w:numId="2" w16cid:durableId="1005405157">
+    <w:abstractNumId w:val="3"/>
+  </w:num>
+  <w:num w:numId="3" w16cid:durableId="339628835">
+    <w:abstractNumId w:val="2"/>
+  </w:num>
+  <w:num w:numId="4" w16cid:durableId="2141848356">
     <w:abstractNumId w:val="1"/>
   </w:num>
 </w:numbering>
 </file>
 
 <file path=word/styles.xml><?xml version="1.0" encoding="utf-8"?>
-<w:styles xmlns:mc="http://schemas.openxmlformats.org/markup-compatibility/2006" xmlns:r="http://schemas.openxmlformats.org/officeDocument/2006/relationships" xmlns:w="http://schemas.openxmlformats.org/wordprocessingml/2006/main" xmlns:w14="http://schemas.microsoft.com/office/word/2010/wordml" xmlns:w15="http://schemas.microsoft.com/office/word/2012/wordml" xmlns:w16se="http://schemas.microsoft.com/office/word/2015/wordml/symex" mc:Ignorable="w14 w15 w16se">
+<w:styles xmlns:mc="http://schemas.openxmlformats.org/markup-compatibility/2006" xmlns:r="http://schemas.openxmlformats.org/officeDocument/2006/relationships" xmlns:w="http://schemas.openxmlformats.org/wordprocessingml/2006/main" xmlns:w14="http://schemas.microsoft.com/office/word/2010/wordml" xmlns:w15="http://schemas.microsoft.com/office/word/2012/wordml" xmlns:w16cex="http://schemas.microsoft.com/office/word/2018/wordml/cex" xmlns:w16cid="http://schemas.microsoft.com/office/word/2016/wordml/cid" xmlns:w16="http://schemas.microsoft.com/office/word/2018/wordml" xmlns:w16du="http://schemas.microsoft.com/office/word/2023/wordml/word16du" xmlns:w16sdtdh="http://schemas.microsoft.com/office/word/2020/wordml/sdtdatahash" xmlns:w16sdtfl="http://schemas.microsoft.com/office/word/2024/wordml/sdtformatlock" xmlns:w16se="http://schemas.microsoft.com/office/word/2015/wordml/symex" mc:Ignorable="w14 w15 w16se w16cid w16 w16cex w16sdtdh w16sdtfl w16du">
   <w:docDefaults>
     <w:rPrDefault>
       <w:rPr>
@@ -1694,7 +2743,7 @@
       </w:pPr>
     </w:pPrDefault>
   </w:docDefaults>
-  <w:latentStyles w:defLockedState="0" w:defUIPriority="99" w:defSemiHidden="0" w:defUnhideWhenUsed="0" w:defQFormat="0" w:count="371">
+  <w:latentStyles w:defLockedState="0" w:defUIPriority="99" w:defSemiHidden="0" w:defUnhideWhenUsed="0" w:defQFormat="0" w:count="376">
     <w:lsdException w:name="Normal" w:uiPriority="0" w:qFormat="1"/>
     <w:lsdException w:name="heading 1" w:uiPriority="9" w:qFormat="1"/>
     <w:lsdException w:name="heading 2" w:semiHidden="1" w:uiPriority="9" w:unhideWhenUsed="1" w:qFormat="1"/>
@@ -2066,6 +3115,11 @@
     <w:lsdException w:name="List Table 5 Dark Accent 6" w:uiPriority="50"/>
     <w:lsdException w:name="List Table 6 Colorful Accent 6" w:uiPriority="51"/>
     <w:lsdException w:name="List Table 7 Colorful Accent 6" w:uiPriority="52"/>
+    <w:lsdException w:name="Mention" w:semiHidden="1" w:unhideWhenUsed="1"/>
+    <w:lsdException w:name="Smart Hyperlink" w:semiHidden="1" w:unhideWhenUsed="1"/>
+    <w:lsdException w:name="Hashtag" w:semiHidden="1" w:unhideWhenUsed="1"/>
+    <w:lsdException w:name="Unresolved Mention" w:semiHidden="1" w:unhideWhenUsed="1"/>
+    <w:lsdException w:name="Smart Link" w:semiHidden="1" w:unhideWhenUsed="1"/>
   </w:latentStyles>
   <w:style w:type="paragraph" w:default="1" w:styleId="Normal">
     <w:name w:val="Normal"/>

</xml_diff>

<commit_message>
Fix: replaced openjdk into amazoncorretto in Dockerfiles & added fonts to install in docker container
</commit_message>
<xml_diff>
--- a/document-service/src/main/resources/static/financial-statement.docx
+++ b/document-service/src/main/resources/static/financial-statement.docx
@@ -8,6 +8,7 @@
         <w:rPr>
           <w:rFonts w:ascii="PT Serif" w:cs="PT Serif" w:eastAsia="PT Serif" w:hAnsi="PT Serif"/>
           <w:b w:val="1"/>
+          <w:bCs w:val="1"/>
           <w:sz w:val="40"/>
           <w:szCs w:val="40"/>
         </w:rPr>
@@ -16,6 +17,7 @@
         <w:rPr>
           <w:rFonts w:ascii="PT Serif" w:cs="PT Serif" w:eastAsia="PT Serif" w:hAnsi="PT Serif"/>
           <w:b w:val="1"/>
+          <w:bCs w:val="1"/>
           <w:sz w:val="40"/>
           <w:szCs w:val="40"/>
           <w:rtl w:val="0"/>
@@ -290,12 +292,14 @@
         <w:rPr>
           <w:rFonts w:ascii="PT Serif" w:cs="PT Serif" w:eastAsia="PT Serif" w:hAnsi="PT Serif"/>
           <w:b w:val="1"/>
+          <w:bCs w:val="1"/>
         </w:rPr>
       </w:pPr>
       <w:r>
         <w:rPr>
           <w:rFonts w:ascii="PT Serif" w:cs="PT Serif" w:eastAsia="PT Serif" w:hAnsi="PT Serif"/>
           <w:b w:val="1"/>
+          <w:bCs w:val="1"/>
           <w:rtl w:val="0"/>
         </w:rPr>
         <w:t xml:space="preserve">President of the Management Board:</w:t>
@@ -320,12 +324,14 @@
         <w:rPr>
           <w:rFonts w:ascii="PT Serif" w:cs="PT Serif" w:eastAsia="PT Serif" w:hAnsi="PT Serif"/>
           <w:b w:val="1"/>
+          <w:bCs w:val="1"/>
         </w:rPr>
       </w:pPr>
       <w:r>
         <w:rPr>
           <w:rFonts w:ascii="PT Serif" w:cs="PT Serif" w:eastAsia="PT Serif" w:hAnsi="PT Serif"/>
           <w:b w:val="1"/>
+          <w:bCs w:val="1"/>
           <w:rtl w:val="0"/>
         </w:rPr>
         <w:t xml:space="preserve">Chairman of the Supervisory Board:</w:t>
@@ -350,12 +356,14 @@
         <w:rPr>
           <w:rFonts w:ascii="PT Serif" w:cs="PT Serif" w:eastAsia="PT Serif" w:hAnsi="PT Serif"/>
           <w:b w:val="1"/>
+          <w:bCs w:val="1"/>
         </w:rPr>
       </w:pPr>
       <w:r>
         <w:rPr>
           <w:rFonts w:ascii="PT Serif" w:cs="PT Serif" w:eastAsia="PT Serif" w:hAnsi="PT Serif"/>
           <w:b w:val="1"/>
+          <w:bCs w:val="1"/>
           <w:rtl w:val="0"/>
         </w:rPr>
         <w:t xml:space="preserve">Members of the Supervisory Board:</w:t>
@@ -377,10 +385,96 @@
     </w:p>
     <w:p>
       <w:pPr>
+        <w:jc w:val="both"/>
+        <w:rPr>
+          <w:rFonts w:ascii="PT Serif" w:cs="PT Serif" w:eastAsia="PT Serif" w:hAnsi="PT Serif"/>
+          <w:color w:val="ffffff"/>
+        </w:rPr>
+      </w:pPr>
+      <w:r>
+        <w:rPr>
+          <w:rFonts w:ascii="PT Serif" w:cs="PT Serif" w:eastAsia="PT Serif" w:hAnsi="PT Serif"/>
+          <w:color w:val="ffffff"/>
+          <w:rtl w:val="0"/>
+        </w:rPr>
+        <w:t xml:space="preserve">A</w:t>
+      </w:r>
+    </w:p>
+    <w:p>
+      <w:pPr>
+        <w:jc w:val="both"/>
+        <w:rPr>
+          <w:rFonts w:ascii="PT Serif" w:cs="PT Serif" w:eastAsia="PT Serif" w:hAnsi="PT Serif"/>
+          <w:color w:val="ffffff"/>
+        </w:rPr>
+      </w:pPr>
+      <w:r>
+        <w:rPr>
+          <w:rFonts w:ascii="PT Serif" w:cs="PT Serif" w:eastAsia="PT Serif" w:hAnsi="PT Serif"/>
+          <w:color w:val="ffffff"/>
+          <w:rtl w:val="0"/>
+        </w:rPr>
+        <w:t xml:space="preserve">A</w:t>
+      </w:r>
+    </w:p>
+    <w:p>
+      <w:pPr>
+        <w:jc w:val="both"/>
+        <w:rPr>
+          <w:rFonts w:ascii="PT Serif" w:cs="PT Serif" w:eastAsia="PT Serif" w:hAnsi="PT Serif"/>
+          <w:color w:val="ffffff"/>
+        </w:rPr>
+      </w:pPr>
+      <w:r>
+        <w:rPr>
+          <w:rFonts w:ascii="PT Serif" w:cs="PT Serif" w:eastAsia="PT Serif" w:hAnsi="PT Serif"/>
+          <w:color w:val="ffffff"/>
+          <w:rtl w:val="0"/>
+        </w:rPr>
+        <w:t xml:space="preserve">A</w:t>
+      </w:r>
+    </w:p>
+    <w:p>
+      <w:pPr>
+        <w:jc w:val="both"/>
+        <w:rPr>
+          <w:rFonts w:ascii="PT Serif" w:cs="PT Serif" w:eastAsia="PT Serif" w:hAnsi="PT Serif"/>
+          <w:color w:val="ffffff"/>
+        </w:rPr>
+      </w:pPr>
+      <w:r>
+        <w:rPr>
+          <w:rFonts w:ascii="PT Serif" w:cs="PT Serif" w:eastAsia="PT Serif" w:hAnsi="PT Serif"/>
+          <w:color w:val="ffffff"/>
+          <w:rtl w:val="0"/>
+        </w:rPr>
+        <w:t xml:space="preserve">A</w:t>
+      </w:r>
+    </w:p>
+    <w:p>
+      <w:pPr>
+        <w:jc w:val="both"/>
+        <w:rPr>
+          <w:rFonts w:ascii="PT Serif" w:cs="PT Serif" w:eastAsia="PT Serif" w:hAnsi="PT Serif"/>
+          <w:color w:val="ffffff"/>
+        </w:rPr>
+      </w:pPr>
+      <w:r>
+        <w:rPr>
+          <w:rFonts w:ascii="PT Serif" w:cs="PT Serif" w:eastAsia="PT Serif" w:hAnsi="PT Serif"/>
+          <w:color w:val="ffffff"/>
+          <w:rtl w:val="0"/>
+        </w:rPr>
+        <w:t xml:space="preserve">A</w:t>
+      </w:r>
+    </w:p>
+    <w:p>
+      <w:pPr>
         <w:jc w:val="center"/>
         <w:rPr>
           <w:rFonts w:ascii="PT Serif" w:cs="PT Serif" w:eastAsia="PT Serif" w:hAnsi="PT Serif"/>
           <w:b w:val="1"/>
+          <w:bCs w:val="1"/>
           <w:sz w:val="32"/>
           <w:szCs w:val="32"/>
         </w:rPr>
@@ -389,6 +483,7 @@
         <w:rPr>
           <w:rFonts w:ascii="PT Serif" w:cs="PT Serif" w:eastAsia="PT Serif" w:hAnsi="PT Serif"/>
           <w:b w:val="1"/>
+          <w:bCs w:val="1"/>
           <w:sz w:val="32"/>
           <w:szCs w:val="32"/>
           <w:rtl w:val="0"/>
@@ -402,6 +497,7 @@
         <w:rPr>
           <w:rFonts w:ascii="PT Serif" w:cs="PT Serif" w:eastAsia="PT Serif" w:hAnsi="PT Serif"/>
           <w:b w:val="1"/>
+          <w:bCs w:val="1"/>
           <w:color w:val="ffffff"/>
         </w:rPr>
       </w:pPr>
@@ -409,6 +505,7 @@
         <w:rPr>
           <w:rFonts w:ascii="PT Serif" w:cs="PT Serif" w:eastAsia="PT Serif" w:hAnsi="PT Serif"/>
           <w:b w:val="1"/>
+          <w:bCs w:val="1"/>
           <w:color w:val="ffffff"/>
           <w:rtl w:val="0"/>
         </w:rPr>
@@ -485,463 +582,6 @@
         <w:keepLines w:val="0"/>
         <w:pageBreakBefore w:val="0"/>
         <w:widowControl w:val="1"/>
-        <w:numPr>
-          <w:ilvl w:val="0"/>
-          <w:numId w:val="2"/>
-        </w:numPr>
-        <w:pBdr>
-          <w:top w:space="0" w:sz="0" w:val="nil"/>
-          <w:left w:space="0" w:sz="0" w:val="nil"/>
-          <w:bottom w:space="0" w:sz="0" w:val="nil"/>
-          <w:right w:space="0" w:sz="0" w:val="nil"/>
-          <w:between w:space="0" w:sz="0" w:val="nil"/>
-        </w:pBdr>
-        <w:shd w:fill="auto" w:val="clear"/>
-        <w:spacing w:after="0" w:afterAutospacing="0" w:before="0" w:line="278.00000000000006" w:lineRule="auto"/>
-        <w:ind w:left="720" w:right="0" w:hanging="360"/>
-        <w:jc w:val="both"/>
-        <w:rPr>
-          <w:rFonts w:ascii="PT Serif" w:cs="PT Serif" w:eastAsia="PT Serif" w:hAnsi="PT Serif"/>
-          <w:i w:val="0"/>
-          <w:smallCaps w:val="0"/>
-          <w:strike w:val="0"/>
-          <w:color w:val="000000"/>
-          <w:sz w:val="24"/>
-          <w:szCs w:val="24"/>
-          <w:u w:val="none"/>
-          <w:shd w:fill="auto" w:val="clear"/>
-          <w:vertAlign w:val="baseline"/>
-        </w:rPr>
-      </w:pPr>
-      <w:r>
-        <w:rPr>
-          <w:rFonts w:ascii="PT Serif" w:cs="PT Serif" w:eastAsia="PT Serif" w:hAnsi="PT Serif"/>
-          <w:i w:val="0"/>
-          <w:smallCaps w:val="0"/>
-          <w:strike w:val="0"/>
-          <w:color w:val="000000"/>
-          <w:sz w:val="24"/>
-          <w:szCs w:val="24"/>
-          <w:u w:val="none"/>
-          <w:shd w:fill="auto" w:val="clear"/>
-          <w:vertAlign w:val="baseline"/>
-          <w:rtl w:val="0"/>
-        </w:rPr>
-        <w:t xml:space="preserve">Introduction to the financial statements</w:t>
-      </w:r>
-    </w:p>
-    <w:p>
-      <w:pPr>
-        <w:keepNext w:val="0"/>
-        <w:keepLines w:val="0"/>
-        <w:pageBreakBefore w:val="0"/>
-        <w:widowControl w:val="1"/>
-        <w:numPr>
-          <w:ilvl w:val="0"/>
-          <w:numId w:val="2"/>
-        </w:numPr>
-        <w:pBdr>
-          <w:top w:space="0" w:sz="0" w:val="nil"/>
-          <w:left w:space="0" w:sz="0" w:val="nil"/>
-          <w:bottom w:space="0" w:sz="0" w:val="nil"/>
-          <w:right w:space="0" w:sz="0" w:val="nil"/>
-          <w:between w:space="0" w:sz="0" w:val="nil"/>
-        </w:pBdr>
-        <w:shd w:fill="auto" w:val="clear"/>
-        <w:spacing w:after="0" w:afterAutospacing="0" w:before="0" w:line="278.00000000000006" w:lineRule="auto"/>
-        <w:ind w:left="720" w:right="0" w:hanging="360"/>
-        <w:jc w:val="both"/>
-        <w:rPr>
-          <w:rFonts w:ascii="PT Serif" w:cs="PT Serif" w:eastAsia="PT Serif" w:hAnsi="PT Serif"/>
-          <w:u w:val="none"/>
-        </w:rPr>
-      </w:pPr>
-      <w:r>
-        <w:rPr>
-          <w:rFonts w:ascii="PT Serif" w:cs="PT Serif" w:eastAsia="PT Serif" w:hAnsi="PT Serif"/>
-          <w:i w:val="0"/>
-          <w:smallCaps w:val="0"/>
-          <w:strike w:val="0"/>
-          <w:color w:val="000000"/>
-          <w:sz w:val="24"/>
-          <w:szCs w:val="24"/>
-          <w:u w:val="none"/>
-          <w:shd w:fill="auto" w:val="clear"/>
-          <w:vertAlign w:val="baseline"/>
-          <w:rtl w:val="0"/>
-        </w:rPr>
-        <w:t xml:space="preserve">The balance sheet as of </w:t>
-      </w:r>
-      <w:r>
-        <w:rPr>
-          <w:rFonts w:ascii="PT Serif" w:cs="PT Serif" w:eastAsia="PT Serif" w:hAnsi="PT Serif"/>
-          <w:rtl w:val="0"/>
-        </w:rPr>
-        <w:t xml:space="preserve">$</w:t>
-      </w:r>
-      <w:r>
-        <w:rPr>
-          <w:rFonts w:ascii="PT Serif" w:cs="PT Serif" w:eastAsia="PT Serif" w:hAnsi="PT Serif"/>
-          <w:i w:val="0"/>
-          <w:smallCaps w:val="0"/>
-          <w:strike w:val="0"/>
-          <w:color w:val="000000"/>
-          <w:sz w:val="24"/>
-          <w:szCs w:val="24"/>
-          <w:u w:val="none"/>
-          <w:shd w:fill="auto" w:val="clear"/>
-          <w:vertAlign w:val="baseline"/>
-          <w:rtl w:val="0"/>
-        </w:rPr>
-        <w:t xml:space="preserve">{periodEndDate}, showing total assets and total liabilities of PLN </w:t>
-      </w:r>
-      <w:r>
-        <w:rPr>
-          <w:rFonts w:ascii="PT Serif" w:cs="PT Serif" w:eastAsia="PT Serif" w:hAnsi="PT Serif"/>
-          <w:rtl w:val="0"/>
-        </w:rPr>
-        <w:t xml:space="preserve">$</w:t>
-      </w:r>
-      <w:r>
-        <w:rPr>
-          <w:rFonts w:ascii="PT Serif" w:cs="PT Serif" w:eastAsia="PT Serif" w:hAnsi="PT Serif"/>
-          <w:i w:val="0"/>
-          <w:smallCaps w:val="0"/>
-          <w:strike w:val="0"/>
-          <w:color w:val="000000"/>
-          <w:sz w:val="24"/>
-          <w:szCs w:val="24"/>
-          <w:u w:val="none"/>
-          <w:shd w:fill="auto" w:val="clear"/>
-          <w:vertAlign w:val="baseline"/>
-          <w:rtl w:val="0"/>
-        </w:rPr>
-        <w:t xml:space="preserve">{companyTotalSum}</w:t>
-      </w:r>
-    </w:p>
-    <w:p>
-      <w:pPr>
-        <w:keepNext w:val="0"/>
-        <w:keepLines w:val="0"/>
-        <w:pageBreakBefore w:val="0"/>
-        <w:widowControl w:val="1"/>
-        <w:numPr>
-          <w:ilvl w:val="0"/>
-          <w:numId w:val="2"/>
-        </w:numPr>
-        <w:pBdr>
-          <w:top w:space="0" w:sz="0" w:val="nil"/>
-          <w:left w:space="0" w:sz="0" w:val="nil"/>
-          <w:bottom w:space="0" w:sz="0" w:val="nil"/>
-          <w:right w:space="0" w:sz="0" w:val="nil"/>
-          <w:between w:space="0" w:sz="0" w:val="nil"/>
-        </w:pBdr>
-        <w:shd w:fill="auto" w:val="clear"/>
-        <w:spacing w:after="0" w:afterAutospacing="0" w:before="0" w:line="278.00000000000006" w:lineRule="auto"/>
-        <w:ind w:left="720" w:right="0" w:hanging="360"/>
-        <w:jc w:val="both"/>
-        <w:rPr>
-          <w:rFonts w:ascii="PT Serif" w:cs="PT Serif" w:eastAsia="PT Serif" w:hAnsi="PT Serif"/>
-          <w:u w:val="none"/>
-        </w:rPr>
-      </w:pPr>
-      <w:r>
-        <w:rPr>
-          <w:rFonts w:ascii="PT Serif" w:cs="PT Serif" w:eastAsia="PT Serif" w:hAnsi="PT Serif"/>
-          <w:i w:val="0"/>
-          <w:smallCaps w:val="0"/>
-          <w:strike w:val="0"/>
-          <w:color w:val="000000"/>
-          <w:sz w:val="24"/>
-          <w:szCs w:val="24"/>
-          <w:u w:val="none"/>
-          <w:shd w:fill="auto" w:val="clear"/>
-          <w:vertAlign w:val="baseline"/>
-          <w:rtl w:val="0"/>
-        </w:rPr>
-        <w:t xml:space="preserve">The profit and loss account for the period from </w:t>
-      </w:r>
-      <w:r>
-        <w:rPr>
-          <w:rFonts w:ascii="PT Serif" w:cs="PT Serif" w:eastAsia="PT Serif" w:hAnsi="PT Serif"/>
-          <w:rtl w:val="0"/>
-        </w:rPr>
-        <w:t xml:space="preserve">$</w:t>
-      </w:r>
-      <w:r>
-        <w:rPr>
-          <w:rFonts w:ascii="PT Serif" w:cs="PT Serif" w:eastAsia="PT Serif" w:hAnsi="PT Serif"/>
-          <w:i w:val="0"/>
-          <w:smallCaps w:val="0"/>
-          <w:strike w:val="0"/>
-          <w:color w:val="000000"/>
-          <w:sz w:val="24"/>
-          <w:szCs w:val="24"/>
-          <w:u w:val="none"/>
-          <w:shd w:fill="auto" w:val="clear"/>
-          <w:vertAlign w:val="baseline"/>
-          <w:rtl w:val="0"/>
-        </w:rPr>
-        <w:t xml:space="preserve">{periodStartDate} to ${periodEndDate}, showing a net profit of PLN </w:t>
-      </w:r>
-      <w:r>
-        <w:rPr>
-          <w:rFonts w:ascii="PT Serif" w:cs="PT Serif" w:eastAsia="PT Serif" w:hAnsi="PT Serif"/>
-          <w:rtl w:val="0"/>
-        </w:rPr>
-        <w:t xml:space="preserve">$</w:t>
-      </w:r>
-      <w:r>
-        <w:rPr>
-          <w:rFonts w:ascii="PT Serif" w:cs="PT Serif" w:eastAsia="PT Serif" w:hAnsi="PT Serif"/>
-          <w:i w:val="0"/>
-          <w:smallCaps w:val="0"/>
-          <w:strike w:val="0"/>
-          <w:color w:val="000000"/>
-          <w:sz w:val="24"/>
-          <w:szCs w:val="24"/>
-          <w:u w:val="none"/>
-          <w:shd w:fill="auto" w:val="clear"/>
-          <w:vertAlign w:val="baseline"/>
-          <w:rtl w:val="0"/>
-        </w:rPr>
-        <w:t xml:space="preserve">{companyNetProfit}</w:t>
-      </w:r>
-    </w:p>
-    <w:p>
-      <w:pPr>
-        <w:keepNext w:val="0"/>
-        <w:keepLines w:val="0"/>
-        <w:pageBreakBefore w:val="0"/>
-        <w:widowControl w:val="1"/>
-        <w:numPr>
-          <w:ilvl w:val="0"/>
-          <w:numId w:val="2"/>
-        </w:numPr>
-        <w:pBdr>
-          <w:top w:space="0" w:sz="0" w:val="nil"/>
-          <w:left w:space="0" w:sz="0" w:val="nil"/>
-          <w:bottom w:space="0" w:sz="0" w:val="nil"/>
-          <w:right w:space="0" w:sz="0" w:val="nil"/>
-          <w:between w:space="0" w:sz="0" w:val="nil"/>
-        </w:pBdr>
-        <w:shd w:fill="auto" w:val="clear"/>
-        <w:spacing w:after="0" w:afterAutospacing="0" w:before="0" w:line="278.00000000000006" w:lineRule="auto"/>
-        <w:ind w:left="720" w:right="0" w:hanging="360"/>
-        <w:jc w:val="both"/>
-        <w:rPr>
-          <w:rFonts w:ascii="PT Serif" w:cs="PT Serif" w:eastAsia="PT Serif" w:hAnsi="PT Serif"/>
-          <w:u w:val="none"/>
-        </w:rPr>
-      </w:pPr>
-      <w:r>
-        <w:rPr>
-          <w:rFonts w:ascii="PT Serif" w:cs="PT Serif" w:eastAsia="PT Serif" w:hAnsi="PT Serif"/>
-          <w:i w:val="0"/>
-          <w:smallCaps w:val="0"/>
-          <w:strike w:val="0"/>
-          <w:color w:val="000000"/>
-          <w:sz w:val="24"/>
-          <w:szCs w:val="24"/>
-          <w:u w:val="none"/>
-          <w:shd w:fill="auto" w:val="clear"/>
-          <w:vertAlign w:val="baseline"/>
-          <w:rtl w:val="0"/>
-        </w:rPr>
-        <w:t xml:space="preserve">The statement of changes in equity for the period from </w:t>
-      </w:r>
-      <w:r>
-        <w:rPr>
-          <w:rFonts w:ascii="PT Serif" w:cs="PT Serif" w:eastAsia="PT Serif" w:hAnsi="PT Serif"/>
-          <w:rtl w:val="0"/>
-        </w:rPr>
-        <w:t xml:space="preserve">$</w:t>
-      </w:r>
-      <w:r>
-        <w:rPr>
-          <w:rFonts w:ascii="PT Serif" w:cs="PT Serif" w:eastAsia="PT Serif" w:hAnsi="PT Serif"/>
-          <w:i w:val="0"/>
-          <w:smallCaps w:val="0"/>
-          <w:strike w:val="0"/>
-          <w:color w:val="000000"/>
-          <w:sz w:val="24"/>
-          <w:szCs w:val="24"/>
-          <w:u w:val="none"/>
-          <w:shd w:fill="auto" w:val="clear"/>
-          <w:vertAlign w:val="baseline"/>
-          <w:rtl w:val="0"/>
-        </w:rPr>
-        <w:t xml:space="preserve">{periodStartDate} to </w:t>
-      </w:r>
-      <w:r>
-        <w:rPr>
-          <w:rFonts w:ascii="PT Serif" w:cs="PT Serif" w:eastAsia="PT Serif" w:hAnsi="PT Serif"/>
-          <w:rtl w:val="0"/>
-        </w:rPr>
-        <w:t xml:space="preserve">$</w:t>
-      </w:r>
-      <w:r>
-        <w:rPr>
-          <w:rFonts w:ascii="PT Serif" w:cs="PT Serif" w:eastAsia="PT Serif" w:hAnsi="PT Serif"/>
-          <w:i w:val="0"/>
-          <w:smallCaps w:val="0"/>
-          <w:strike w:val="0"/>
-          <w:color w:val="000000"/>
-          <w:sz w:val="24"/>
-          <w:szCs w:val="24"/>
-          <w:u w:val="none"/>
-          <w:shd w:fill="auto" w:val="clear"/>
-          <w:vertAlign w:val="baseline"/>
-          <w:rtl w:val="0"/>
-        </w:rPr>
-        <w:t xml:space="preserve">{periodEndDate}, showing an increase in equity of PLN </w:t>
-      </w:r>
-      <w:r>
-        <w:rPr>
-          <w:rFonts w:ascii="PT Serif" w:cs="PT Serif" w:eastAsia="PT Serif" w:hAnsi="PT Serif"/>
-          <w:rtl w:val="0"/>
-        </w:rPr>
-        <w:t xml:space="preserve">$</w:t>
-      </w:r>
-      <w:r>
-        <w:rPr>
-          <w:rFonts w:ascii="PT Serif" w:cs="PT Serif" w:eastAsia="PT Serif" w:hAnsi="PT Serif"/>
-          <w:i w:val="0"/>
-          <w:smallCaps w:val="0"/>
-          <w:strike w:val="0"/>
-          <w:color w:val="000000"/>
-          <w:sz w:val="24"/>
-          <w:szCs w:val="24"/>
-          <w:u w:val="none"/>
-          <w:shd w:fill="auto" w:val="clear"/>
-          <w:vertAlign w:val="baseline"/>
-          <w:rtl w:val="0"/>
-        </w:rPr>
-        <w:t xml:space="preserve">{companyEquity}</w:t>
-      </w:r>
-    </w:p>
-    <w:p>
-      <w:pPr>
-        <w:keepNext w:val="0"/>
-        <w:keepLines w:val="0"/>
-        <w:pageBreakBefore w:val="0"/>
-        <w:widowControl w:val="1"/>
-        <w:numPr>
-          <w:ilvl w:val="0"/>
-          <w:numId w:val="2"/>
-        </w:numPr>
-        <w:pBdr>
-          <w:top w:space="0" w:sz="0" w:val="nil"/>
-          <w:left w:space="0" w:sz="0" w:val="nil"/>
-          <w:bottom w:space="0" w:sz="0" w:val="nil"/>
-          <w:right w:space="0" w:sz="0" w:val="nil"/>
-          <w:between w:space="0" w:sz="0" w:val="nil"/>
-        </w:pBdr>
-        <w:shd w:fill="auto" w:val="clear"/>
-        <w:spacing w:after="0" w:afterAutospacing="0" w:before="0" w:line="278.00000000000006" w:lineRule="auto"/>
-        <w:ind w:left="720" w:right="0" w:hanging="360"/>
-        <w:jc w:val="both"/>
-        <w:rPr>
-          <w:rFonts w:ascii="PT Serif" w:cs="PT Serif" w:eastAsia="PT Serif" w:hAnsi="PT Serif"/>
-          <w:u w:val="none"/>
-        </w:rPr>
-      </w:pPr>
-      <w:r>
-        <w:rPr>
-          <w:rFonts w:ascii="PT Serif" w:cs="PT Serif" w:eastAsia="PT Serif" w:hAnsi="PT Serif"/>
-          <w:i w:val="0"/>
-          <w:smallCaps w:val="0"/>
-          <w:strike w:val="0"/>
-          <w:color w:val="000000"/>
-          <w:sz w:val="24"/>
-          <w:szCs w:val="24"/>
-          <w:u w:val="none"/>
-          <w:shd w:fill="auto" w:val="clear"/>
-          <w:vertAlign w:val="baseline"/>
-          <w:rtl w:val="0"/>
-        </w:rPr>
-        <w:t xml:space="preserve">The cash flow statement for the period from </w:t>
-      </w:r>
-      <w:r>
-        <w:rPr>
-          <w:rFonts w:ascii="PT Serif" w:cs="PT Serif" w:eastAsia="PT Serif" w:hAnsi="PT Serif"/>
-          <w:rtl w:val="0"/>
-        </w:rPr>
-        <w:t xml:space="preserve">$</w:t>
-      </w:r>
-      <w:r>
-        <w:rPr>
-          <w:rFonts w:ascii="PT Serif" w:cs="PT Serif" w:eastAsia="PT Serif" w:hAnsi="PT Serif"/>
-          <w:i w:val="0"/>
-          <w:smallCaps w:val="0"/>
-          <w:strike w:val="0"/>
-          <w:color w:val="000000"/>
-          <w:sz w:val="24"/>
-          <w:szCs w:val="24"/>
-          <w:u w:val="none"/>
-          <w:shd w:fill="auto" w:val="clear"/>
-          <w:vertAlign w:val="baseline"/>
-          <w:rtl w:val="0"/>
-        </w:rPr>
-        <w:t xml:space="preserve">{periodStartDate} to </w:t>
-      </w:r>
-      <w:r>
-        <w:rPr>
-          <w:rFonts w:ascii="PT Serif" w:cs="PT Serif" w:eastAsia="PT Serif" w:hAnsi="PT Serif"/>
-          <w:rtl w:val="0"/>
-        </w:rPr>
-        <w:t xml:space="preserve">$</w:t>
-      </w:r>
-      <w:r>
-        <w:rPr>
-          <w:rFonts w:ascii="PT Serif" w:cs="PT Serif" w:eastAsia="PT Serif" w:hAnsi="PT Serif"/>
-          <w:i w:val="0"/>
-          <w:smallCaps w:val="0"/>
-          <w:strike w:val="0"/>
-          <w:color w:val="000000"/>
-          <w:sz w:val="24"/>
-          <w:szCs w:val="24"/>
-          <w:u w:val="none"/>
-          <w:shd w:fill="auto" w:val="clear"/>
-          <w:vertAlign w:val="baseline"/>
-          <w:rtl w:val="0"/>
-        </w:rPr>
-        <w:t xml:space="preserve">{periodEndDate}, showing a net increase in cash of PLN </w:t>
-      </w:r>
-      <w:r>
-        <w:rPr>
-          <w:rFonts w:ascii="PT Serif" w:cs="PT Serif" w:eastAsia="PT Serif" w:hAnsi="PT Serif"/>
-          <w:rtl w:val="0"/>
-        </w:rPr>
-        <w:t xml:space="preserve">$</w:t>
-      </w:r>
-      <w:r>
-        <w:rPr>
-          <w:rFonts w:ascii="PT Serif" w:cs="PT Serif" w:eastAsia="PT Serif" w:hAnsi="PT Serif"/>
-          <w:i w:val="0"/>
-          <w:smallCaps w:val="0"/>
-          <w:strike w:val="0"/>
-          <w:color w:val="000000"/>
-          <w:sz w:val="24"/>
-          <w:szCs w:val="24"/>
-          <w:u w:val="none"/>
-          <w:shd w:fill="auto" w:val="clear"/>
-          <w:vertAlign w:val="baseline"/>
-          <w:rtl w:val="0"/>
-        </w:rPr>
-        <w:t xml:space="preserve">{companyNetIncrease}</w:t>
-      </w:r>
-    </w:p>
-    <w:p>
-      <w:pPr>
-        <w:keepNext w:val="0"/>
-        <w:keepLines w:val="0"/>
-        <w:pageBreakBefore w:val="0"/>
-        <w:widowControl w:val="1"/>
-        <w:numPr>
-          <w:ilvl w:val="0"/>
-          <w:numId w:val="2"/>
-        </w:numPr>
         <w:pBdr>
           <w:top w:space="0" w:sz="0" w:val="nil"/>
           <w:left w:space="0" w:sz="0" w:val="nil"/>
@@ -951,31 +591,527 @@
         </w:pBdr>
         <w:shd w:fill="auto" w:val="clear"/>
         <w:spacing w:after="160" w:before="0" w:line="278.00000000000006" w:lineRule="auto"/>
-        <w:ind w:left="720" w:right="0" w:hanging="360"/>
-        <w:jc w:val="both"/>
-        <w:rPr>
-          <w:rFonts w:ascii="PT Serif" w:cs="PT Serif" w:eastAsia="PT Serif" w:hAnsi="PT Serif"/>
-          <w:i w:val="0"/>
-          <w:smallCaps w:val="0"/>
-          <w:strike w:val="0"/>
-          <w:color w:val="000000"/>
-          <w:sz w:val="24"/>
-          <w:szCs w:val="24"/>
-          <w:u w:val="none"/>
-          <w:shd w:fill="auto" w:val="clear"/>
-          <w:vertAlign w:val="baseline"/>
-        </w:rPr>
-      </w:pPr>
-      <w:r>
-        <w:rPr>
-          <w:rFonts w:ascii="PT Serif" w:cs="PT Serif" w:eastAsia="PT Serif" w:hAnsi="PT Serif"/>
-          <w:i w:val="0"/>
-          <w:smallCaps w:val="0"/>
-          <w:strike w:val="0"/>
-          <w:color w:val="000000"/>
-          <w:sz w:val="24"/>
-          <w:szCs w:val="24"/>
-          <w:u w:val="none"/>
+        <w:ind w:left="0" w:right="0" w:firstLine="0"/>
+        <w:rPr>
+          <w:rFonts w:ascii="PT Serif" w:cs="PT Serif" w:eastAsia="PT Serif" w:hAnsi="PT Serif"/>
+          <w:smallCaps w:val="0"/>
+          <w:strike w:val="0"/>
+          <w:color w:val="000000"/>
+          <w:sz w:val="24"/>
+          <w:szCs w:val="24"/>
+          <w:shd w:fill="auto" w:val="clear"/>
+          <w:vertAlign w:val="baseline"/>
+        </w:rPr>
+      </w:pPr>
+      <w:r>
+        <w:rPr>
+          <w:rFonts w:ascii="PT Serif" w:cs="PT Serif" w:eastAsia="PT Serif" w:hAnsi="PT Serif"/>
+          <w:b w:val="1"/>
+          <w:bCs w:val="1"/>
+          <w:rtl w:val="0"/>
+        </w:rPr>
+        <w:t xml:space="preserve">1.</w:t>
+      </w:r>
+      <w:r>
+        <w:rPr>
+          <w:rFonts w:ascii="PT Serif" w:cs="PT Serif" w:eastAsia="PT Serif" w:hAnsi="PT Serif"/>
+          <w:rtl w:val="0"/>
+        </w:rPr>
+        <w:t xml:space="preserve"> </w:t>
+      </w:r>
+      <w:r>
+        <w:rPr>
+          <w:rFonts w:ascii="PT Serif" w:cs="PT Serif" w:eastAsia="PT Serif" w:hAnsi="PT Serif"/>
+          <w:smallCaps w:val="0"/>
+          <w:strike w:val="0"/>
+          <w:color w:val="000000"/>
+          <w:sz w:val="24"/>
+          <w:szCs w:val="24"/>
+          <w:shd w:fill="auto" w:val="clear"/>
+          <w:vertAlign w:val="baseline"/>
+          <w:rtl w:val="0"/>
+        </w:rPr>
+        <w:t xml:space="preserve">Introduction to the financial statements</w:t>
+      </w:r>
+    </w:p>
+    <w:p>
+      <w:pPr>
+        <w:keepNext w:val="0"/>
+        <w:keepLines w:val="0"/>
+        <w:pageBreakBefore w:val="0"/>
+        <w:widowControl w:val="1"/>
+        <w:pBdr>
+          <w:top w:space="0" w:sz="0" w:val="nil"/>
+          <w:left w:space="0" w:sz="0" w:val="nil"/>
+          <w:bottom w:space="0" w:sz="0" w:val="nil"/>
+          <w:right w:space="0" w:sz="0" w:val="nil"/>
+          <w:between w:space="0" w:sz="0" w:val="nil"/>
+        </w:pBdr>
+        <w:shd w:fill="auto" w:val="clear"/>
+        <w:spacing w:after="160" w:before="0" w:line="278.00000000000006" w:lineRule="auto"/>
+        <w:ind w:left="0" w:right="0" w:firstLine="0"/>
+        <w:rPr>
+          <w:rFonts w:ascii="PT Serif" w:cs="PT Serif" w:eastAsia="PT Serif" w:hAnsi="PT Serif"/>
+          <w:smallCaps w:val="0"/>
+          <w:strike w:val="0"/>
+          <w:color w:val="000000"/>
+          <w:sz w:val="24"/>
+          <w:szCs w:val="24"/>
+          <w:shd w:fill="auto" w:val="clear"/>
+          <w:vertAlign w:val="baseline"/>
+        </w:rPr>
+      </w:pPr>
+      <w:r>
+        <w:rPr>
+          <w:rFonts w:ascii="PT Serif" w:cs="PT Serif" w:eastAsia="PT Serif" w:hAnsi="PT Serif"/>
+          <w:b w:val="1"/>
+          <w:bCs w:val="1"/>
+          <w:rtl w:val="0"/>
+        </w:rPr>
+        <w:t xml:space="preserve">2.</w:t>
+      </w:r>
+      <w:r>
+        <w:rPr>
+          <w:rFonts w:ascii="PT Serif" w:cs="PT Serif" w:eastAsia="PT Serif" w:hAnsi="PT Serif"/>
+          <w:rtl w:val="0"/>
+        </w:rPr>
+        <w:t xml:space="preserve"> </w:t>
+      </w:r>
+      <w:r>
+        <w:rPr>
+          <w:rFonts w:ascii="PT Serif" w:cs="PT Serif" w:eastAsia="PT Serif" w:hAnsi="PT Serif"/>
+          <w:smallCaps w:val="0"/>
+          <w:strike w:val="0"/>
+          <w:color w:val="000000"/>
+          <w:sz w:val="24"/>
+          <w:szCs w:val="24"/>
+          <w:shd w:fill="auto" w:val="clear"/>
+          <w:vertAlign w:val="baseline"/>
+          <w:rtl w:val="0"/>
+        </w:rPr>
+        <w:t xml:space="preserve">The balance sheet as of </w:t>
+      </w:r>
+      <w:r>
+        <w:rPr>
+          <w:rFonts w:ascii="PT Serif" w:cs="PT Serif" w:eastAsia="PT Serif" w:hAnsi="PT Serif"/>
+          <w:rtl w:val="0"/>
+        </w:rPr>
+        <w:t xml:space="preserve">${periodEndDate}</w:t>
+      </w:r>
+      <w:r>
+        <w:rPr>
+          <w:rFonts w:ascii="PT Serif" w:cs="PT Serif" w:eastAsia="PT Serif" w:hAnsi="PT Serif"/>
+          <w:smallCaps w:val="0"/>
+          <w:strike w:val="0"/>
+          <w:color w:val="000000"/>
+          <w:sz w:val="24"/>
+          <w:szCs w:val="24"/>
+          <w:shd w:fill="auto" w:val="clear"/>
+          <w:vertAlign w:val="baseline"/>
+          <w:rtl w:val="0"/>
+        </w:rPr>
+        <w:t xml:space="preserve">, showing total assets and total liabilities of PLN </w:t>
+      </w:r>
+      <w:r>
+        <w:rPr>
+          <w:rFonts w:ascii="PT Serif" w:cs="PT Serif" w:eastAsia="PT Serif" w:hAnsi="PT Serif"/>
+          <w:rtl w:val="0"/>
+        </w:rPr>
+        <w:t xml:space="preserve">${companyTotalSum}</w:t>
+      </w:r>
+      <w:r>
+        <w:rPr>
+          <w:rtl w:val="0"/>
+        </w:rPr>
+      </w:r>
+    </w:p>
+    <w:p>
+      <w:pPr>
+        <w:keepNext w:val="0"/>
+        <w:keepLines w:val="0"/>
+        <w:pageBreakBefore w:val="0"/>
+        <w:widowControl w:val="1"/>
+        <w:pBdr>
+          <w:top w:space="0" w:sz="0" w:val="nil"/>
+          <w:left w:space="0" w:sz="0" w:val="nil"/>
+          <w:bottom w:space="0" w:sz="0" w:val="nil"/>
+          <w:right w:space="0" w:sz="0" w:val="nil"/>
+          <w:between w:space="0" w:sz="0" w:val="nil"/>
+        </w:pBdr>
+        <w:shd w:fill="auto" w:val="clear"/>
+        <w:spacing w:after="160" w:before="0" w:line="278.00000000000006" w:lineRule="auto"/>
+        <w:ind w:left="0" w:right="0" w:firstLine="0"/>
+        <w:rPr>
+          <w:rFonts w:ascii="PT Serif" w:cs="PT Serif" w:eastAsia="PT Serif" w:hAnsi="PT Serif"/>
+          <w:smallCaps w:val="0"/>
+          <w:strike w:val="0"/>
+          <w:color w:val="000000"/>
+          <w:sz w:val="24"/>
+          <w:szCs w:val="24"/>
+          <w:shd w:fill="auto" w:val="clear"/>
+          <w:vertAlign w:val="baseline"/>
+        </w:rPr>
+      </w:pPr>
+      <w:r>
+        <w:rPr>
+          <w:rFonts w:ascii="PT Serif" w:cs="PT Serif" w:eastAsia="PT Serif" w:hAnsi="PT Serif"/>
+          <w:b w:val="1"/>
+          <w:bCs w:val="1"/>
+          <w:rtl w:val="0"/>
+        </w:rPr>
+        <w:t xml:space="preserve">3.</w:t>
+      </w:r>
+      <w:r>
+        <w:rPr>
+          <w:rFonts w:ascii="PT Serif" w:cs="PT Serif" w:eastAsia="PT Serif" w:hAnsi="PT Serif"/>
+          <w:rtl w:val="0"/>
+        </w:rPr>
+        <w:t xml:space="preserve"> </w:t>
+      </w:r>
+      <w:r>
+        <w:rPr>
+          <w:rFonts w:ascii="PT Serif" w:cs="PT Serif" w:eastAsia="PT Serif" w:hAnsi="PT Serif"/>
+          <w:smallCaps w:val="0"/>
+          <w:strike w:val="0"/>
+          <w:color w:val="000000"/>
+          <w:sz w:val="24"/>
+          <w:szCs w:val="24"/>
+          <w:shd w:fill="auto" w:val="clear"/>
+          <w:vertAlign w:val="baseline"/>
+          <w:rtl w:val="0"/>
+        </w:rPr>
+        <w:t xml:space="preserve">The profit and loss account for the period from </w:t>
+      </w:r>
+      <w:r>
+        <w:rPr>
+          <w:rFonts w:ascii="PT Serif" w:cs="PT Serif" w:eastAsia="PT Serif" w:hAnsi="PT Serif"/>
+          <w:rtl w:val="0"/>
+        </w:rPr>
+        <w:t xml:space="preserve">${periodStartDate}</w:t>
+      </w:r>
+      <w:r>
+        <w:rPr>
+          <w:rFonts w:ascii="PT Serif" w:cs="PT Serif" w:eastAsia="PT Serif" w:hAnsi="PT Serif"/>
+          <w:smallCaps w:val="0"/>
+          <w:strike w:val="0"/>
+          <w:color w:val="000000"/>
+          <w:sz w:val="24"/>
+          <w:szCs w:val="24"/>
+          <w:shd w:fill="auto" w:val="clear"/>
+          <w:vertAlign w:val="baseline"/>
+          <w:rtl w:val="0"/>
+        </w:rPr>
+        <w:t xml:space="preserve"> to </w:t>
+      </w:r>
+      <w:r>
+        <w:rPr>
+          <w:rFonts w:ascii="PT Serif" w:cs="PT Serif" w:eastAsia="PT Serif" w:hAnsi="PT Serif"/>
+          <w:rtl w:val="0"/>
+        </w:rPr>
+        <w:t xml:space="preserve">${periodEndDate}</w:t>
+      </w:r>
+      <w:r>
+        <w:rPr>
+          <w:rFonts w:ascii="PT Serif" w:cs="PT Serif" w:eastAsia="PT Serif" w:hAnsi="PT Serif"/>
+          <w:smallCaps w:val="0"/>
+          <w:strike w:val="0"/>
+          <w:color w:val="000000"/>
+          <w:sz w:val="24"/>
+          <w:szCs w:val="24"/>
+          <w:shd w:fill="auto" w:val="clear"/>
+          <w:vertAlign w:val="baseline"/>
+          <w:rtl w:val="0"/>
+        </w:rPr>
+        <w:t xml:space="preserve">, showing a net profit of PLN </w:t>
+      </w:r>
+      <w:r>
+        <w:rPr>
+          <w:rFonts w:ascii="PT Serif" w:cs="PT Serif" w:eastAsia="PT Serif" w:hAnsi="PT Serif"/>
+          <w:rtl w:val="0"/>
+        </w:rPr>
+        <w:t xml:space="preserve">${companyNetProfit}</w:t>
+      </w:r>
+      <w:r>
+        <w:rPr>
+          <w:rtl w:val="0"/>
+        </w:rPr>
+      </w:r>
+    </w:p>
+    <w:p>
+      <w:pPr>
+        <w:keepNext w:val="0"/>
+        <w:keepLines w:val="0"/>
+        <w:pageBreakBefore w:val="0"/>
+        <w:widowControl w:val="1"/>
+        <w:pBdr>
+          <w:top w:space="0" w:sz="0" w:val="nil"/>
+          <w:left w:space="0" w:sz="0" w:val="nil"/>
+          <w:bottom w:space="0" w:sz="0" w:val="nil"/>
+          <w:right w:space="0" w:sz="0" w:val="nil"/>
+          <w:between w:space="0" w:sz="0" w:val="nil"/>
+        </w:pBdr>
+        <w:shd w:fill="auto" w:val="clear"/>
+        <w:spacing w:after="160" w:before="0" w:line="278.00000000000006" w:lineRule="auto"/>
+        <w:ind w:left="0" w:right="0" w:firstLine="0"/>
+        <w:rPr>
+          <w:rFonts w:ascii="PT Serif" w:cs="PT Serif" w:eastAsia="PT Serif" w:hAnsi="PT Serif"/>
+          <w:smallCaps w:val="0"/>
+          <w:strike w:val="0"/>
+          <w:color w:val="000000"/>
+          <w:sz w:val="24"/>
+          <w:szCs w:val="24"/>
+          <w:shd w:fill="auto" w:val="clear"/>
+          <w:vertAlign w:val="baseline"/>
+        </w:rPr>
+      </w:pPr>
+      <w:r>
+        <w:rPr>
+          <w:rFonts w:ascii="PT Serif" w:cs="PT Serif" w:eastAsia="PT Serif" w:hAnsi="PT Serif"/>
+          <w:b w:val="1"/>
+          <w:bCs w:val="1"/>
+          <w:rtl w:val="0"/>
+        </w:rPr>
+        <w:t xml:space="preserve">4.</w:t>
+      </w:r>
+      <w:r>
+        <w:rPr>
+          <w:rFonts w:ascii="PT Serif" w:cs="PT Serif" w:eastAsia="PT Serif" w:hAnsi="PT Serif"/>
+          <w:rtl w:val="0"/>
+        </w:rPr>
+        <w:t xml:space="preserve"> </w:t>
+      </w:r>
+      <w:r>
+        <w:rPr>
+          <w:rFonts w:ascii="PT Serif" w:cs="PT Serif" w:eastAsia="PT Serif" w:hAnsi="PT Serif"/>
+          <w:smallCaps w:val="0"/>
+          <w:strike w:val="0"/>
+          <w:color w:val="000000"/>
+          <w:sz w:val="24"/>
+          <w:szCs w:val="24"/>
+          <w:shd w:fill="auto" w:val="clear"/>
+          <w:vertAlign w:val="baseline"/>
+          <w:rtl w:val="0"/>
+        </w:rPr>
+        <w:t xml:space="preserve">The statement of changes in equity for the period from </w:t>
+      </w:r>
+      <w:r>
+        <w:rPr>
+          <w:rFonts w:ascii="PT Serif" w:cs="PT Serif" w:eastAsia="PT Serif" w:hAnsi="PT Serif"/>
+          <w:rtl w:val="0"/>
+        </w:rPr>
+        <w:t xml:space="preserve">${periodStartDate}</w:t>
+      </w:r>
+      <w:r>
+        <w:rPr>
+          <w:rFonts w:ascii="PT Serif" w:cs="PT Serif" w:eastAsia="PT Serif" w:hAnsi="PT Serif"/>
+          <w:smallCaps w:val="0"/>
+          <w:strike w:val="0"/>
+          <w:color w:val="000000"/>
+          <w:sz w:val="24"/>
+          <w:szCs w:val="24"/>
+          <w:shd w:fill="auto" w:val="clear"/>
+          <w:vertAlign w:val="baseline"/>
+          <w:rtl w:val="0"/>
+        </w:rPr>
+        <w:t xml:space="preserve"> to </w:t>
+      </w:r>
+      <w:r>
+        <w:rPr>
+          <w:rFonts w:ascii="PT Serif" w:cs="PT Serif" w:eastAsia="PT Serif" w:hAnsi="PT Serif"/>
+          <w:rtl w:val="0"/>
+        </w:rPr>
+        <w:t xml:space="preserve">${periodEndDate}</w:t>
+      </w:r>
+      <w:r>
+        <w:rPr>
+          <w:rFonts w:ascii="PT Serif" w:cs="PT Serif" w:eastAsia="PT Serif" w:hAnsi="PT Serif"/>
+          <w:smallCaps w:val="0"/>
+          <w:strike w:val="0"/>
+          <w:color w:val="000000"/>
+          <w:sz w:val="24"/>
+          <w:szCs w:val="24"/>
+          <w:shd w:fill="auto" w:val="clear"/>
+          <w:vertAlign w:val="baseline"/>
+          <w:rtl w:val="0"/>
+        </w:rPr>
+        <w:t xml:space="preserve">, showing an increase in equity of PLN </w:t>
+      </w:r>
+      <w:r>
+        <w:rPr>
+          <w:rFonts w:ascii="PT Serif" w:cs="PT Serif" w:eastAsia="PT Serif" w:hAnsi="PT Serif"/>
+          <w:rtl w:val="0"/>
+        </w:rPr>
+        <w:t xml:space="preserve">${companyEquity}</w:t>
+      </w:r>
+      <w:r>
+        <w:rPr>
+          <w:rtl w:val="0"/>
+        </w:rPr>
+      </w:r>
+    </w:p>
+    <w:p>
+      <w:pPr>
+        <w:keepNext w:val="0"/>
+        <w:keepLines w:val="0"/>
+        <w:pageBreakBefore w:val="0"/>
+        <w:widowControl w:val="1"/>
+        <w:pBdr>
+          <w:top w:space="0" w:sz="0" w:val="nil"/>
+          <w:left w:space="0" w:sz="0" w:val="nil"/>
+          <w:bottom w:space="0" w:sz="0" w:val="nil"/>
+          <w:right w:space="0" w:sz="0" w:val="nil"/>
+          <w:between w:space="0" w:sz="0" w:val="nil"/>
+        </w:pBdr>
+        <w:shd w:fill="auto" w:val="clear"/>
+        <w:spacing w:after="160" w:before="0" w:line="278.00000000000006" w:lineRule="auto"/>
+        <w:ind w:left="0" w:right="0" w:firstLine="0"/>
+        <w:rPr>
+          <w:rFonts w:ascii="PT Serif" w:cs="PT Serif" w:eastAsia="PT Serif" w:hAnsi="PT Serif"/>
+          <w:smallCaps w:val="0"/>
+          <w:strike w:val="0"/>
+          <w:color w:val="000000"/>
+          <w:sz w:val="24"/>
+          <w:szCs w:val="24"/>
+          <w:shd w:fill="auto" w:val="clear"/>
+          <w:vertAlign w:val="baseline"/>
+        </w:rPr>
+      </w:pPr>
+      <w:r>
+        <w:rPr>
+          <w:rFonts w:ascii="PT Serif" w:cs="PT Serif" w:eastAsia="PT Serif" w:hAnsi="PT Serif"/>
+          <w:b w:val="1"/>
+          <w:bCs w:val="1"/>
+          <w:rtl w:val="0"/>
+        </w:rPr>
+        <w:t xml:space="preserve">5.</w:t>
+      </w:r>
+      <w:r>
+        <w:rPr>
+          <w:rFonts w:ascii="PT Serif" w:cs="PT Serif" w:eastAsia="PT Serif" w:hAnsi="PT Serif"/>
+          <w:rtl w:val="0"/>
+        </w:rPr>
+        <w:t xml:space="preserve"> </w:t>
+      </w:r>
+      <w:r>
+        <w:rPr>
+          <w:rFonts w:ascii="PT Serif" w:cs="PT Serif" w:eastAsia="PT Serif" w:hAnsi="PT Serif"/>
+          <w:smallCaps w:val="0"/>
+          <w:strike w:val="0"/>
+          <w:color w:val="000000"/>
+          <w:sz w:val="24"/>
+          <w:szCs w:val="24"/>
+          <w:shd w:fill="auto" w:val="clear"/>
+          <w:vertAlign w:val="baseline"/>
+          <w:rtl w:val="0"/>
+        </w:rPr>
+        <w:t xml:space="preserve">The cash flow statement for the period from </w:t>
+      </w:r>
+      <w:r>
+        <w:rPr>
+          <w:rFonts w:ascii="PT Serif" w:cs="PT Serif" w:eastAsia="PT Serif" w:hAnsi="PT Serif"/>
+          <w:rtl w:val="0"/>
+        </w:rPr>
+        <w:t xml:space="preserve">${periodStartDate} </w:t>
+      </w:r>
+      <w:r>
+        <w:rPr>
+          <w:rFonts w:ascii="PT Serif" w:cs="PT Serif" w:eastAsia="PT Serif" w:hAnsi="PT Serif"/>
+          <w:smallCaps w:val="0"/>
+          <w:strike w:val="0"/>
+          <w:color w:val="000000"/>
+          <w:sz w:val="24"/>
+          <w:szCs w:val="24"/>
+          <w:shd w:fill="auto" w:val="clear"/>
+          <w:vertAlign w:val="baseline"/>
+          <w:rtl w:val="0"/>
+        </w:rPr>
+        <w:t xml:space="preserve">to </w:t>
+      </w:r>
+      <w:r>
+        <w:rPr>
+          <w:rFonts w:ascii="PT Serif" w:cs="PT Serif" w:eastAsia="PT Serif" w:hAnsi="PT Serif"/>
+          <w:rtl w:val="0"/>
+        </w:rPr>
+        <w:t xml:space="preserve">${periodEndDate}</w:t>
+      </w:r>
+      <w:r>
+        <w:rPr>
+          <w:rFonts w:ascii="PT Serif" w:cs="PT Serif" w:eastAsia="PT Serif" w:hAnsi="PT Serif"/>
+          <w:smallCaps w:val="0"/>
+          <w:strike w:val="0"/>
+          <w:color w:val="000000"/>
+          <w:sz w:val="24"/>
+          <w:szCs w:val="24"/>
+          <w:shd w:fill="auto" w:val="clear"/>
+          <w:vertAlign w:val="baseline"/>
+          <w:rtl w:val="0"/>
+        </w:rPr>
+        <w:t xml:space="preserve">, showing a net increase in cash of PLN </w:t>
+      </w:r>
+      <w:r>
+        <w:rPr>
+          <w:rFonts w:ascii="PT Serif" w:cs="PT Serif" w:eastAsia="PT Serif" w:hAnsi="PT Serif"/>
+          <w:rtl w:val="0"/>
+        </w:rPr>
+        <w:t xml:space="preserve">${companyNetIncrease}</w:t>
+      </w:r>
+      <w:r>
+        <w:rPr>
+          <w:rtl w:val="0"/>
+        </w:rPr>
+      </w:r>
+    </w:p>
+    <w:p>
+      <w:pPr>
+        <w:keepNext w:val="0"/>
+        <w:keepLines w:val="0"/>
+        <w:pageBreakBefore w:val="0"/>
+        <w:widowControl w:val="1"/>
+        <w:pBdr>
+          <w:top w:space="0" w:sz="0" w:val="nil"/>
+          <w:left w:space="0" w:sz="0" w:val="nil"/>
+          <w:bottom w:space="0" w:sz="0" w:val="nil"/>
+          <w:right w:space="0" w:sz="0" w:val="nil"/>
+          <w:between w:space="0" w:sz="0" w:val="nil"/>
+        </w:pBdr>
+        <w:shd w:fill="auto" w:val="clear"/>
+        <w:spacing w:after="160" w:before="0" w:line="278.00000000000006" w:lineRule="auto"/>
+        <w:ind w:left="0" w:right="0" w:firstLine="0"/>
+        <w:rPr>
+          <w:rFonts w:ascii="PT Serif" w:cs="PT Serif" w:eastAsia="PT Serif" w:hAnsi="PT Serif"/>
+          <w:smallCaps w:val="0"/>
+          <w:strike w:val="0"/>
+          <w:color w:val="000000"/>
+          <w:sz w:val="24"/>
+          <w:szCs w:val="24"/>
+          <w:shd w:fill="auto" w:val="clear"/>
+          <w:vertAlign w:val="baseline"/>
+        </w:rPr>
+      </w:pPr>
+      <w:r>
+        <w:rPr>
+          <w:rFonts w:ascii="PT Serif" w:cs="PT Serif" w:eastAsia="PT Serif" w:hAnsi="PT Serif"/>
+          <w:b w:val="1"/>
+          <w:bCs w:val="1"/>
+          <w:rtl w:val="0"/>
+        </w:rPr>
+        <w:t xml:space="preserve">6.</w:t>
+      </w:r>
+      <w:r>
+        <w:rPr>
+          <w:rFonts w:ascii="PT Serif" w:cs="PT Serif" w:eastAsia="PT Serif" w:hAnsi="PT Serif"/>
+          <w:rtl w:val="0"/>
+        </w:rPr>
+        <w:t xml:space="preserve"> </w:t>
+      </w:r>
+      <w:r>
+        <w:rPr>
+          <w:rFonts w:ascii="PT Serif" w:cs="PT Serif" w:eastAsia="PT Serif" w:hAnsi="PT Serif"/>
+          <w:smallCaps w:val="0"/>
+          <w:strike w:val="0"/>
+          <w:color w:val="000000"/>
+          <w:sz w:val="24"/>
+          <w:szCs w:val="24"/>
           <w:shd w:fill="auto" w:val="clear"/>
           <w:vertAlign w:val="baseline"/>
           <w:rtl w:val="0"/>
@@ -1065,12 +1201,14 @@
         <w:rPr>
           <w:rFonts w:ascii="PT Serif" w:cs="PT Serif" w:eastAsia="PT Serif" w:hAnsi="PT Serif"/>
           <w:b w:val="1"/>
+          <w:bCs w:val="1"/>
         </w:rPr>
       </w:pPr>
       <w:r>
         <w:rPr>
           <w:rFonts w:ascii="PT Serif" w:cs="PT Serif" w:eastAsia="PT Serif" w:hAnsi="PT Serif"/>
           <w:b w:val="1"/>
+          <w:bCs w:val="1"/>
           <w:rtl w:val="0"/>
         </w:rPr>
         <w:t xml:space="preserve">1. General information:</w:t>
@@ -1086,6 +1224,7 @@
         <w:rPr>
           <w:rFonts w:ascii="PT Serif" w:cs="PT Serif" w:eastAsia="PT Serif" w:hAnsi="PT Serif"/>
           <w:i w:val="1"/>
+          <w:iCs w:val="1"/>
           <w:rtl w:val="0"/>
         </w:rPr>
         <w:t xml:space="preserve">Company Name:</w:t>
@@ -1108,6 +1247,7 @@
         <w:rPr>
           <w:rFonts w:ascii="PT Serif" w:cs="PT Serif" w:eastAsia="PT Serif" w:hAnsi="PT Serif"/>
           <w:i w:val="1"/>
+          <w:iCs w:val="1"/>
           <w:rtl w:val="0"/>
         </w:rPr>
         <w:t xml:space="preserve">Registered Office:</w:t>
@@ -1130,6 +1270,7 @@
         <w:rPr>
           <w:rFonts w:ascii="PT Serif" w:cs="PT Serif" w:eastAsia="PT Serif" w:hAnsi="PT Serif"/>
           <w:i w:val="1"/>
+          <w:iCs w:val="1"/>
           <w:rtl w:val="0"/>
         </w:rPr>
         <w:t xml:space="preserve">Legal Form:</w:t>
@@ -1152,6 +1293,7 @@
         <w:rPr>
           <w:rFonts w:ascii="PT Serif" w:cs="PT Serif" w:eastAsia="PT Serif" w:hAnsi="PT Serif"/>
           <w:i w:val="1"/>
+          <w:iCs w:val="1"/>
           <w:rtl w:val="0"/>
         </w:rPr>
         <w:t xml:space="preserve">Court Register:</w:t>
@@ -1174,6 +1316,7 @@
         <w:rPr>
           <w:rFonts w:ascii="PT Serif" w:cs="PT Serif" w:eastAsia="PT Serif" w:hAnsi="PT Serif"/>
           <w:i w:val="1"/>
+          <w:iCs w:val="1"/>
           <w:rtl w:val="0"/>
         </w:rPr>
         <w:t xml:space="preserve">KRS Number:</w:t>
@@ -1196,6 +1339,7 @@
         <w:rPr>
           <w:rFonts w:ascii="PT Serif" w:cs="PT Serif" w:eastAsia="PT Serif" w:hAnsi="PT Serif"/>
           <w:i w:val="1"/>
+          <w:iCs w:val="1"/>
           <w:rtl w:val="0"/>
         </w:rPr>
         <w:t xml:space="preserve">NIP:</w:t>
@@ -1218,6 +1362,7 @@
         <w:rPr>
           <w:rFonts w:ascii="PT Serif" w:cs="PT Serif" w:eastAsia="PT Serif" w:hAnsi="PT Serif"/>
           <w:i w:val="1"/>
+          <w:iCs w:val="1"/>
           <w:rtl w:val="0"/>
         </w:rPr>
         <w:t xml:space="preserve">REGON:</w:t>
@@ -1241,6 +1386,7 @@
         <w:rPr>
           <w:rFonts w:ascii="PT Serif" w:cs="PT Serif" w:eastAsia="PT Serif" w:hAnsi="PT Serif"/>
           <w:b w:val="1"/>
+          <w:bCs w:val="1"/>
           <w:rtl w:val="0"/>
         </w:rPr>
         <w:t xml:space="preserve">2.</w:t>
@@ -1256,6 +1402,7 @@
         <w:rPr>
           <w:rFonts w:ascii="PT Serif" w:cs="PT Serif" w:eastAsia="PT Serif" w:hAnsi="PT Serif"/>
           <w:b w:val="1"/>
+          <w:bCs w:val="1"/>
           <w:rtl w:val="0"/>
         </w:rPr>
         <w:t xml:space="preserve">Period of operation of the entity specified in the articles of association:</w:t>
@@ -1294,6 +1441,7 @@
         <w:rPr>
           <w:rFonts w:ascii="PT Serif" w:cs="PT Serif" w:eastAsia="PT Serif" w:hAnsi="PT Serif"/>
           <w:b w:val="1"/>
+          <w:bCs w:val="1"/>
           <w:rtl w:val="0"/>
         </w:rPr>
         <w:t xml:space="preserve">3. Period covered by the financial statements: </w:t>
@@ -1330,6 +1478,7 @@
         <w:rPr>
           <w:rFonts w:ascii="PT Serif" w:cs="PT Serif" w:eastAsia="PT Serif" w:hAnsi="PT Serif"/>
           <w:b w:val="1"/>
+          <w:bCs w:val="1"/>
           <w:rtl w:val="0"/>
         </w:rPr>
         <w:t xml:space="preserve">4. Indication whether the financial statements contain aggregate data if the entity includes internal organizational units that prepare separate financial statements:</w:t>
@@ -1368,6 +1517,7 @@
         <w:rPr>
           <w:rFonts w:ascii="PT Serif" w:cs="PT Serif" w:eastAsia="PT Serif" w:hAnsi="PT Serif"/>
           <w:b w:val="1"/>
+          <w:bCs w:val="1"/>
           <w:rtl w:val="0"/>
         </w:rPr>
         <w:t xml:space="preserve">5. Going concern assumption:</w:t>
@@ -1406,6 +1556,7 @@
         <w:rPr>
           <w:rFonts w:ascii="PT Serif" w:cs="PT Serif" w:eastAsia="PT Serif" w:hAnsi="PT Serif"/>
           <w:b w:val="1"/>
+          <w:bCs w:val="1"/>
           <w:rtl w:val="0"/>
         </w:rPr>
         <w:t xml:space="preserve">6. Indication of whether a merger of companies occurred during the period covered by the financial statements:</w:t>
@@ -1424,6 +1575,7 @@
         <w:rPr>
           <w:rFonts w:ascii="PT Serif" w:cs="PT Serif" w:eastAsia="PT Serif" w:hAnsi="PT Serif"/>
           <w:b w:val="1"/>
+          <w:bCs w:val="1"/>
         </w:rPr>
       </w:pPr>
       <w:r>
@@ -1445,12 +1597,14 @@
         <w:rPr>
           <w:rFonts w:ascii="PT Serif" w:cs="PT Serif" w:eastAsia="PT Serif" w:hAnsi="PT Serif"/>
           <w:b w:val="1"/>
+          <w:bCs w:val="1"/>
         </w:rPr>
       </w:pPr>
       <w:r>
         <w:rPr>
           <w:rFonts w:ascii="PT Serif" w:cs="PT Serif" w:eastAsia="PT Serif" w:hAnsi="PT Serif"/>
           <w:b w:val="1"/>
+          <w:bCs w:val="1"/>
           <w:rtl w:val="0"/>
         </w:rPr>
         <w:t xml:space="preserve">7. Discussion of the adopted accounting principles (policies), including methods for valuing assets and liabilities (including depreciation), measuring the financial result, and the method of preparing the financial statements to the extent that the Act allows the entity to choose, and presenting the reasons and effects of any changes to them compared to the previous year:</w:t>
@@ -1480,6 +1634,7 @@
         <w:rPr>
           <w:rFonts w:ascii="PT Serif" w:cs="PT Serif" w:eastAsia="PT Serif" w:hAnsi="PT Serif"/>
           <w:i w:val="0"/>
+          <w:iCs w:val="0"/>
           <w:smallCaps w:val="0"/>
           <w:strike w:val="0"/>
           <w:color w:val="000000"/>
@@ -1493,6 +1648,7 @@
         <w:rPr>
           <w:rFonts w:ascii="PT Serif" w:cs="PT Serif" w:eastAsia="PT Serif" w:hAnsi="PT Serif"/>
           <w:i w:val="0"/>
+          <w:iCs w:val="0"/>
           <w:smallCaps w:val="0"/>
           <w:strike w:val="0"/>
           <w:color w:val="000000"/>
@@ -1535,6 +1691,7 @@
         <w:rPr>
           <w:rFonts w:ascii="PT Serif" w:cs="PT Serif" w:eastAsia="PT Serif" w:hAnsi="PT Serif"/>
           <w:i w:val="0"/>
+          <w:iCs w:val="0"/>
           <w:smallCaps w:val="0"/>
           <w:strike w:val="0"/>
           <w:color w:val="000000"/>
@@ -1572,6 +1729,7 @@
         <w:rPr>
           <w:rFonts w:ascii="PT Serif" w:cs="PT Serif" w:eastAsia="PT Serif" w:hAnsi="PT Serif"/>
           <w:i w:val="0"/>
+          <w:iCs w:val="0"/>
           <w:smallCaps w:val="0"/>
           <w:strike w:val="0"/>
           <w:color w:val="000000"/>
@@ -1585,6 +1743,7 @@
         <w:rPr>
           <w:rFonts w:ascii="PT Serif" w:cs="PT Serif" w:eastAsia="PT Serif" w:hAnsi="PT Serif"/>
           <w:i w:val="0"/>
+          <w:iCs w:val="0"/>
           <w:smallCaps w:val="0"/>
           <w:strike w:val="0"/>
           <w:color w:val="000000"/>
@@ -1622,6 +1781,7 @@
         <w:rPr>
           <w:rFonts w:ascii="PT Serif" w:cs="PT Serif" w:eastAsia="PT Serif" w:hAnsi="PT Serif"/>
           <w:i w:val="0"/>
+          <w:iCs w:val="0"/>
           <w:smallCaps w:val="0"/>
           <w:strike w:val="0"/>
           <w:color w:val="000000"/>
@@ -1635,6 +1795,7 @@
         <w:rPr>
           <w:rFonts w:ascii="PT Serif" w:cs="PT Serif" w:eastAsia="PT Serif" w:hAnsi="PT Serif"/>
           <w:i w:val="0"/>
+          <w:iCs w:val="0"/>
           <w:smallCaps w:val="0"/>
           <w:strike w:val="0"/>
           <w:color w:val="000000"/>
@@ -1672,6 +1833,7 @@
         <w:rPr>
           <w:rFonts w:ascii="PT Serif" w:cs="PT Serif" w:eastAsia="PT Serif" w:hAnsi="PT Serif"/>
           <w:i w:val="0"/>
+          <w:iCs w:val="0"/>
           <w:smallCaps w:val="0"/>
           <w:strike w:val="0"/>
           <w:color w:val="000000"/>
@@ -1685,6 +1847,7 @@
         <w:rPr>
           <w:rFonts w:ascii="PT Serif" w:cs="PT Serif" w:eastAsia="PT Serif" w:hAnsi="PT Serif"/>
           <w:i w:val="0"/>
+          <w:iCs w:val="0"/>
           <w:smallCaps w:val="0"/>
           <w:strike w:val="0"/>
           <w:color w:val="000000"/>
@@ -1722,6 +1885,7 @@
         <w:rPr>
           <w:rFonts w:ascii="PT Serif" w:cs="PT Serif" w:eastAsia="PT Serif" w:hAnsi="PT Serif"/>
           <w:i w:val="0"/>
+          <w:iCs w:val="0"/>
           <w:smallCaps w:val="0"/>
           <w:strike w:val="0"/>
           <w:color w:val="000000"/>
@@ -1735,6 +1899,7 @@
         <w:rPr>
           <w:rFonts w:ascii="PT Serif" w:cs="PT Serif" w:eastAsia="PT Serif" w:hAnsi="PT Serif"/>
           <w:i w:val="0"/>
+          <w:iCs w:val="0"/>
           <w:smallCaps w:val="0"/>
           <w:strike w:val="0"/>
           <w:color w:val="000000"/>
@@ -1772,6 +1937,7 @@
         <w:rPr>
           <w:rFonts w:ascii="PT Serif" w:cs="PT Serif" w:eastAsia="PT Serif" w:hAnsi="PT Serif"/>
           <w:i w:val="0"/>
+          <w:iCs w:val="0"/>
           <w:smallCaps w:val="0"/>
           <w:strike w:val="0"/>
           <w:color w:val="000000"/>
@@ -1785,6 +1951,7 @@
         <w:rPr>
           <w:rFonts w:ascii="PT Serif" w:cs="PT Serif" w:eastAsia="PT Serif" w:hAnsi="PT Serif"/>
           <w:i w:val="0"/>
+          <w:iCs w:val="0"/>
           <w:smallCaps w:val="0"/>
           <w:strike w:val="0"/>
           <w:color w:val="000000"/>
@@ -1822,6 +1989,7 @@
         <w:rPr>
           <w:rFonts w:ascii="PT Serif" w:cs="PT Serif" w:eastAsia="PT Serif" w:hAnsi="PT Serif"/>
           <w:i w:val="0"/>
+          <w:iCs w:val="0"/>
           <w:smallCaps w:val="0"/>
           <w:strike w:val="0"/>
           <w:color w:val="000000"/>
@@ -1835,6 +2003,7 @@
         <w:rPr>
           <w:rFonts w:ascii="PT Serif" w:cs="PT Serif" w:eastAsia="PT Serif" w:hAnsi="PT Serif"/>
           <w:i w:val="0"/>
+          <w:iCs w:val="0"/>
           <w:smallCaps w:val="0"/>
           <w:strike w:val="0"/>
           <w:color w:val="000000"/>
@@ -1872,6 +2041,7 @@
         <w:rPr>
           <w:rFonts w:ascii="PT Serif" w:cs="PT Serif" w:eastAsia="PT Serif" w:hAnsi="PT Serif"/>
           <w:i w:val="0"/>
+          <w:iCs w:val="0"/>
           <w:smallCaps w:val="0"/>
           <w:strike w:val="0"/>
           <w:color w:val="000000"/>
@@ -1885,6 +2055,7 @@
         <w:rPr>
           <w:rFonts w:ascii="PT Serif" w:cs="PT Serif" w:eastAsia="PT Serif" w:hAnsi="PT Serif"/>
           <w:i w:val="0"/>
+          <w:iCs w:val="0"/>
           <w:smallCaps w:val="0"/>
           <w:strike w:val="0"/>
           <w:color w:val="000000"/>
@@ -1922,6 +2093,7 @@
         <w:rPr>
           <w:rFonts w:ascii="PT Serif" w:cs="PT Serif" w:eastAsia="PT Serif" w:hAnsi="PT Serif"/>
           <w:i w:val="0"/>
+          <w:iCs w:val="0"/>
           <w:smallCaps w:val="0"/>
           <w:strike w:val="0"/>
           <w:color w:val="000000"/>
@@ -1935,6 +2107,7 @@
         <w:rPr>
           <w:rFonts w:ascii="PT Serif" w:cs="PT Serif" w:eastAsia="PT Serif" w:hAnsi="PT Serif"/>
           <w:i w:val="0"/>
+          <w:iCs w:val="0"/>
           <w:smallCaps w:val="0"/>
           <w:strike w:val="0"/>
           <w:color w:val="000000"/>
@@ -1972,6 +2145,7 @@
         <w:rPr>
           <w:rFonts w:ascii="PT Serif" w:cs="PT Serif" w:eastAsia="PT Serif" w:hAnsi="PT Serif"/>
           <w:i w:val="0"/>
+          <w:iCs w:val="0"/>
           <w:smallCaps w:val="0"/>
           <w:strike w:val="0"/>
           <w:color w:val="000000"/>
@@ -1985,6 +2159,7 @@
         <w:rPr>
           <w:rFonts w:ascii="PT Serif" w:cs="PT Serif" w:eastAsia="PT Serif" w:hAnsi="PT Serif"/>
           <w:i w:val="0"/>
+          <w:iCs w:val="0"/>
           <w:smallCaps w:val="0"/>
           <w:strike w:val="0"/>
           <w:color w:val="000000"/>
@@ -2022,6 +2197,7 @@
         <w:rPr>
           <w:rFonts w:ascii="PT Serif" w:cs="PT Serif" w:eastAsia="PT Serif" w:hAnsi="PT Serif"/>
           <w:i w:val="0"/>
+          <w:iCs w:val="0"/>
           <w:smallCaps w:val="0"/>
           <w:strike w:val="0"/>
           <w:color w:val="000000"/>
@@ -2035,6 +2211,7 @@
         <w:rPr>
           <w:rFonts w:ascii="PT Serif" w:cs="PT Serif" w:eastAsia="PT Serif" w:hAnsi="PT Serif"/>
           <w:i w:val="0"/>
+          <w:iCs w:val="0"/>
           <w:smallCaps w:val="0"/>
           <w:strike w:val="0"/>
           <w:color w:val="000000"/>
@@ -2072,6 +2249,7 @@
         <w:rPr>
           <w:rFonts w:ascii="PT Serif" w:cs="PT Serif" w:eastAsia="PT Serif" w:hAnsi="PT Serif"/>
           <w:i w:val="0"/>
+          <w:iCs w:val="0"/>
           <w:smallCaps w:val="0"/>
           <w:strike w:val="0"/>
           <w:color w:val="000000"/>
@@ -2085,6 +2263,7 @@
         <w:rPr>
           <w:rFonts w:ascii="PT Serif" w:cs="PT Serif" w:eastAsia="PT Serif" w:hAnsi="PT Serif"/>
           <w:i w:val="0"/>
+          <w:iCs w:val="0"/>
           <w:smallCaps w:val="0"/>
           <w:strike w:val="0"/>
           <w:color w:val="000000"/>
@@ -2122,6 +2301,7 @@
         <w:rPr>
           <w:rFonts w:ascii="PT Serif" w:cs="PT Serif" w:eastAsia="PT Serif" w:hAnsi="PT Serif"/>
           <w:i w:val="0"/>
+          <w:iCs w:val="0"/>
           <w:smallCaps w:val="0"/>
           <w:strike w:val="0"/>
           <w:color w:val="000000"/>
@@ -2135,6 +2315,7 @@
         <w:rPr>
           <w:rFonts w:ascii="PT Serif" w:cs="PT Serif" w:eastAsia="PT Serif" w:hAnsi="PT Serif"/>
           <w:i w:val="0"/>
+          <w:iCs w:val="0"/>
           <w:smallCaps w:val="0"/>
           <w:strike w:val="0"/>
           <w:color w:val="000000"/>
@@ -2172,6 +2353,7 @@
         <w:rPr>
           <w:rFonts w:ascii="PT Serif" w:cs="PT Serif" w:eastAsia="PT Serif" w:hAnsi="PT Serif"/>
           <w:i w:val="0"/>
+          <w:iCs w:val="0"/>
           <w:smallCaps w:val="0"/>
           <w:strike w:val="0"/>
           <w:color w:val="000000"/>
@@ -2185,6 +2367,7 @@
         <w:rPr>
           <w:rFonts w:ascii="PT Serif" w:cs="PT Serif" w:eastAsia="PT Serif" w:hAnsi="PT Serif"/>
           <w:i w:val="0"/>
+          <w:iCs w:val="0"/>
           <w:smallCaps w:val="0"/>
           <w:strike w:val="0"/>
           <w:color w:val="000000"/>
@@ -2270,12 +2453,14 @@
         <w:rPr>
           <w:rFonts w:ascii="PT Serif" w:cs="PT Serif" w:eastAsia="PT Serif" w:hAnsi="PT Serif"/>
           <w:i w:val="1"/>
+          <w:iCs w:val="1"/>
         </w:rPr>
       </w:pPr>
       <w:r>
         <w:rPr>
           <w:rFonts w:ascii="PT Serif" w:cs="PT Serif" w:eastAsia="PT Serif" w:hAnsi="PT Serif"/>
           <w:i w:val="1"/>
+          <w:iCs w:val="1"/>
           <w:rtl w:val="0"/>
         </w:rPr>
         <w:t xml:space="preserve">Signatures</w:t>
@@ -2533,121 +2718,8 @@
       </w:rPr>
     </w:lvl>
   </w:abstractNum>
-  <w:abstractNum w:abstractNumId="2">
-    <w:lvl w:ilvl="0">
-      <w:start w:val="1"/>
-      <w:numFmt w:val="bullet"/>
-      <w:lvlText w:val="-"/>
-      <w:lvlJc w:val="left"/>
-      <w:pPr>
-        <w:ind w:left="720" w:hanging="360"/>
-      </w:pPr>
-      <w:rPr>
-        <w:u w:val="none"/>
-      </w:rPr>
-    </w:lvl>
-    <w:lvl w:ilvl="1">
-      <w:start w:val="1"/>
-      <w:numFmt w:val="bullet"/>
-      <w:lvlText w:val="-"/>
-      <w:lvlJc w:val="left"/>
-      <w:pPr>
-        <w:ind w:left="1440" w:hanging="360"/>
-      </w:pPr>
-      <w:rPr>
-        <w:u w:val="none"/>
-      </w:rPr>
-    </w:lvl>
-    <w:lvl w:ilvl="2">
-      <w:start w:val="1"/>
-      <w:numFmt w:val="bullet"/>
-      <w:lvlText w:val="-"/>
-      <w:lvlJc w:val="left"/>
-      <w:pPr>
-        <w:ind w:left="2160" w:hanging="360"/>
-      </w:pPr>
-      <w:rPr>
-        <w:u w:val="none"/>
-      </w:rPr>
-    </w:lvl>
-    <w:lvl w:ilvl="3">
-      <w:start w:val="1"/>
-      <w:numFmt w:val="bullet"/>
-      <w:lvlText w:val="-"/>
-      <w:lvlJc w:val="left"/>
-      <w:pPr>
-        <w:ind w:left="2880" w:hanging="360"/>
-      </w:pPr>
-      <w:rPr>
-        <w:u w:val="none"/>
-      </w:rPr>
-    </w:lvl>
-    <w:lvl w:ilvl="4">
-      <w:start w:val="1"/>
-      <w:numFmt w:val="bullet"/>
-      <w:lvlText w:val="-"/>
-      <w:lvlJc w:val="left"/>
-      <w:pPr>
-        <w:ind w:left="3600" w:hanging="360"/>
-      </w:pPr>
-      <w:rPr>
-        <w:u w:val="none"/>
-      </w:rPr>
-    </w:lvl>
-    <w:lvl w:ilvl="5">
-      <w:start w:val="1"/>
-      <w:numFmt w:val="bullet"/>
-      <w:lvlText w:val="-"/>
-      <w:lvlJc w:val="left"/>
-      <w:pPr>
-        <w:ind w:left="4320" w:hanging="360"/>
-      </w:pPr>
-      <w:rPr>
-        <w:u w:val="none"/>
-      </w:rPr>
-    </w:lvl>
-    <w:lvl w:ilvl="6">
-      <w:start w:val="1"/>
-      <w:numFmt w:val="bullet"/>
-      <w:lvlText w:val="-"/>
-      <w:lvlJc w:val="left"/>
-      <w:pPr>
-        <w:ind w:left="5040" w:hanging="360"/>
-      </w:pPr>
-      <w:rPr>
-        <w:u w:val="none"/>
-      </w:rPr>
-    </w:lvl>
-    <w:lvl w:ilvl="7">
-      <w:start w:val="1"/>
-      <w:numFmt w:val="bullet"/>
-      <w:lvlText w:val="-"/>
-      <w:lvlJc w:val="left"/>
-      <w:pPr>
-        <w:ind w:left="5760" w:hanging="360"/>
-      </w:pPr>
-      <w:rPr>
-        <w:u w:val="none"/>
-      </w:rPr>
-    </w:lvl>
-    <w:lvl w:ilvl="8">
-      <w:start w:val="1"/>
-      <w:numFmt w:val="bullet"/>
-      <w:lvlText w:val="-"/>
-      <w:lvlJc w:val="left"/>
-      <w:pPr>
-        <w:ind w:left="6480" w:hanging="360"/>
-      </w:pPr>
-      <w:rPr>
-        <w:u w:val="none"/>
-      </w:rPr>
-    </w:lvl>
-  </w:abstractNum>
   <w:num w:numId="1">
     <w:abstractNumId w:val="1"/>
-  </w:num>
-  <w:num w:numId="2">
-    <w:abstractNumId w:val="2"/>
   </w:num>
 </w:numbering>
 </file>
@@ -2741,6 +2813,7 @@
     </w:pPr>
     <w:rPr>
       <w:i w:val="1"/>
+      <w:iCs w:val="1"/>
       <w:color w:val="0f4761"/>
     </w:rPr>
   </w:style>
@@ -2768,6 +2841,7 @@
     </w:pPr>
     <w:rPr>
       <w:i w:val="1"/>
+      <w:iCs w:val="1"/>
       <w:color w:val="595959"/>
     </w:rPr>
   </w:style>

</xml_diff>

<commit_message>
Improvement: basic stripe payment implementation added
</commit_message>
<xml_diff>
--- a/document-service/src/main/resources/static/financial-statement.docx
+++ b/document-service/src/main/resources/static/financial-statement.docx
@@ -1464,7 +1464,7 @@
           <w:rFonts w:ascii="PT Serif" w:cs="PT Serif" w:eastAsia="PT Serif" w:hAnsi="PT Serif"/>
           <w:rtl w:val="0"/>
         </w:rPr>
-        <w:t xml:space="preserve">The financial statements were prepared for the period from ${periodStartDate}, to ${periodEndDate}. </w:t>
+        <w:t xml:space="preserve">The financial statements were prepared for the period from ${periodStartDate} to ${periodEndDate}. </w:t>
       </w:r>
     </w:p>
     <w:p>
@@ -2380,6 +2380,21 @@
         </w:rPr>
         <w:t xml:space="preserve">Financial result</w:t>
       </w:r>
+    </w:p>
+    <w:p>
+      <w:pPr>
+        <w:rPr>
+          <w:rFonts w:ascii="PT Serif" w:cs="PT Serif" w:eastAsia="PT Serif" w:hAnsi="PT Serif"/>
+        </w:rPr>
+      </w:pPr>
+      <w:r>
+        <w:rPr>
+          <w:rFonts w:ascii="PT Serif" w:cs="PT Serif" w:eastAsia="PT Serif" w:hAnsi="PT Serif"/>
+          <w:color w:val="ffffff"/>
+          <w:rtl w:val="0"/>
+        </w:rPr>
+        <w:t xml:space="preserve">A</w:t>
+      </w:r>
       <w:r>
         <w:rPr>
           <w:rtl w:val="0"/>
@@ -2406,6 +2421,7 @@
       <w:pPr>
         <w:rPr>
           <w:rFonts w:ascii="PT Serif" w:cs="PT Serif" w:eastAsia="PT Serif" w:hAnsi="PT Serif"/>
+          <w:color w:val="ffffff"/>
         </w:rPr>
       </w:pPr>
       <w:r>
@@ -2415,21 +2431,10 @@
         </w:rPr>
         <w:t xml:space="preserve">${currentUser}</w:t>
       </w:r>
-    </w:p>
-    <w:p>
-      <w:pPr>
-        <w:rPr>
-          <w:rFonts w:ascii="PT Serif" w:cs="PT Serif" w:eastAsia="PT Serif" w:hAnsi="PT Serif"/>
-          <w:color w:val="ffffff"/>
-        </w:rPr>
-      </w:pPr>
-      <w:r>
-        <w:rPr>
-          <w:rFonts w:ascii="PT Serif" w:cs="PT Serif" w:eastAsia="PT Serif" w:hAnsi="PT Serif"/>
-          <w:color w:val="ffffff"/>
-          <w:rtl w:val="0"/>
-        </w:rPr>
-        <w:t xml:space="preserve">A</w:t>
+      <w:r>
+        <w:rPr>
+          <w:rtl w:val="0"/>
+        </w:rPr>
       </w:r>
     </w:p>
     <w:p>

</xml_diff>